<commit_message>
Fuck you, Samsung, and Good day!
</commit_message>
<xml_diff>
--- a/MileStone/Log.docx
+++ b/MileStone/Log.docx
@@ -825,6 +825,20 @@
               <w:t>(Yanhao) Search online, download and watch “Let's Create a Game in Java Tower Defense Episode”</w:t>
             </w:r>
           </w:p>
+          <w:p>
+            <w:pPr>
+              <w:pStyle w:val="TableStyle1"/>
+              <w:rPr>
+                <w:rFonts w:cs="Helvetica"/>
+              </w:rPr>
+            </w:pPr>
+            <w:r>
+              <w:rPr>
+                <w:rFonts w:cs="Helvetica"/>
+              </w:rPr>
+              <w:t>(Xiangfei) OpenGL startup</w:t>
+            </w:r>
+          </w:p>
         </w:tc>
         <w:tc>
           <w:tcPr>
@@ -1011,6 +1025,20 @@
               <w:t>(Yanhao) Learning JAVA through reading (till page 71)</w:t>
             </w:r>
           </w:p>
+          <w:p>
+            <w:pPr>
+              <w:pStyle w:val="TableStyle1"/>
+              <w:rPr>
+                <w:rFonts w:cs="Helvetica"/>
+              </w:rPr>
+            </w:pPr>
+            <w:r>
+              <w:rPr>
+                <w:rFonts w:cs="Helvetica"/>
+              </w:rPr>
+              <w:t>(Xiangfei) OpenGL Java Programming</w:t>
+            </w:r>
+          </w:p>
         </w:tc>
         <w:tc>
           <w:tcPr>
@@ -1197,6 +1225,20 @@
               <w:t>(Yanhao) Learning JAVA through reading (till page 142)</w:t>
             </w:r>
           </w:p>
+          <w:p>
+            <w:pPr>
+              <w:pStyle w:val="TableStyle1"/>
+              <w:rPr>
+                <w:rFonts w:cs="Helvetica"/>
+              </w:rPr>
+            </w:pPr>
+            <w:r>
+              <w:rPr>
+                <w:rFonts w:cs="Helvetica"/>
+              </w:rPr>
+              <w:t>(Xiangfei) OpenGL Java Programming</w:t>
+            </w:r>
+          </w:p>
         </w:tc>
         <w:tc>
           <w:tcPr>
@@ -1383,6 +1425,20 @@
               <w:t>(Yanhao) Learning JAVA through reading (till page 185)</w:t>
             </w:r>
           </w:p>
+          <w:p>
+            <w:pPr>
+              <w:pStyle w:val="TableStyle1"/>
+              <w:rPr>
+                <w:rFonts w:cs="Helvetica"/>
+              </w:rPr>
+            </w:pPr>
+            <w:r>
+              <w:rPr>
+                <w:rFonts w:cs="Helvetica"/>
+              </w:rPr>
+              <w:t>(Xiangfei) OpenGL Java Programming, first successful rendering program</w:t>
+            </w:r>
+          </w:p>
         </w:tc>
         <w:tc>
           <w:tcPr>
@@ -1569,6 +1625,20 @@
               <w:t>(Yanhao) Learning JAVA through reading (till page 253)</w:t>
             </w:r>
           </w:p>
+          <w:p>
+            <w:pPr>
+              <w:pStyle w:val="TableStyle1"/>
+              <w:rPr>
+                <w:rFonts w:cs="Helvetica"/>
+              </w:rPr>
+            </w:pPr>
+            <w:r>
+              <w:rPr>
+                <w:rFonts w:cs="Helvetica"/>
+              </w:rPr>
+              <w:t>(Xiangfei) OpenGL Java Programming</w:t>
+            </w:r>
+          </w:p>
         </w:tc>
         <w:tc>
           <w:tcPr>
@@ -1755,6 +1825,20 @@
               <w:t>(Yanhao) Watch Tower Defense Episode and code along (till Episode 5)</w:t>
             </w:r>
           </w:p>
+          <w:p>
+            <w:pPr>
+              <w:pStyle w:val="TableStyle1"/>
+              <w:rPr>
+                <w:rFonts w:cs="Helvetica"/>
+              </w:rPr>
+            </w:pPr>
+            <w:r>
+              <w:rPr>
+                <w:rFonts w:cs="Helvetica"/>
+              </w:rPr>
+              <w:t>(Xiangfei) OpenGL Java Port to Android Start</w:t>
+            </w:r>
+          </w:p>
         </w:tc>
         <w:tc>
           <w:tcPr>
@@ -1941,6 +2025,20 @@
               <w:t>(Yanhao) Learning JAVA through reading (till page 327)</w:t>
             </w:r>
           </w:p>
+          <w:p>
+            <w:pPr>
+              <w:pStyle w:val="TableStyle1"/>
+              <w:rPr>
+                <w:rFonts w:cs="Helvetica"/>
+              </w:rPr>
+            </w:pPr>
+            <w:r>
+              <w:rPr>
+                <w:rFonts w:cs="Helvetica"/>
+              </w:rPr>
+              <w:t>(Xiangfei) Transformation and Math libraries</w:t>
+            </w:r>
+          </w:p>
         </w:tc>
         <w:tc>
           <w:tcPr>
@@ -2131,6 +2229,20 @@
               <w:t>(Yanhao) Code in JAVA</w:t>
             </w:r>
           </w:p>
+          <w:p>
+            <w:pPr>
+              <w:pStyle w:val="TableStyle1"/>
+              <w:rPr>
+                <w:rFonts w:cs="Helvetica"/>
+              </w:rPr>
+            </w:pPr>
+            <w:r>
+              <w:rPr>
+                <w:rFonts w:cs="Helvetica"/>
+              </w:rPr>
+              <w:t>(Xiangfei) OpenGL + Android</w:t>
+            </w:r>
+          </w:p>
         </w:tc>
         <w:tc>
           <w:tcPr>
@@ -2349,6 +2461,20 @@
               <w:t>(Yanhao) Code in JAVA</w:t>
             </w:r>
           </w:p>
+          <w:p>
+            <w:pPr>
+              <w:pStyle w:val="TableStyle1"/>
+              <w:rPr>
+                <w:rFonts w:cs="Helvetica"/>
+              </w:rPr>
+            </w:pPr>
+            <w:r>
+              <w:rPr>
+                <w:rFonts w:cs="Helvetica"/>
+              </w:rPr>
+              <w:t>(Xiangfei) OpenGL + Android</w:t>
+            </w:r>
+          </w:p>
         </w:tc>
         <w:tc>
           <w:tcPr>
@@ -2589,6 +2715,20 @@
               <w:t>(Yanhao) Code in JAVA</w:t>
             </w:r>
           </w:p>
+          <w:p>
+            <w:pPr>
+              <w:pStyle w:val="TableStyle1"/>
+              <w:rPr>
+                <w:rFonts w:cs="Helvetica"/>
+              </w:rPr>
+            </w:pPr>
+            <w:r>
+              <w:rPr>
+                <w:rFonts w:cs="Helvetica"/>
+              </w:rPr>
+              <w:t>(Xiangfei) OpenGL + Android</w:t>
+            </w:r>
+          </w:p>
         </w:tc>
         <w:tc>
           <w:tcPr>
@@ -2815,6 +2955,20 @@
               <w:t>(Yanhao) Code in JAVA</w:t>
             </w:r>
           </w:p>
+          <w:p>
+            <w:pPr>
+              <w:pStyle w:val="TableStyle1"/>
+              <w:rPr>
+                <w:rFonts w:cs="Helvetica"/>
+              </w:rPr>
+            </w:pPr>
+            <w:r>
+              <w:rPr>
+                <w:rFonts w:cs="Helvetica"/>
+              </w:rPr>
+              <w:t>(Xiangfei) OpenGL + Android</w:t>
+            </w:r>
+          </w:p>
         </w:tc>
         <w:tc>
           <w:tcPr>
@@ -3041,6 +3195,20 @@
               <w:t>(Yanhao) Code in JAVA</w:t>
             </w:r>
           </w:p>
+          <w:p>
+            <w:pPr>
+              <w:pStyle w:val="TableStyle1"/>
+              <w:rPr>
+                <w:rFonts w:cs="Helvetica"/>
+              </w:rPr>
+            </w:pPr>
+            <w:r>
+              <w:rPr>
+                <w:rFonts w:cs="Helvetica"/>
+              </w:rPr>
+              <w:t>(Xiangfei) OpenGL + Android, working graphics</w:t>
+            </w:r>
+          </w:p>
         </w:tc>
         <w:tc>
           <w:tcPr>
@@ -3281,6 +3449,20 @@
               <w:t>(Yanhao) Write Project README and Log</w:t>
             </w:r>
           </w:p>
+          <w:p>
+            <w:pPr>
+              <w:pStyle w:val="TableStyle1"/>
+              <w:rPr>
+                <w:rFonts w:cs="Helvetica"/>
+              </w:rPr>
+            </w:pPr>
+            <w:r>
+              <w:rPr>
+                <w:rFonts w:cs="Helvetica"/>
+              </w:rPr>
+              <w:t>(Xiangfei) OpenGL + Android, working sensors and controls</w:t>
+            </w:r>
+          </w:p>
         </w:tc>
         <w:tc>
           <w:tcPr>
@@ -3416,953 +3598,6 @@
                 <w:lang w:eastAsia="zh-CN"/>
               </w:rPr>
               <w:t>11</w:t>
-            </w:r>
-          </w:p>
-        </w:tc>
-      </w:tr>
-      <w:tr>
-        <w:trPr>
-          <w:trHeight w:val="279" w:hRule="atLeast"/>
-          <w:cantSplit w:val="false"/>
-        </w:trPr>
-        <w:tc>
-          <w:tcPr>
-            <w:tcW w:w="680" w:type="dxa"/>
-            <w:tcBorders>
-              <w:top w:val="single" w:sz="2" w:space="0" w:color="000001"/>
-              <w:left w:val="single" w:sz="2" w:space="0" w:color="000001"/>
-              <w:bottom w:val="single" w:sz="2" w:space="0" w:color="000001"/>
-              <w:insideH w:val="single" w:sz="2" w:space="0" w:color="000001"/>
-              <w:right w:val="single" w:sz="2" w:space="0" w:color="000001"/>
-              <w:insideV w:val="single" w:sz="2" w:space="0" w:color="000001"/>
-            </w:tcBorders>
-            <w:shd w:fill="E2E4E3" w:val="clear"/>
-            <w:tcMar>
-              <w:left w:w="77" w:type="dxa"/>
-            </w:tcMar>
-          </w:tcPr>
-          <w:p>
-            <w:pPr>
-              <w:pStyle w:val="Normal"/>
-              <w:jc w:val="right"/>
-              <w:rPr>
-                <w:rFonts w:cs="Helvetica" w:ascii="Helvetica" w:hAnsi="Helvetica"/>
-                <w:sz w:val="20"/>
-                <w:szCs w:val="20"/>
-                <w:lang w:eastAsia="zh-CN"/>
-              </w:rPr>
-            </w:pPr>
-            <w:r>
-              <w:rPr>
-                <w:rFonts w:cs="Helvetica" w:ascii="Helvetica" w:hAnsi="Helvetica"/>
-                <w:sz w:val="20"/>
-                <w:szCs w:val="20"/>
-                <w:lang w:eastAsia="zh-CN"/>
-              </w:rPr>
-              <w:t>17</w:t>
-            </w:r>
-          </w:p>
-        </w:tc>
-        <w:tc>
-          <w:tcPr>
-            <w:tcW w:w="4677" w:type="dxa"/>
-            <w:tcBorders>
-              <w:top w:val="single" w:sz="2" w:space="0" w:color="000001"/>
-              <w:left w:val="single" w:sz="2" w:space="0" w:color="000001"/>
-              <w:bottom w:val="single" w:sz="2" w:space="0" w:color="000001"/>
-              <w:insideH w:val="single" w:sz="2" w:space="0" w:color="000001"/>
-              <w:right w:val="single" w:sz="4" w:space="0" w:color="000001"/>
-              <w:insideV w:val="single" w:sz="4" w:space="0" w:color="000001"/>
-            </w:tcBorders>
-            <w:shd w:fill="E2E4E3" w:val="clear"/>
-            <w:tcMar>
-              <w:left w:w="77" w:type="dxa"/>
-            </w:tcMar>
-          </w:tcPr>
-          <w:p>
-            <w:pPr>
-              <w:pStyle w:val="TableStyle1"/>
-              <w:rPr>
-                <w:rFonts w:cs="Helvetica"/>
-              </w:rPr>
-            </w:pPr>
-            <w:r>
-              <w:rPr>
-                <w:rFonts w:cs="Helvetica"/>
-              </w:rPr>
-            </w:r>
-          </w:p>
-        </w:tc>
-        <w:tc>
-          <w:tcPr>
-            <w:tcW w:w="1276" w:type="dxa"/>
-            <w:tcBorders>
-              <w:top w:val="single" w:sz="2" w:space="0" w:color="000001"/>
-              <w:left w:val="single" w:sz="4" w:space="0" w:color="000001"/>
-              <w:bottom w:val="single" w:sz="2" w:space="0" w:color="000001"/>
-              <w:insideH w:val="single" w:sz="2" w:space="0" w:color="000001"/>
-              <w:right w:val="single" w:sz="2" w:space="0" w:color="000001"/>
-              <w:insideV w:val="single" w:sz="2" w:space="0" w:color="000001"/>
-            </w:tcBorders>
-            <w:shd w:fill="FFFFFF" w:val="clear"/>
-            <w:tcMar>
-              <w:left w:w="75" w:type="dxa"/>
-            </w:tcMar>
-          </w:tcPr>
-          <w:p>
-            <w:pPr>
-              <w:pStyle w:val="Normal"/>
-              <w:rPr>
-                <w:rFonts w:eastAsia="Arial Unicode MS" w:cs="Helvetica" w:ascii="Helvetica" w:hAnsi="Helvetica"/>
-                <w:sz w:val="20"/>
-                <w:szCs w:val="20"/>
-              </w:rPr>
-            </w:pPr>
-            <w:r>
-              <w:rPr>
-                <w:rFonts w:cs="Helvetica" w:ascii="Helvetica" w:hAnsi="Helvetica"/>
-                <w:sz w:val="20"/>
-                <w:szCs w:val="20"/>
-              </w:rPr>
-              <w:t>29</w:t>
-            </w:r>
-            <w:r>
-              <w:rPr>
-                <w:rFonts w:eastAsia="Arial Unicode MS" w:cs="Helvetica" w:ascii="Helvetica" w:hAnsi="Helvetica"/>
-                <w:sz w:val="20"/>
-                <w:szCs w:val="20"/>
-              </w:rPr>
-              <w:t>/</w:t>
-            </w:r>
-            <w:r>
-              <w:rPr>
-                <w:rFonts w:cs="Helvetica" w:ascii="Helvetica" w:hAnsi="Helvetica"/>
-                <w:sz w:val="20"/>
-                <w:szCs w:val="20"/>
-              </w:rPr>
-              <w:t>5/</w:t>
-            </w:r>
-            <w:r>
-              <w:rPr>
-                <w:rFonts w:eastAsia="Arial Unicode MS" w:cs="Helvetica" w:ascii="Helvetica" w:hAnsi="Helvetica"/>
-                <w:sz w:val="20"/>
-                <w:szCs w:val="20"/>
-              </w:rPr>
-              <w:t>2014</w:t>
-            </w:r>
-          </w:p>
-        </w:tc>
-        <w:tc>
-          <w:tcPr>
-            <w:tcW w:w="1559" w:type="dxa"/>
-            <w:tcBorders>
-              <w:top w:val="single" w:sz="2" w:space="0" w:color="000001"/>
-              <w:left w:val="single" w:sz="2" w:space="0" w:color="000001"/>
-              <w:bottom w:val="single" w:sz="2" w:space="0" w:color="000001"/>
-              <w:insideH w:val="single" w:sz="2" w:space="0" w:color="000001"/>
-              <w:right w:val="single" w:sz="2" w:space="0" w:color="000001"/>
-              <w:insideV w:val="single" w:sz="2" w:space="0" w:color="000001"/>
-            </w:tcBorders>
-            <w:shd w:fill="FFFFFF" w:val="clear"/>
-            <w:tcMar>
-              <w:left w:w="77" w:type="dxa"/>
-            </w:tcMar>
-          </w:tcPr>
-          <w:p>
-            <w:pPr>
-              <w:pStyle w:val="Normal"/>
-              <w:jc w:val="right"/>
-              <w:rPr>
-                <w:rFonts w:eastAsia="Arial Unicode MS" w:cs="Helvetica" w:ascii="Helvetica" w:hAnsi="Helvetica"/>
-                <w:color w:val="000000"/>
-                <w:sz w:val="20"/>
-                <w:szCs w:val="20"/>
-              </w:rPr>
-            </w:pPr>
-            <w:r>
-              <w:rPr>
-                <w:rFonts w:eastAsia="Arial Unicode MS" w:cs="Helvetica" w:ascii="Helvetica" w:hAnsi="Helvetica"/>
-                <w:color w:val="000000"/>
-                <w:sz w:val="20"/>
-                <w:szCs w:val="20"/>
-              </w:rPr>
-              <w:t>10</w:t>
-            </w:r>
-          </w:p>
-        </w:tc>
-        <w:tc>
-          <w:tcPr>
-            <w:tcW w:w="1460" w:type="dxa"/>
-            <w:tcBorders>
-              <w:top w:val="single" w:sz="2" w:space="0" w:color="000001"/>
-              <w:left w:val="single" w:sz="2" w:space="0" w:color="000001"/>
-              <w:bottom w:val="single" w:sz="2" w:space="0" w:color="000001"/>
-              <w:insideH w:val="single" w:sz="2" w:space="0" w:color="000001"/>
-              <w:right w:val="single" w:sz="2" w:space="0" w:color="000001"/>
-              <w:insideV w:val="single" w:sz="2" w:space="0" w:color="000001"/>
-            </w:tcBorders>
-            <w:shd w:fill="FFFFFF" w:val="clear"/>
-            <w:tcMar>
-              <w:left w:w="77" w:type="dxa"/>
-            </w:tcMar>
-          </w:tcPr>
-          <w:p>
-            <w:pPr>
-              <w:pStyle w:val="Normal"/>
-              <w:jc w:val="right"/>
-              <w:rPr>
-                <w:rFonts w:eastAsia="Arial Unicode MS" w:cs="Helvetica" w:ascii="Helvetica" w:hAnsi="Helvetica"/>
-                <w:color w:val="000000"/>
-                <w:sz w:val="20"/>
-                <w:szCs w:val="20"/>
-              </w:rPr>
-            </w:pPr>
-            <w:r>
-              <w:rPr>
-                <w:rFonts w:eastAsia="Arial Unicode MS" w:cs="Helvetica" w:ascii="Helvetica" w:hAnsi="Helvetica"/>
-                <w:color w:val="000000"/>
-                <w:sz w:val="20"/>
-                <w:szCs w:val="20"/>
-              </w:rPr>
-            </w:r>
-          </w:p>
-        </w:tc>
-      </w:tr>
-      <w:tr>
-        <w:trPr>
-          <w:trHeight w:val="279" w:hRule="atLeast"/>
-          <w:cantSplit w:val="false"/>
-        </w:trPr>
-        <w:tc>
-          <w:tcPr>
-            <w:tcW w:w="680" w:type="dxa"/>
-            <w:tcBorders>
-              <w:top w:val="single" w:sz="2" w:space="0" w:color="000001"/>
-              <w:left w:val="single" w:sz="2" w:space="0" w:color="000001"/>
-              <w:bottom w:val="single" w:sz="2" w:space="0" w:color="000001"/>
-              <w:insideH w:val="single" w:sz="2" w:space="0" w:color="000001"/>
-              <w:right w:val="single" w:sz="2" w:space="0" w:color="000001"/>
-              <w:insideV w:val="single" w:sz="2" w:space="0" w:color="000001"/>
-            </w:tcBorders>
-            <w:shd w:fill="E2E4E3" w:val="clear"/>
-            <w:tcMar>
-              <w:left w:w="77" w:type="dxa"/>
-            </w:tcMar>
-          </w:tcPr>
-          <w:p>
-            <w:pPr>
-              <w:pStyle w:val="Normal"/>
-              <w:jc w:val="right"/>
-              <w:rPr>
-                <w:rFonts w:cs="Helvetica" w:ascii="Helvetica" w:hAnsi="Helvetica"/>
-                <w:sz w:val="20"/>
-                <w:szCs w:val="20"/>
-                <w:lang w:eastAsia="zh-CN"/>
-              </w:rPr>
-            </w:pPr>
-            <w:r>
-              <w:rPr>
-                <w:rFonts w:cs="Helvetica" w:ascii="Helvetica" w:hAnsi="Helvetica"/>
-                <w:sz w:val="20"/>
-                <w:szCs w:val="20"/>
-                <w:lang w:eastAsia="zh-CN"/>
-              </w:rPr>
-              <w:t>18</w:t>
-            </w:r>
-          </w:p>
-        </w:tc>
-        <w:tc>
-          <w:tcPr>
-            <w:tcW w:w="4677" w:type="dxa"/>
-            <w:tcBorders>
-              <w:top w:val="single" w:sz="2" w:space="0" w:color="000001"/>
-              <w:left w:val="single" w:sz="2" w:space="0" w:color="000001"/>
-              <w:bottom w:val="single" w:sz="2" w:space="0" w:color="000001"/>
-              <w:insideH w:val="single" w:sz="2" w:space="0" w:color="000001"/>
-              <w:right w:val="single" w:sz="4" w:space="0" w:color="000001"/>
-              <w:insideV w:val="single" w:sz="4" w:space="0" w:color="000001"/>
-            </w:tcBorders>
-            <w:shd w:fill="E2E4E3" w:val="clear"/>
-            <w:tcMar>
-              <w:left w:w="77" w:type="dxa"/>
-            </w:tcMar>
-          </w:tcPr>
-          <w:p>
-            <w:pPr>
-              <w:pStyle w:val="TableStyle1"/>
-              <w:rPr>
-                <w:rFonts w:cs="Helvetica"/>
-              </w:rPr>
-            </w:pPr>
-            <w:r>
-              <w:rPr>
-                <w:rFonts w:cs="Helvetica"/>
-              </w:rPr>
-            </w:r>
-          </w:p>
-        </w:tc>
-        <w:tc>
-          <w:tcPr>
-            <w:tcW w:w="1276" w:type="dxa"/>
-            <w:tcBorders>
-              <w:top w:val="single" w:sz="2" w:space="0" w:color="000001"/>
-              <w:left w:val="single" w:sz="4" w:space="0" w:color="000001"/>
-              <w:bottom w:val="single" w:sz="2" w:space="0" w:color="000001"/>
-              <w:insideH w:val="single" w:sz="2" w:space="0" w:color="000001"/>
-              <w:right w:val="single" w:sz="2" w:space="0" w:color="000001"/>
-              <w:insideV w:val="single" w:sz="2" w:space="0" w:color="000001"/>
-            </w:tcBorders>
-            <w:shd w:fill="FFFFFF" w:val="clear"/>
-            <w:tcMar>
-              <w:left w:w="75" w:type="dxa"/>
-            </w:tcMar>
-          </w:tcPr>
-          <w:p>
-            <w:pPr>
-              <w:pStyle w:val="Normal"/>
-              <w:rPr>
-                <w:rFonts w:cs="Helvetica" w:ascii="Helvetica" w:hAnsi="Helvetica"/>
-                <w:sz w:val="20"/>
-                <w:szCs w:val="20"/>
-                <w:lang w:eastAsia="zh-CN"/>
-              </w:rPr>
-            </w:pPr>
-            <w:r>
-              <w:rPr>
-                <w:rFonts w:cs="Helvetica" w:ascii="Helvetica" w:hAnsi="Helvetica"/>
-                <w:sz w:val="20"/>
-                <w:szCs w:val="20"/>
-                <w:lang w:eastAsia="zh-CN"/>
-              </w:rPr>
-              <w:t>30/5/2014</w:t>
-            </w:r>
-          </w:p>
-        </w:tc>
-        <w:tc>
-          <w:tcPr>
-            <w:tcW w:w="1559" w:type="dxa"/>
-            <w:tcBorders>
-              <w:top w:val="single" w:sz="2" w:space="0" w:color="000001"/>
-              <w:left w:val="single" w:sz="2" w:space="0" w:color="000001"/>
-              <w:bottom w:val="single" w:sz="2" w:space="0" w:color="000001"/>
-              <w:insideH w:val="single" w:sz="2" w:space="0" w:color="000001"/>
-              <w:right w:val="single" w:sz="2" w:space="0" w:color="000001"/>
-              <w:insideV w:val="single" w:sz="2" w:space="0" w:color="000001"/>
-            </w:tcBorders>
-            <w:shd w:fill="FFFFFF" w:val="clear"/>
-            <w:tcMar>
-              <w:left w:w="77" w:type="dxa"/>
-            </w:tcMar>
-          </w:tcPr>
-          <w:p>
-            <w:pPr>
-              <w:pStyle w:val="Normal"/>
-              <w:jc w:val="right"/>
-              <w:rPr>
-                <w:rFonts w:eastAsia="Arial Unicode MS" w:cs="Helvetica" w:ascii="Helvetica" w:hAnsi="Helvetica"/>
-                <w:color w:val="000000"/>
-                <w:sz w:val="20"/>
-                <w:szCs w:val="20"/>
-              </w:rPr>
-            </w:pPr>
-            <w:r>
-              <w:rPr>
-                <w:rFonts w:eastAsia="Arial Unicode MS" w:cs="Helvetica" w:ascii="Helvetica" w:hAnsi="Helvetica"/>
-                <w:color w:val="000000"/>
-                <w:sz w:val="20"/>
-                <w:szCs w:val="20"/>
-              </w:rPr>
-              <w:t>8</w:t>
-            </w:r>
-          </w:p>
-        </w:tc>
-        <w:tc>
-          <w:tcPr>
-            <w:tcW w:w="1460" w:type="dxa"/>
-            <w:tcBorders>
-              <w:top w:val="single" w:sz="2" w:space="0" w:color="000001"/>
-              <w:left w:val="single" w:sz="2" w:space="0" w:color="000001"/>
-              <w:bottom w:val="single" w:sz="2" w:space="0" w:color="000001"/>
-              <w:insideH w:val="single" w:sz="2" w:space="0" w:color="000001"/>
-              <w:right w:val="single" w:sz="2" w:space="0" w:color="000001"/>
-              <w:insideV w:val="single" w:sz="2" w:space="0" w:color="000001"/>
-            </w:tcBorders>
-            <w:shd w:fill="FFFFFF" w:val="clear"/>
-            <w:tcMar>
-              <w:left w:w="77" w:type="dxa"/>
-            </w:tcMar>
-          </w:tcPr>
-          <w:p>
-            <w:pPr>
-              <w:pStyle w:val="Normal"/>
-              <w:jc w:val="right"/>
-              <w:rPr>
-                <w:rFonts w:eastAsia="Arial Unicode MS" w:cs="Helvetica" w:ascii="Helvetica" w:hAnsi="Helvetica"/>
-                <w:color w:val="000000"/>
-                <w:sz w:val="20"/>
-                <w:szCs w:val="20"/>
-              </w:rPr>
-            </w:pPr>
-            <w:r>
-              <w:rPr>
-                <w:rFonts w:eastAsia="Arial Unicode MS" w:cs="Helvetica" w:ascii="Helvetica" w:hAnsi="Helvetica"/>
-                <w:color w:val="000000"/>
-                <w:sz w:val="20"/>
-                <w:szCs w:val="20"/>
-              </w:rPr>
-            </w:r>
-          </w:p>
-        </w:tc>
-      </w:tr>
-      <w:tr>
-        <w:trPr>
-          <w:trHeight w:val="279" w:hRule="atLeast"/>
-          <w:cantSplit w:val="false"/>
-        </w:trPr>
-        <w:tc>
-          <w:tcPr>
-            <w:tcW w:w="680" w:type="dxa"/>
-            <w:tcBorders>
-              <w:top w:val="single" w:sz="2" w:space="0" w:color="000001"/>
-              <w:left w:val="single" w:sz="2" w:space="0" w:color="000001"/>
-              <w:bottom w:val="single" w:sz="2" w:space="0" w:color="000001"/>
-              <w:insideH w:val="single" w:sz="2" w:space="0" w:color="000001"/>
-              <w:right w:val="single" w:sz="2" w:space="0" w:color="000001"/>
-              <w:insideV w:val="single" w:sz="2" w:space="0" w:color="000001"/>
-            </w:tcBorders>
-            <w:shd w:fill="E2E4E3" w:val="clear"/>
-            <w:tcMar>
-              <w:left w:w="77" w:type="dxa"/>
-            </w:tcMar>
-          </w:tcPr>
-          <w:p>
-            <w:pPr>
-              <w:pStyle w:val="Normal"/>
-              <w:jc w:val="right"/>
-              <w:rPr>
-                <w:rFonts w:cs="Helvetica" w:ascii="Helvetica" w:hAnsi="Helvetica"/>
-                <w:sz w:val="20"/>
-                <w:szCs w:val="20"/>
-                <w:lang w:eastAsia="zh-CN"/>
-              </w:rPr>
-            </w:pPr>
-            <w:r>
-              <w:rPr>
-                <w:rFonts w:cs="Helvetica" w:ascii="Helvetica" w:hAnsi="Helvetica"/>
-                <w:sz w:val="20"/>
-                <w:szCs w:val="20"/>
-                <w:lang w:eastAsia="zh-CN"/>
-              </w:rPr>
-              <w:t>19</w:t>
-            </w:r>
-          </w:p>
-        </w:tc>
-        <w:tc>
-          <w:tcPr>
-            <w:tcW w:w="4677" w:type="dxa"/>
-            <w:tcBorders>
-              <w:top w:val="single" w:sz="2" w:space="0" w:color="000001"/>
-              <w:left w:val="single" w:sz="2" w:space="0" w:color="000001"/>
-              <w:bottom w:val="single" w:sz="2" w:space="0" w:color="000001"/>
-              <w:insideH w:val="single" w:sz="2" w:space="0" w:color="000001"/>
-              <w:right w:val="single" w:sz="4" w:space="0" w:color="000001"/>
-              <w:insideV w:val="single" w:sz="4" w:space="0" w:color="000001"/>
-            </w:tcBorders>
-            <w:shd w:fill="E2E4E3" w:val="clear"/>
-            <w:tcMar>
-              <w:left w:w="77" w:type="dxa"/>
-            </w:tcMar>
-          </w:tcPr>
-          <w:p>
-            <w:pPr>
-              <w:pStyle w:val="TableStyle1"/>
-              <w:rPr>
-                <w:rFonts w:cs="Helvetica"/>
-              </w:rPr>
-            </w:pPr>
-            <w:r>
-              <w:rPr>
-                <w:rFonts w:cs="Helvetica"/>
-              </w:rPr>
-            </w:r>
-          </w:p>
-        </w:tc>
-        <w:tc>
-          <w:tcPr>
-            <w:tcW w:w="1276" w:type="dxa"/>
-            <w:tcBorders>
-              <w:top w:val="single" w:sz="2" w:space="0" w:color="000001"/>
-              <w:left w:val="single" w:sz="4" w:space="0" w:color="000001"/>
-              <w:bottom w:val="single" w:sz="2" w:space="0" w:color="000001"/>
-              <w:insideH w:val="single" w:sz="2" w:space="0" w:color="000001"/>
-              <w:right w:val="single" w:sz="2" w:space="0" w:color="000001"/>
-              <w:insideV w:val="single" w:sz="2" w:space="0" w:color="000001"/>
-            </w:tcBorders>
-            <w:shd w:fill="FFFFFF" w:val="clear"/>
-            <w:tcMar>
-              <w:left w:w="75" w:type="dxa"/>
-            </w:tcMar>
-          </w:tcPr>
-          <w:p>
-            <w:pPr>
-              <w:pStyle w:val="Normal"/>
-              <w:rPr>
-                <w:rFonts w:cs="Helvetica" w:ascii="Helvetica" w:hAnsi="Helvetica"/>
-                <w:sz w:val="20"/>
-                <w:szCs w:val="20"/>
-                <w:lang w:eastAsia="zh-CN"/>
-              </w:rPr>
-            </w:pPr>
-            <w:r>
-              <w:rPr>
-                <w:rFonts w:cs="Helvetica" w:ascii="Helvetica" w:hAnsi="Helvetica"/>
-                <w:sz w:val="20"/>
-                <w:szCs w:val="20"/>
-                <w:lang w:eastAsia="zh-CN"/>
-              </w:rPr>
-              <w:t>31/5/2014</w:t>
-            </w:r>
-          </w:p>
-        </w:tc>
-        <w:tc>
-          <w:tcPr>
-            <w:tcW w:w="1559" w:type="dxa"/>
-            <w:tcBorders>
-              <w:top w:val="single" w:sz="2" w:space="0" w:color="000001"/>
-              <w:left w:val="single" w:sz="2" w:space="0" w:color="000001"/>
-              <w:bottom w:val="single" w:sz="2" w:space="0" w:color="000001"/>
-              <w:insideH w:val="single" w:sz="2" w:space="0" w:color="000001"/>
-              <w:right w:val="single" w:sz="2" w:space="0" w:color="000001"/>
-              <w:insideV w:val="single" w:sz="2" w:space="0" w:color="000001"/>
-            </w:tcBorders>
-            <w:shd w:fill="FFFFFF" w:val="clear"/>
-            <w:tcMar>
-              <w:left w:w="77" w:type="dxa"/>
-            </w:tcMar>
-          </w:tcPr>
-          <w:p>
-            <w:pPr>
-              <w:pStyle w:val="Normal"/>
-              <w:jc w:val="right"/>
-              <w:rPr>
-                <w:rFonts w:eastAsia="Arial Unicode MS" w:cs="Helvetica" w:ascii="Helvetica" w:hAnsi="Helvetica"/>
-                <w:color w:val="000000"/>
-                <w:sz w:val="20"/>
-                <w:szCs w:val="20"/>
-              </w:rPr>
-            </w:pPr>
-            <w:r>
-              <w:rPr>
-                <w:rFonts w:eastAsia="Arial Unicode MS" w:cs="Helvetica" w:ascii="Helvetica" w:hAnsi="Helvetica"/>
-                <w:color w:val="000000"/>
-                <w:sz w:val="20"/>
-                <w:szCs w:val="20"/>
-              </w:rPr>
-              <w:t>8</w:t>
-            </w:r>
-          </w:p>
-        </w:tc>
-        <w:tc>
-          <w:tcPr>
-            <w:tcW w:w="1460" w:type="dxa"/>
-            <w:tcBorders>
-              <w:top w:val="single" w:sz="2" w:space="0" w:color="000001"/>
-              <w:left w:val="single" w:sz="2" w:space="0" w:color="000001"/>
-              <w:bottom w:val="single" w:sz="2" w:space="0" w:color="000001"/>
-              <w:insideH w:val="single" w:sz="2" w:space="0" w:color="000001"/>
-              <w:right w:val="single" w:sz="2" w:space="0" w:color="000001"/>
-              <w:insideV w:val="single" w:sz="2" w:space="0" w:color="000001"/>
-            </w:tcBorders>
-            <w:shd w:fill="FFFFFF" w:val="clear"/>
-            <w:tcMar>
-              <w:left w:w="77" w:type="dxa"/>
-            </w:tcMar>
-          </w:tcPr>
-          <w:p>
-            <w:pPr>
-              <w:pStyle w:val="Normal"/>
-              <w:jc w:val="right"/>
-              <w:rPr>
-                <w:rFonts w:eastAsia="Arial Unicode MS" w:cs="Helvetica" w:ascii="Helvetica" w:hAnsi="Helvetica"/>
-                <w:color w:val="000000"/>
-                <w:sz w:val="20"/>
-                <w:szCs w:val="20"/>
-              </w:rPr>
-            </w:pPr>
-            <w:r>
-              <w:rPr>
-                <w:rFonts w:eastAsia="Arial Unicode MS" w:cs="Helvetica" w:ascii="Helvetica" w:hAnsi="Helvetica"/>
-                <w:color w:val="000000"/>
-                <w:sz w:val="20"/>
-                <w:szCs w:val="20"/>
-              </w:rPr>
-            </w:r>
-          </w:p>
-        </w:tc>
-      </w:tr>
-      <w:tr>
-        <w:trPr>
-          <w:trHeight w:val="279" w:hRule="atLeast"/>
-          <w:cantSplit w:val="false"/>
-        </w:trPr>
-        <w:tc>
-          <w:tcPr>
-            <w:tcW w:w="680" w:type="dxa"/>
-            <w:tcBorders>
-              <w:top w:val="single" w:sz="2" w:space="0" w:color="000001"/>
-              <w:left w:val="single" w:sz="2" w:space="0" w:color="000001"/>
-              <w:bottom w:val="single" w:sz="2" w:space="0" w:color="000001"/>
-              <w:insideH w:val="single" w:sz="2" w:space="0" w:color="000001"/>
-              <w:right w:val="single" w:sz="2" w:space="0" w:color="000001"/>
-              <w:insideV w:val="single" w:sz="2" w:space="0" w:color="000001"/>
-            </w:tcBorders>
-            <w:shd w:fill="E2E4E3" w:val="clear"/>
-            <w:tcMar>
-              <w:left w:w="77" w:type="dxa"/>
-            </w:tcMar>
-          </w:tcPr>
-          <w:p>
-            <w:pPr>
-              <w:pStyle w:val="Normal"/>
-              <w:jc w:val="right"/>
-              <w:rPr>
-                <w:rFonts w:cs="Helvetica" w:ascii="Helvetica" w:hAnsi="Helvetica"/>
-                <w:sz w:val="20"/>
-                <w:szCs w:val="20"/>
-                <w:lang w:eastAsia="zh-CN"/>
-              </w:rPr>
-            </w:pPr>
-            <w:r>
-              <w:rPr>
-                <w:rFonts w:cs="Helvetica" w:ascii="Helvetica" w:hAnsi="Helvetica"/>
-                <w:sz w:val="20"/>
-                <w:szCs w:val="20"/>
-                <w:lang w:eastAsia="zh-CN"/>
-              </w:rPr>
-              <w:t>20</w:t>
-            </w:r>
-          </w:p>
-        </w:tc>
-        <w:tc>
-          <w:tcPr>
-            <w:tcW w:w="4677" w:type="dxa"/>
-            <w:tcBorders>
-              <w:top w:val="single" w:sz="2" w:space="0" w:color="000001"/>
-              <w:left w:val="single" w:sz="2" w:space="0" w:color="000001"/>
-              <w:bottom w:val="single" w:sz="2" w:space="0" w:color="000001"/>
-              <w:insideH w:val="single" w:sz="2" w:space="0" w:color="000001"/>
-              <w:right w:val="single" w:sz="4" w:space="0" w:color="000001"/>
-              <w:insideV w:val="single" w:sz="4" w:space="0" w:color="000001"/>
-            </w:tcBorders>
-            <w:shd w:fill="E2E4E3" w:val="clear"/>
-            <w:tcMar>
-              <w:left w:w="77" w:type="dxa"/>
-            </w:tcMar>
-          </w:tcPr>
-          <w:p>
-            <w:pPr>
-              <w:pStyle w:val="TableStyle1"/>
-              <w:rPr>
-                <w:rFonts w:cs="Helvetica"/>
-              </w:rPr>
-            </w:pPr>
-            <w:r>
-              <w:rPr>
-                <w:rFonts w:cs="Helvetica"/>
-              </w:rPr>
-            </w:r>
-          </w:p>
-        </w:tc>
-        <w:tc>
-          <w:tcPr>
-            <w:tcW w:w="1276" w:type="dxa"/>
-            <w:tcBorders>
-              <w:top w:val="single" w:sz="2" w:space="0" w:color="000001"/>
-              <w:left w:val="single" w:sz="4" w:space="0" w:color="000001"/>
-              <w:bottom w:val="single" w:sz="2" w:space="0" w:color="000001"/>
-              <w:insideH w:val="single" w:sz="2" w:space="0" w:color="000001"/>
-              <w:right w:val="single" w:sz="2" w:space="0" w:color="000001"/>
-              <w:insideV w:val="single" w:sz="2" w:space="0" w:color="000001"/>
-            </w:tcBorders>
-            <w:shd w:fill="FFFFFF" w:val="clear"/>
-            <w:tcMar>
-              <w:left w:w="75" w:type="dxa"/>
-            </w:tcMar>
-          </w:tcPr>
-          <w:p>
-            <w:pPr>
-              <w:pStyle w:val="Normal"/>
-              <w:rPr>
-                <w:rFonts w:cs="Helvetica" w:ascii="Helvetica" w:hAnsi="Helvetica"/>
-                <w:sz w:val="20"/>
-                <w:szCs w:val="20"/>
-                <w:lang w:eastAsia="zh-CN"/>
-              </w:rPr>
-            </w:pPr>
-            <w:r>
-              <w:rPr>
-                <w:rFonts w:cs="Helvetica" w:ascii="Helvetica" w:hAnsi="Helvetica"/>
-                <w:sz w:val="20"/>
-                <w:szCs w:val="20"/>
-                <w:lang w:eastAsia="zh-CN"/>
-              </w:rPr>
-              <w:t>01/6/2014</w:t>
-            </w:r>
-          </w:p>
-        </w:tc>
-        <w:tc>
-          <w:tcPr>
-            <w:tcW w:w="1559" w:type="dxa"/>
-            <w:tcBorders>
-              <w:top w:val="single" w:sz="2" w:space="0" w:color="000001"/>
-              <w:left w:val="single" w:sz="2" w:space="0" w:color="000001"/>
-              <w:bottom w:val="single" w:sz="2" w:space="0" w:color="000001"/>
-              <w:insideH w:val="single" w:sz="2" w:space="0" w:color="000001"/>
-              <w:right w:val="single" w:sz="2" w:space="0" w:color="000001"/>
-              <w:insideV w:val="single" w:sz="2" w:space="0" w:color="000001"/>
-            </w:tcBorders>
-            <w:shd w:fill="FFFFFF" w:val="clear"/>
-            <w:tcMar>
-              <w:left w:w="77" w:type="dxa"/>
-            </w:tcMar>
-          </w:tcPr>
-          <w:p>
-            <w:pPr>
-              <w:pStyle w:val="Normal"/>
-              <w:jc w:val="right"/>
-              <w:rPr>
-                <w:rFonts w:eastAsia="Arial Unicode MS" w:cs="Helvetica" w:ascii="Helvetica" w:hAnsi="Helvetica"/>
-                <w:color w:val="000000"/>
-                <w:sz w:val="20"/>
-                <w:szCs w:val="20"/>
-              </w:rPr>
-            </w:pPr>
-            <w:r>
-              <w:rPr>
-                <w:rFonts w:eastAsia="Arial Unicode MS" w:cs="Helvetica" w:ascii="Helvetica" w:hAnsi="Helvetica"/>
-                <w:color w:val="000000"/>
-                <w:sz w:val="20"/>
-                <w:szCs w:val="20"/>
-              </w:rPr>
-              <w:t>8</w:t>
-            </w:r>
-          </w:p>
-        </w:tc>
-        <w:tc>
-          <w:tcPr>
-            <w:tcW w:w="1460" w:type="dxa"/>
-            <w:tcBorders>
-              <w:top w:val="single" w:sz="2" w:space="0" w:color="000001"/>
-              <w:left w:val="single" w:sz="2" w:space="0" w:color="000001"/>
-              <w:bottom w:val="single" w:sz="2" w:space="0" w:color="000001"/>
-              <w:insideH w:val="single" w:sz="2" w:space="0" w:color="000001"/>
-              <w:right w:val="single" w:sz="2" w:space="0" w:color="000001"/>
-              <w:insideV w:val="single" w:sz="2" w:space="0" w:color="000001"/>
-            </w:tcBorders>
-            <w:shd w:fill="FFFFFF" w:val="clear"/>
-            <w:tcMar>
-              <w:left w:w="77" w:type="dxa"/>
-            </w:tcMar>
-          </w:tcPr>
-          <w:p>
-            <w:pPr>
-              <w:pStyle w:val="Normal"/>
-              <w:jc w:val="right"/>
-              <w:rPr>
-                <w:rFonts w:eastAsia="Arial Unicode MS" w:cs="Helvetica" w:ascii="Helvetica" w:hAnsi="Helvetica"/>
-                <w:color w:val="000000"/>
-                <w:sz w:val="20"/>
-                <w:szCs w:val="20"/>
-              </w:rPr>
-            </w:pPr>
-            <w:r>
-              <w:rPr>
-                <w:rFonts w:eastAsia="Arial Unicode MS" w:cs="Helvetica" w:ascii="Helvetica" w:hAnsi="Helvetica"/>
-                <w:color w:val="000000"/>
-                <w:sz w:val="20"/>
-                <w:szCs w:val="20"/>
-              </w:rPr>
-            </w:r>
-          </w:p>
-        </w:tc>
-      </w:tr>
-      <w:tr>
-        <w:trPr>
-          <w:trHeight w:val="279" w:hRule="atLeast"/>
-          <w:cantSplit w:val="false"/>
-        </w:trPr>
-        <w:tc>
-          <w:tcPr>
-            <w:tcW w:w="680" w:type="dxa"/>
-            <w:tcBorders>
-              <w:top w:val="single" w:sz="2" w:space="0" w:color="000001"/>
-              <w:left w:val="single" w:sz="2" w:space="0" w:color="000001"/>
-              <w:bottom w:val="single" w:sz="2" w:space="0" w:color="000001"/>
-              <w:insideH w:val="single" w:sz="2" w:space="0" w:color="000001"/>
-              <w:right w:val="single" w:sz="2" w:space="0" w:color="000001"/>
-              <w:insideV w:val="single" w:sz="2" w:space="0" w:color="000001"/>
-            </w:tcBorders>
-            <w:shd w:fill="E2E4E3" w:val="clear"/>
-            <w:tcMar>
-              <w:left w:w="77" w:type="dxa"/>
-            </w:tcMar>
-          </w:tcPr>
-          <w:p>
-            <w:pPr>
-              <w:pStyle w:val="Normal"/>
-              <w:jc w:val="right"/>
-              <w:rPr>
-                <w:rFonts w:cs="Helvetica" w:ascii="Helvetica" w:hAnsi="Helvetica"/>
-                <w:sz w:val="20"/>
-                <w:szCs w:val="20"/>
-              </w:rPr>
-            </w:pPr>
-            <w:r>
-              <w:rPr>
-                <w:rFonts w:cs="Helvetica" w:ascii="Helvetica" w:hAnsi="Helvetica"/>
-                <w:sz w:val="20"/>
-                <w:szCs w:val="20"/>
-              </w:rPr>
-            </w:r>
-          </w:p>
-        </w:tc>
-        <w:tc>
-          <w:tcPr>
-            <w:tcW w:w="4677" w:type="dxa"/>
-            <w:tcBorders>
-              <w:top w:val="single" w:sz="2" w:space="0" w:color="000001"/>
-              <w:left w:val="single" w:sz="2" w:space="0" w:color="000001"/>
-              <w:bottom w:val="single" w:sz="2" w:space="0" w:color="000001"/>
-              <w:insideH w:val="single" w:sz="2" w:space="0" w:color="000001"/>
-              <w:right w:val="single" w:sz="4" w:space="0" w:color="000001"/>
-              <w:insideV w:val="single" w:sz="4" w:space="0" w:color="000001"/>
-            </w:tcBorders>
-            <w:shd w:fill="E2E4E3" w:val="clear"/>
-            <w:tcMar>
-              <w:left w:w="77" w:type="dxa"/>
-            </w:tcMar>
-          </w:tcPr>
-          <w:p>
-            <w:pPr>
-              <w:pStyle w:val="TableStyle1"/>
-              <w:rPr>
-                <w:rFonts w:cs="Helvetica"/>
-              </w:rPr>
-            </w:pPr>
-            <w:r>
-              <w:rPr>
-                <w:rFonts w:cs="Helvetica"/>
-              </w:rPr>
-            </w:r>
-          </w:p>
-        </w:tc>
-        <w:tc>
-          <w:tcPr>
-            <w:tcW w:w="1276" w:type="dxa"/>
-            <w:tcBorders>
-              <w:top w:val="single" w:sz="2" w:space="0" w:color="000001"/>
-              <w:left w:val="single" w:sz="4" w:space="0" w:color="000001"/>
-              <w:bottom w:val="single" w:sz="2" w:space="0" w:color="000001"/>
-              <w:insideH w:val="single" w:sz="2" w:space="0" w:color="000001"/>
-              <w:right w:val="single" w:sz="2" w:space="0" w:color="000001"/>
-              <w:insideV w:val="single" w:sz="2" w:space="0" w:color="000001"/>
-            </w:tcBorders>
-            <w:shd w:fill="FFFFFF" w:val="clear"/>
-            <w:tcMar>
-              <w:left w:w="75" w:type="dxa"/>
-            </w:tcMar>
-          </w:tcPr>
-          <w:p>
-            <w:pPr>
-              <w:pStyle w:val="Normal"/>
-              <w:rPr>
-                <w:rFonts w:cs="Helvetica" w:ascii="Helvetica" w:hAnsi="Helvetica"/>
-                <w:sz w:val="20"/>
-                <w:szCs w:val="20"/>
-                <w:lang w:eastAsia="zh-CN"/>
-              </w:rPr>
-            </w:pPr>
-            <w:r>
-              <w:rPr>
-                <w:rFonts w:cs="Helvetica" w:ascii="Helvetica" w:hAnsi="Helvetica"/>
-                <w:sz w:val="20"/>
-                <w:szCs w:val="20"/>
-                <w:lang w:eastAsia="zh-CN"/>
-              </w:rPr>
-            </w:r>
-          </w:p>
-        </w:tc>
-        <w:tc>
-          <w:tcPr>
-            <w:tcW w:w="1559" w:type="dxa"/>
-            <w:tcBorders>
-              <w:top w:val="single" w:sz="2" w:space="0" w:color="000001"/>
-              <w:left w:val="single" w:sz="2" w:space="0" w:color="000001"/>
-              <w:bottom w:val="single" w:sz="2" w:space="0" w:color="000001"/>
-              <w:insideH w:val="single" w:sz="2" w:space="0" w:color="000001"/>
-              <w:right w:val="single" w:sz="2" w:space="0" w:color="000001"/>
-              <w:insideV w:val="single" w:sz="2" w:space="0" w:color="000001"/>
-            </w:tcBorders>
-            <w:shd w:fill="FFFFFF" w:val="clear"/>
-            <w:tcMar>
-              <w:left w:w="77" w:type="dxa"/>
-            </w:tcMar>
-          </w:tcPr>
-          <w:p>
-            <w:pPr>
-              <w:pStyle w:val="Normal"/>
-              <w:jc w:val="right"/>
-              <w:rPr>
-                <w:rFonts w:eastAsia="Arial Unicode MS" w:cs="Helvetica" w:ascii="Helvetica" w:hAnsi="Helvetica"/>
-                <w:color w:val="000000"/>
-                <w:sz w:val="20"/>
-                <w:szCs w:val="20"/>
-              </w:rPr>
-            </w:pPr>
-            <w:r>
-              <w:rPr>
-                <w:rFonts w:eastAsia="Arial Unicode MS" w:cs="Helvetica" w:ascii="Helvetica" w:hAnsi="Helvetica"/>
-                <w:color w:val="000000"/>
-                <w:sz w:val="20"/>
-                <w:szCs w:val="20"/>
-              </w:rPr>
-            </w:r>
-          </w:p>
-        </w:tc>
-        <w:tc>
-          <w:tcPr>
-            <w:tcW w:w="1460" w:type="dxa"/>
-            <w:tcBorders>
-              <w:top w:val="single" w:sz="2" w:space="0" w:color="000001"/>
-              <w:left w:val="single" w:sz="2" w:space="0" w:color="000001"/>
-              <w:bottom w:val="single" w:sz="2" w:space="0" w:color="000001"/>
-              <w:insideH w:val="single" w:sz="2" w:space="0" w:color="000001"/>
-              <w:right w:val="single" w:sz="2" w:space="0" w:color="000001"/>
-              <w:insideV w:val="single" w:sz="2" w:space="0" w:color="000001"/>
-            </w:tcBorders>
-            <w:shd w:fill="FFFFFF" w:val="clear"/>
-            <w:tcMar>
-              <w:left w:w="77" w:type="dxa"/>
-            </w:tcMar>
-          </w:tcPr>
-          <w:p>
-            <w:pPr>
-              <w:pStyle w:val="Normal"/>
-              <w:jc w:val="right"/>
-              <w:rPr>
-                <w:rFonts w:eastAsia="Arial Unicode MS" w:cs="Helvetica" w:ascii="Helvetica" w:hAnsi="Helvetica"/>
-                <w:color w:val="000000"/>
-                <w:sz w:val="20"/>
-                <w:szCs w:val="20"/>
-              </w:rPr>
-            </w:pPr>
-            <w:r>
-              <w:rPr>
-                <w:rFonts w:eastAsia="Arial Unicode MS" w:cs="Helvetica" w:ascii="Helvetica" w:hAnsi="Helvetica"/>
-                <w:color w:val="000000"/>
-                <w:sz w:val="20"/>
-                <w:szCs w:val="20"/>
-              </w:rPr>
             </w:r>
           </w:p>
         </w:tc>

</xml_diff>

<commit_message>
Improved movement and turn effect
</commit_message>
<xml_diff>
--- a/MileStone/Log.docx
+++ b/MileStone/Log.docx
@@ -4934,6 +4934,82 @@
                 <w:szCs w:val="24"/>
               </w:rPr>
             </w:pPr>
+            <w:r>
+              <w:rPr>
+                <w:rFonts w:asciiTheme="minorHAnsi" w:hAnsiTheme="minorHAnsi" w:cs="Helvetica"/>
+                <w:b w:val="0"/>
+                <w:sz w:val="24"/>
+                <w:szCs w:val="24"/>
+              </w:rPr>
+              <w:t>(Yanhao) Code in JAVA (</w:t>
+            </w:r>
+            <w:r>
+              <w:rPr>
+                <w:rFonts w:asciiTheme="minorHAnsi" w:hAnsiTheme="minorHAnsi" w:cs="Helvetica" w:hint="eastAsia"/>
+                <w:b w:val="0"/>
+                <w:sz w:val="24"/>
+                <w:szCs w:val="24"/>
+              </w:rPr>
+              <w:t>movable</w:t>
+            </w:r>
+            <w:r>
+              <w:rPr>
+                <w:rFonts w:asciiTheme="minorHAnsi" w:hAnsiTheme="minorHAnsi" w:cs="Helvetica"/>
+                <w:b w:val="0"/>
+                <w:sz w:val="24"/>
+                <w:szCs w:val="24"/>
+              </w:rPr>
+              <w:t xml:space="preserve"> grid, improved character class, turn</w:t>
+            </w:r>
+            <w:r>
+              <w:rPr>
+                <w:rFonts w:asciiTheme="minorHAnsi" w:hAnsiTheme="minorHAnsi" w:cs="Helvetica"/>
+                <w:b w:val="0"/>
+                <w:sz w:val="24"/>
+                <w:szCs w:val="24"/>
+              </w:rPr>
+              <w:t>)</w:t>
+            </w:r>
+          </w:p>
+          <w:p>
+            <w:pPr>
+              <w:pStyle w:val="TableStyle1"/>
+              <w:rPr>
+                <w:rFonts w:asciiTheme="minorHAnsi" w:hAnsiTheme="minorHAnsi" w:cs="Helvetica"/>
+                <w:b w:val="0"/>
+                <w:sz w:val="24"/>
+                <w:szCs w:val="24"/>
+              </w:rPr>
+            </w:pPr>
+            <w:r>
+              <w:rPr>
+                <w:rFonts w:asciiTheme="minorHAnsi" w:hAnsiTheme="minorHAnsi" w:cs="Helvetica"/>
+                <w:b w:val="0"/>
+                <w:sz w:val="24"/>
+                <w:szCs w:val="24"/>
+              </w:rPr>
+              <w:t>(Yanhao)</w:t>
+            </w:r>
+            <w:r>
+              <w:rPr>
+                <w:rFonts w:asciiTheme="minorHAnsi" w:hAnsiTheme="minorHAnsi" w:cs="Helvetica"/>
+                <w:b w:val="0"/>
+                <w:sz w:val="24"/>
+                <w:szCs w:val="24"/>
+              </w:rPr>
+              <w:t xml:space="preserve"> Milestone Evaluation</w:t>
+            </w:r>
+          </w:p>
+          <w:p>
+            <w:pPr>
+              <w:pStyle w:val="TableStyle1"/>
+              <w:rPr>
+                <w:rFonts w:asciiTheme="minorHAnsi" w:hAnsiTheme="minorHAnsi" w:cs="Helvetica"/>
+                <w:b w:val="0"/>
+                <w:sz w:val="24"/>
+                <w:szCs w:val="24"/>
+              </w:rPr>
+            </w:pPr>
           </w:p>
         </w:tc>
         <w:tc>
@@ -5019,6 +5095,14 @@
                 <w:lang w:eastAsia="zh-CN"/>
               </w:rPr>
             </w:pPr>
+            <w:r>
+              <w:rPr>
+                <w:rFonts w:asciiTheme="minorHAnsi" w:eastAsia="Arial Unicode MS" w:hAnsiTheme="minorHAnsi" w:cs="Helvetica"/>
+                <w:color w:val="000000"/>
+                <w:lang w:eastAsia="zh-CN"/>
+              </w:rPr>
+              <w:t>8</w:t>
+            </w:r>
           </w:p>
         </w:tc>
       </w:tr>

</xml_diff>

<commit_message>
Able to buy and display items and money change
</commit_message>
<xml_diff>
--- a/MileStone/Log.docx
+++ b/MileStone/Log.docx
@@ -5164,6 +5164,24 @@
                 <w:szCs w:val="24"/>
               </w:rPr>
             </w:pPr>
+            <w:r>
+              <w:rPr>
+                <w:rFonts w:asciiTheme="minorHAnsi" w:hAnsiTheme="minorHAnsi" w:cs="Helvetica"/>
+                <w:b w:val="0"/>
+                <w:sz w:val="24"/>
+                <w:szCs w:val="24"/>
+              </w:rPr>
+              <w:t>(Yanhao) Code in JAVA</w:t>
+            </w:r>
+            <w:r>
+              <w:rPr>
+                <w:rFonts w:asciiTheme="minorHAnsi" w:hAnsiTheme="minorHAnsi" w:cs="Helvetica"/>
+                <w:b w:val="0"/>
+                <w:sz w:val="24"/>
+                <w:szCs w:val="24"/>
+              </w:rPr>
+              <w:t>(item class, shop class, able to buy and display items and money change)</w:t>
+            </w:r>
           </w:p>
         </w:tc>
         <w:tc>
@@ -5249,6 +5267,14 @@
                 <w:lang w:eastAsia="zh-CN"/>
               </w:rPr>
             </w:pPr>
+            <w:r>
+              <w:rPr>
+                <w:rFonts w:asciiTheme="minorHAnsi" w:eastAsia="Arial Unicode MS" w:hAnsiTheme="minorHAnsi" w:cs="Helvetica" w:hint="eastAsia"/>
+                <w:color w:val="000000"/>
+                <w:lang w:eastAsia="zh-CN"/>
+              </w:rPr>
+              <w:t>8</w:t>
+            </w:r>
           </w:p>
         </w:tc>
       </w:tr>

</xml_diff>

<commit_message>
team recognization, change highlight color
</commit_message>
<xml_diff>
--- a/MileStone/Log.docx
+++ b/MileStone/Log.docx
@@ -7071,6 +7071,24 @@
                 <w:szCs w:val="24"/>
               </w:rPr>
             </w:pPr>
+            <w:r>
+              <w:rPr>
+                <w:rFonts w:asciiTheme="minorHAnsi" w:hAnsiTheme="minorHAnsi" w:cs="Helvetica"/>
+                <w:b w:val="0"/>
+                <w:sz w:val="24"/>
+                <w:szCs w:val="24"/>
+              </w:rPr>
+              <w:t>(Yanhao) Code in JAVA</w:t>
+            </w:r>
+            <w:r>
+              <w:rPr>
+                <w:rFonts w:asciiTheme="minorHAnsi" w:hAnsiTheme="minorHAnsi" w:cs="Helvetica"/>
+                <w:b w:val="0"/>
+                <w:sz w:val="24"/>
+                <w:szCs w:val="24"/>
+              </w:rPr>
+              <w:t>(fix move method, improve map, add team recognization)</w:t>
+            </w:r>
           </w:p>
         </w:tc>
         <w:tc>
@@ -7165,6 +7183,14 @@
                 <w:lang w:eastAsia="zh-CN"/>
               </w:rPr>
             </w:pPr>
+            <w:r>
+              <w:rPr>
+                <w:rFonts w:asciiTheme="minorHAnsi" w:eastAsia="Arial Unicode MS" w:hAnsiTheme="minorHAnsi" w:cs="Helvetica"/>
+                <w:color w:val="000000"/>
+                <w:lang w:eastAsia="zh-CN"/>
+              </w:rPr>
+              <w:t>8</w:t>
+            </w:r>
           </w:p>
         </w:tc>
       </w:tr>

</xml_diff>

<commit_message>
creep data base + log
</commit_message>
<xml_diff>
--- a/MileStone/Log.docx
+++ b/MileStone/Log.docx
@@ -7185,11 +7185,11 @@
             </w:pPr>
             <w:r>
               <w:rPr>
-                <w:rFonts w:asciiTheme="minorHAnsi" w:eastAsia="Arial Unicode MS" w:hAnsiTheme="minorHAnsi" w:cs="Helvetica"/>
-                <w:color w:val="000000"/>
-                <w:lang w:eastAsia="zh-CN"/>
-              </w:rPr>
-              <w:t>8</w:t>
+                <w:rFonts w:asciiTheme="minorHAnsi" w:eastAsia="Arial Unicode MS" w:hAnsiTheme="minorHAnsi" w:cs="Helvetica" w:hint="eastAsia"/>
+                <w:color w:val="000000"/>
+                <w:lang w:eastAsia="zh-CN"/>
+              </w:rPr>
+              <w:t>9</w:t>
             </w:r>
           </w:p>
         </w:tc>

</xml_diff>

<commit_message>
small stuff and log update
</commit_message>
<xml_diff>
--- a/MileStone/Log.docx
+++ b/MileStone/Log.docx
@@ -7252,6 +7252,24 @@
                 <w:szCs w:val="24"/>
               </w:rPr>
             </w:pPr>
+            <w:r>
+              <w:rPr>
+                <w:rFonts w:asciiTheme="minorHAnsi" w:hAnsiTheme="minorHAnsi" w:cs="Helvetica"/>
+                <w:b w:val="0"/>
+                <w:sz w:val="24"/>
+                <w:szCs w:val="24"/>
+              </w:rPr>
+              <w:t>(Yanhao) Code in JAVA</w:t>
+            </w:r>
+            <w:r>
+              <w:rPr>
+                <w:rFonts w:asciiTheme="minorHAnsi" w:hAnsiTheme="minorHAnsi" w:cs="Helvetica"/>
+                <w:b w:val="0"/>
+                <w:sz w:val="24"/>
+                <w:szCs w:val="24"/>
+              </w:rPr>
+              <w:t>(line creep spawn implementation, map mesh)</w:t>
+            </w:r>
           </w:p>
         </w:tc>
         <w:tc>
@@ -7346,6 +7364,14 @@
                 <w:lang w:eastAsia="zh-CN"/>
               </w:rPr>
             </w:pPr>
+            <w:r>
+              <w:rPr>
+                <w:rFonts w:asciiTheme="minorHAnsi" w:eastAsia="Arial Unicode MS" w:hAnsiTheme="minorHAnsi" w:cs="Helvetica"/>
+                <w:color w:val="000000"/>
+                <w:lang w:eastAsia="zh-CN"/>
+              </w:rPr>
+              <w:t>8</w:t>
+            </w:r>
           </w:p>
         </w:tc>
       </w:tr>

</xml_diff>

<commit_message>
Log Planned Feature update
</commit_message>
<xml_diff>
--- a/MileStone/Log.docx
+++ b/MileStone/Log.docx
@@ -8914,6 +8914,60 @@
                 <w:szCs w:val="24"/>
               </w:rPr>
             </w:pPr>
+            <w:r>
+              <w:rPr>
+                <w:rFonts w:asciiTheme="minorHAnsi" w:hAnsiTheme="minorHAnsi" w:cs="Helvetica"/>
+                <w:b w:val="0"/>
+                <w:sz w:val="24"/>
+                <w:szCs w:val="24"/>
+              </w:rPr>
+              <w:t>(Yanhao) Code in JAVA</w:t>
+            </w:r>
+            <w:r>
+              <w:rPr>
+                <w:rFonts w:asciiTheme="minorHAnsi" w:hAnsiTheme="minorHAnsi" w:cs="Helvetica"/>
+                <w:b w:val="0"/>
+                <w:sz w:val="24"/>
+                <w:szCs w:val="24"/>
+              </w:rPr>
+              <w:t>(fix</w:t>
+            </w:r>
+            <w:r>
+              <w:rPr>
+                <w:rFonts w:asciiTheme="minorHAnsi" w:hAnsiTheme="minorHAnsi" w:cs="Helvetica" w:hint="eastAsia"/>
+                <w:b w:val="0"/>
+                <w:sz w:val="24"/>
+                <w:szCs w:val="24"/>
+              </w:rPr>
+              <w:t xml:space="preserve"> </w:t>
+            </w:r>
+            <w:r>
+              <w:rPr>
+                <w:rFonts w:asciiTheme="minorHAnsi" w:hAnsiTheme="minorHAnsi" w:cs="Helvetica"/>
+                <w:b w:val="0"/>
+                <w:sz w:val="24"/>
+                <w:szCs w:val="24"/>
+              </w:rPr>
+              <w:t>LineCreep AI</w:t>
+            </w:r>
+            <w:r>
+              <w:rPr>
+                <w:rFonts w:asciiTheme="minorHAnsi" w:hAnsiTheme="minorHAnsi" w:cs="Helvetica" w:hint="eastAsia"/>
+                <w:b w:val="0"/>
+                <w:sz w:val="24"/>
+                <w:szCs w:val="24"/>
+              </w:rPr>
+              <w:t xml:space="preserve"> bug</w:t>
+            </w:r>
+            <w:r>
+              <w:rPr>
+                <w:rFonts w:asciiTheme="minorHAnsi" w:hAnsiTheme="minorHAnsi" w:cs="Helvetica"/>
+                <w:b w:val="0"/>
+                <w:sz w:val="24"/>
+                <w:szCs w:val="24"/>
+              </w:rPr>
+              <w:t>)</w:t>
+            </w:r>
           </w:p>
         </w:tc>
         <w:tc>
@@ -9008,6 +9062,14 @@
                 <w:lang w:eastAsia="zh-CN"/>
               </w:rPr>
             </w:pPr>
+            <w:r>
+              <w:rPr>
+                <w:rFonts w:asciiTheme="minorHAnsi" w:eastAsia="Arial Unicode MS" w:hAnsiTheme="minorHAnsi" w:cs="Helvetica" w:hint="eastAsia"/>
+                <w:color w:val="000000"/>
+                <w:lang w:eastAsia="zh-CN"/>
+              </w:rPr>
+              <w:t>4</w:t>
+            </w:r>
           </w:p>
         </w:tc>
       </w:tr>

</xml_diff>

<commit_message>
README for MileStone 2 & log
</commit_message>
<xml_diff>
--- a/MileStone/Log.docx
+++ b/MileStone/Log.docx
@@ -9312,6 +9312,35 @@
                 <w:szCs w:val="24"/>
               </w:rPr>
             </w:pPr>
+            <w:r>
+              <w:rPr>
+                <w:rFonts w:asciiTheme="minorHAnsi" w:hAnsiTheme="minorHAnsi" w:cs="Helvetica"/>
+                <w:b w:val="0"/>
+                <w:sz w:val="24"/>
+                <w:szCs w:val="24"/>
+              </w:rPr>
+              <w:t>(Yanhao)</w:t>
+            </w:r>
+            <w:r>
+              <w:rPr>
+                <w:rFonts w:asciiTheme="minorHAnsi" w:hAnsiTheme="minorHAnsi" w:cs="Helvetica"/>
+                <w:b w:val="0"/>
+                <w:sz w:val="24"/>
+                <w:szCs w:val="24"/>
+              </w:rPr>
+              <w:t>Travelling in XiNing</w:t>
+            </w:r>
+          </w:p>
+          <w:p>
+            <w:pPr>
+              <w:pStyle w:val="TableStyle1"/>
+              <w:rPr>
+                <w:rFonts w:asciiTheme="minorHAnsi" w:hAnsiTheme="minorHAnsi" w:cs="Helvetica"/>
+                <w:b w:val="0"/>
+                <w:sz w:val="24"/>
+                <w:szCs w:val="24"/>
+              </w:rPr>
+            </w:pPr>
           </w:p>
         </w:tc>
         <w:tc>
@@ -9406,6 +9435,14 @@
                 <w:lang w:eastAsia="zh-CN"/>
               </w:rPr>
             </w:pPr>
+            <w:r>
+              <w:rPr>
+                <w:rFonts w:asciiTheme="minorHAnsi" w:eastAsia="Arial Unicode MS" w:hAnsiTheme="minorHAnsi" w:cs="Helvetica"/>
+                <w:color w:val="000000"/>
+                <w:lang w:eastAsia="zh-CN"/>
+              </w:rPr>
+              <w:t>0</w:t>
+            </w:r>
           </w:p>
         </w:tc>
       </w:tr>
@@ -9467,6 +9504,35 @@
                 <w:szCs w:val="24"/>
               </w:rPr>
             </w:pPr>
+            <w:r>
+              <w:rPr>
+                <w:rFonts w:asciiTheme="minorHAnsi" w:hAnsiTheme="minorHAnsi" w:cs="Helvetica"/>
+                <w:b w:val="0"/>
+                <w:sz w:val="24"/>
+                <w:szCs w:val="24"/>
+              </w:rPr>
+              <w:t>(Yanhao)</w:t>
+            </w:r>
+            <w:r>
+              <w:rPr>
+                <w:rFonts w:asciiTheme="minorHAnsi" w:hAnsiTheme="minorHAnsi" w:cs="Helvetica"/>
+                <w:b w:val="0"/>
+                <w:sz w:val="24"/>
+                <w:szCs w:val="24"/>
+              </w:rPr>
+              <w:t>Redo readme for milestone2</w:t>
+            </w:r>
+          </w:p>
+          <w:p>
+            <w:pPr>
+              <w:pStyle w:val="TableStyle1"/>
+              <w:rPr>
+                <w:rFonts w:asciiTheme="minorHAnsi" w:hAnsiTheme="minorHAnsi" w:cs="Helvetica"/>
+                <w:b w:val="0"/>
+                <w:sz w:val="24"/>
+                <w:szCs w:val="24"/>
+              </w:rPr>
+            </w:pPr>
           </w:p>
         </w:tc>
         <w:tc>
@@ -9561,6 +9627,14 @@
                 <w:lang w:eastAsia="zh-CN"/>
               </w:rPr>
             </w:pPr>
+            <w:r>
+              <w:rPr>
+                <w:rFonts w:asciiTheme="minorHAnsi" w:eastAsia="Arial Unicode MS" w:hAnsiTheme="minorHAnsi" w:cs="Helvetica"/>
+                <w:color w:val="000000"/>
+                <w:lang w:eastAsia="zh-CN"/>
+              </w:rPr>
+              <w:t>1</w:t>
+            </w:r>
           </w:p>
         </w:tc>
       </w:tr>
@@ -9590,6 +9664,12 @@
                 <w:rFonts w:asciiTheme="minorHAnsi" w:hAnsiTheme="minorHAnsi" w:cs="Helvetica"/>
               </w:rPr>
             </w:pPr>
+            <w:r>
+              <w:rPr>
+                <w:rFonts w:asciiTheme="minorHAnsi" w:hAnsiTheme="minorHAnsi" w:cs="Helvetica"/>
+              </w:rPr>
+              <w:t>46</w:t>
+            </w:r>
           </w:p>
         </w:tc>
         <w:tc>
@@ -9642,6 +9722,24 @@
                 <w:szCs w:val="24"/>
               </w:rPr>
             </w:pPr>
+            <w:r>
+              <w:rPr>
+                <w:rFonts w:asciiTheme="minorHAnsi" w:hAnsiTheme="minorHAnsi" w:cs="Helvetica"/>
+                <w:b w:val="0"/>
+                <w:sz w:val="24"/>
+                <w:szCs w:val="24"/>
+              </w:rPr>
+              <w:t>27</w:t>
+            </w:r>
+            <w:r>
+              <w:rPr>
+                <w:rFonts w:asciiTheme="minorHAnsi" w:hAnsiTheme="minorHAnsi" w:cs="Helvetica"/>
+                <w:b w:val="0"/>
+                <w:sz w:val="24"/>
+                <w:szCs w:val="24"/>
+              </w:rPr>
+              <w:t>/6/2014</w:t>
+            </w:r>
           </w:p>
         </w:tc>
         <w:tc>
@@ -9721,6 +9819,12 @@
                 <w:rFonts w:asciiTheme="minorHAnsi" w:hAnsiTheme="minorHAnsi" w:cs="Helvetica"/>
               </w:rPr>
             </w:pPr>
+            <w:r>
+              <w:rPr>
+                <w:rFonts w:asciiTheme="minorHAnsi" w:hAnsiTheme="minorHAnsi" w:cs="Helvetica"/>
+              </w:rPr>
+              <w:t>47</w:t>
+            </w:r>
           </w:p>
         </w:tc>
         <w:tc>
@@ -9773,6 +9877,24 @@
                 <w:szCs w:val="24"/>
               </w:rPr>
             </w:pPr>
+            <w:r>
+              <w:rPr>
+                <w:rFonts w:asciiTheme="minorHAnsi" w:hAnsiTheme="minorHAnsi" w:cs="Helvetica"/>
+                <w:b w:val="0"/>
+                <w:sz w:val="24"/>
+                <w:szCs w:val="24"/>
+              </w:rPr>
+              <w:t>28</w:t>
+            </w:r>
+            <w:r>
+              <w:rPr>
+                <w:rFonts w:asciiTheme="minorHAnsi" w:hAnsiTheme="minorHAnsi" w:cs="Helvetica"/>
+                <w:b w:val="0"/>
+                <w:sz w:val="24"/>
+                <w:szCs w:val="24"/>
+              </w:rPr>
+              <w:t>/6/2014</w:t>
+            </w:r>
           </w:p>
         </w:tc>
         <w:tc>

</xml_diff>

<commit_message>
Log and fix for mysterious segfaults
</commit_message>
<xml_diff>
--- a/MileStone/Log.docx
+++ b/MileStone/Log.docx
@@ -1,6 +1,6 @@
 
 <file path=word/document.xml><?xml version="1.0" encoding="utf-8"?>
-<w:document xmlns:ve="http://schemas.openxmlformats.org/markup-compatibility/2006" xmlns:o="urn:schemas-microsoft-com:office:office" xmlns:r="http://schemas.openxmlformats.org/officeDocument/2006/relationships" xmlns:m="http://schemas.openxmlformats.org/officeDocument/2006/math" xmlns:v="urn:schemas-microsoft-com:vml" xmlns:wp="http://schemas.openxmlformats.org/drawingml/2006/wordprocessingDrawing" xmlns:w10="urn:schemas-microsoft-com:office:word" xmlns:w="http://schemas.openxmlformats.org/wordprocessingml/2006/main" xmlns:wne="http://schemas.microsoft.com/office/word/2006/wordml">
+<w:document xmlns:wpc="http://schemas.microsoft.com/office/word/2010/wordprocessingCanvas" xmlns:mo="http://schemas.microsoft.com/office/mac/office/2008/main" xmlns:mc="http://schemas.openxmlformats.org/markup-compatibility/2006" xmlns:mv="urn:schemas-microsoft-com:mac:vml" xmlns:o="urn:schemas-microsoft-com:office:office" xmlns:r="http://schemas.openxmlformats.org/officeDocument/2006/relationships" xmlns:m="http://schemas.openxmlformats.org/officeDocument/2006/math" xmlns:v="urn:schemas-microsoft-com:vml" xmlns:wp14="http://schemas.microsoft.com/office/word/2010/wordprocessingDrawing" xmlns:wp="http://schemas.openxmlformats.org/drawingml/2006/wordprocessingDrawing" xmlns:w10="urn:schemas-microsoft-com:office:word" xmlns:w="http://schemas.openxmlformats.org/wordprocessingml/2006/main" xmlns:w14="http://schemas.microsoft.com/office/word/2010/wordml" xmlns:wpg="http://schemas.microsoft.com/office/word/2010/wordprocessingGroup" xmlns:wpi="http://schemas.microsoft.com/office/word/2010/wordprocessingInk" xmlns:wne="http://schemas.microsoft.com/office/word/2006/wordml" xmlns:wps="http://schemas.microsoft.com/office/word/2010/wordprocessingShape" mc:Ignorable="w14 wp14">
   <w:body>
     <w:tbl>
       <w:tblPr>
@@ -20,7 +20,7 @@
           <w:bottom w:w="80" w:type="dxa"/>
           <w:right w:w="80" w:type="dxa"/>
         </w:tblCellMar>
-        <w:tblLook w:val="04A0"/>
+        <w:tblLook w:val="04A0" w:firstRow="1" w:lastRow="0" w:firstColumn="1" w:lastColumn="0" w:noHBand="0" w:noVBand="1"/>
       </w:tblPr>
       <w:tblGrid>
         <w:gridCol w:w="678"/>
@@ -8275,8 +8275,6 @@
               </w:rPr>
               <w:t>5</w:t>
             </w:r>
-            <w:bookmarkStart w:id="0" w:name="_GoBack"/>
-            <w:bookmarkEnd w:id="0"/>
           </w:p>
         </w:tc>
         <w:tc>
@@ -8365,7 +8363,7 @@
             <w:pPr>
               <w:pStyle w:val="TableStyle1"/>
               <w:rPr>
-                <w:rFonts w:asciiTheme="minorHAnsi" w:hAnsiTheme="minorHAnsi" w:cs="Helvetica"/>
+                <w:rFonts w:asciiTheme="minorHAnsi" w:hAnsiTheme="minorHAnsi" w:cs="Helvetica" w:hint="eastAsia"/>
                 <w:b w:val="0"/>
                 <w:sz w:val="24"/>
                 <w:szCs w:val="24"/>
@@ -8390,6 +8388,26 @@
               <w:t>(right-click action, tower AI, hero revive)</w:t>
             </w:r>
           </w:p>
+          <w:p>
+            <w:pPr>
+              <w:pStyle w:val="TableStyle1"/>
+              <w:rPr>
+                <w:rFonts w:asciiTheme="minorHAnsi" w:hAnsiTheme="minorHAnsi" w:cs="Helvetica"/>
+                <w:b w:val="0"/>
+                <w:sz w:val="24"/>
+                <w:szCs w:val="24"/>
+              </w:rPr>
+            </w:pPr>
+            <w:r>
+              <w:rPr>
+                <w:rFonts w:asciiTheme="minorHAnsi" w:hAnsiTheme="minorHAnsi" w:cs="Helvetica"/>
+                <w:b w:val="0"/>
+                <w:sz w:val="24"/>
+                <w:szCs w:val="24"/>
+              </w:rPr>
+              <w:t>(Xiangfei) Improve lighting</w:t>
+            </w:r>
+          </w:p>
         </w:tc>
         <w:tc>
           <w:tcPr>
@@ -8458,6 +8476,14 @@
                 <w:lang w:eastAsia="zh-CN"/>
               </w:rPr>
             </w:pPr>
+            <w:r>
+              <w:rPr>
+                <w:rFonts w:asciiTheme="minorHAnsi" w:eastAsia="Arial Unicode MS" w:hAnsiTheme="minorHAnsi" w:cs="Helvetica"/>
+                <w:color w:val="000000"/>
+                <w:lang w:eastAsia="zh-CN"/>
+              </w:rPr>
+              <w:t>5</w:t>
+            </w:r>
           </w:p>
         </w:tc>
         <w:tc>
@@ -8571,6 +8597,26 @@
               <w:t>(add hero revive countdown, redo AI attack, add basic LineCreep AI)</w:t>
             </w:r>
           </w:p>
+          <w:p>
+            <w:pPr>
+              <w:pStyle w:val="TableStyle1"/>
+              <w:rPr>
+                <w:rFonts w:asciiTheme="minorHAnsi" w:hAnsiTheme="minorHAnsi" w:cs="Helvetica"/>
+                <w:b w:val="0"/>
+                <w:sz w:val="24"/>
+                <w:szCs w:val="24"/>
+              </w:rPr>
+            </w:pPr>
+            <w:r>
+              <w:rPr>
+                <w:rFonts w:asciiTheme="minorHAnsi" w:hAnsiTheme="minorHAnsi" w:cs="Helvetica"/>
+                <w:b w:val="0"/>
+                <w:sz w:val="24"/>
+                <w:szCs w:val="24"/>
+              </w:rPr>
+              <w:t>(Xiangfei) Expose more interface to Extension Engine</w:t>
+            </w:r>
+          </w:p>
         </w:tc>
         <w:tc>
           <w:tcPr>
@@ -8639,6 +8685,14 @@
                 <w:lang w:eastAsia="zh-CN"/>
               </w:rPr>
             </w:pPr>
+            <w:r>
+              <w:rPr>
+                <w:rFonts w:asciiTheme="minorHAnsi" w:eastAsia="Arial Unicode MS" w:hAnsiTheme="minorHAnsi" w:cs="Helvetica"/>
+                <w:color w:val="000000"/>
+                <w:lang w:eastAsia="zh-CN"/>
+              </w:rPr>
+              <w:t>10</w:t>
+            </w:r>
           </w:p>
         </w:tc>
         <w:tc>
@@ -8752,6 +8806,26 @@
               <w:t>(LineCreep AI)</w:t>
             </w:r>
           </w:p>
+          <w:p>
+            <w:pPr>
+              <w:pStyle w:val="TableStyle1"/>
+              <w:rPr>
+                <w:rFonts w:asciiTheme="minorHAnsi" w:hAnsiTheme="minorHAnsi" w:cs="Helvetica"/>
+                <w:b w:val="0"/>
+                <w:sz w:val="24"/>
+                <w:szCs w:val="24"/>
+              </w:rPr>
+            </w:pPr>
+            <w:r>
+              <w:rPr>
+                <w:rFonts w:asciiTheme="minorHAnsi" w:hAnsiTheme="minorHAnsi" w:cs="Helvetica"/>
+                <w:b w:val="0"/>
+                <w:sz w:val="24"/>
+                <w:szCs w:val="24"/>
+              </w:rPr>
+              <w:t>(Xiangfei) Generalise character property accessor mechanism</w:t>
+            </w:r>
+          </w:p>
         </w:tc>
         <w:tc>
           <w:tcPr>
@@ -8820,6 +8894,14 @@
                 <w:lang w:eastAsia="zh-CN"/>
               </w:rPr>
             </w:pPr>
+            <w:r>
+              <w:rPr>
+                <w:rFonts w:asciiTheme="minorHAnsi" w:eastAsia="Arial Unicode MS" w:hAnsiTheme="minorHAnsi" w:cs="Helvetica"/>
+                <w:color w:val="000000"/>
+                <w:lang w:eastAsia="zh-CN"/>
+              </w:rPr>
+              <w:t>5</w:t>
+            </w:r>
           </w:p>
         </w:tc>
         <w:tc>
@@ -8969,6 +9051,26 @@
               <w:t>)</w:t>
             </w:r>
           </w:p>
+          <w:p>
+            <w:pPr>
+              <w:pStyle w:val="TableStyle1"/>
+              <w:rPr>
+                <w:rFonts w:asciiTheme="minorHAnsi" w:hAnsiTheme="minorHAnsi" w:cs="Helvetica"/>
+                <w:b w:val="0"/>
+                <w:sz w:val="24"/>
+                <w:szCs w:val="24"/>
+              </w:rPr>
+            </w:pPr>
+            <w:r>
+              <w:rPr>
+                <w:rFonts w:asciiTheme="minorHAnsi" w:hAnsiTheme="minorHAnsi" w:cs="Helvetica"/>
+                <w:b w:val="0"/>
+                <w:sz w:val="24"/>
+                <w:szCs w:val="24"/>
+              </w:rPr>
+              <w:t>(Xiangfei) Dynamic Java Method calling by Reflection</w:t>
+            </w:r>
+          </w:p>
         </w:tc>
         <w:tc>
           <w:tcPr>
@@ -9037,6 +9139,14 @@
                 <w:lang w:eastAsia="zh-CN"/>
               </w:rPr>
             </w:pPr>
+            <w:r>
+              <w:rPr>
+                <w:rFonts w:asciiTheme="minorHAnsi" w:eastAsia="Arial Unicode MS" w:hAnsiTheme="minorHAnsi" w:cs="Helvetica"/>
+                <w:color w:val="000000"/>
+                <w:lang w:eastAsia="zh-CN"/>
+              </w:rPr>
+              <w:t>4</w:t>
+            </w:r>
           </w:p>
         </w:tc>
         <w:tc>
@@ -9150,6 +9260,26 @@
               <w:t>(reconstruct parts of LineCreep AI, record video for milestone2, edit readme and reference)</w:t>
             </w:r>
           </w:p>
+          <w:p>
+            <w:pPr>
+              <w:pStyle w:val="TableStyle1"/>
+              <w:rPr>
+                <w:rFonts w:asciiTheme="minorHAnsi" w:hAnsiTheme="minorHAnsi" w:cs="Helvetica"/>
+                <w:b w:val="0"/>
+                <w:sz w:val="24"/>
+                <w:szCs w:val="24"/>
+              </w:rPr>
+            </w:pPr>
+            <w:r>
+              <w:rPr>
+                <w:rFonts w:asciiTheme="minorHAnsi" w:hAnsiTheme="minorHAnsi" w:cs="Helvetica"/>
+                <w:b w:val="0"/>
+                <w:sz w:val="24"/>
+                <w:szCs w:val="24"/>
+              </w:rPr>
+              <w:t>(Xiangfei) Generalise game logic for multiplayer</w:t>
+            </w:r>
+          </w:p>
         </w:tc>
         <w:tc>
           <w:tcPr>
@@ -9218,6 +9348,14 @@
                 <w:lang w:eastAsia="zh-CN"/>
               </w:rPr>
             </w:pPr>
+            <w:r>
+              <w:rPr>
+                <w:rFonts w:asciiTheme="minorHAnsi" w:eastAsia="Arial Unicode MS" w:hAnsiTheme="minorHAnsi" w:cs="Helvetica"/>
+                <w:color w:val="000000"/>
+                <w:lang w:eastAsia="zh-CN"/>
+              </w:rPr>
+              <w:t>4</w:t>
+            </w:r>
           </w:p>
         </w:tc>
         <w:tc>
@@ -9341,6 +9479,15 @@
                 <w:szCs w:val="24"/>
               </w:rPr>
             </w:pPr>
+            <w:r>
+              <w:rPr>
+                <w:rFonts w:asciiTheme="minorHAnsi" w:hAnsiTheme="minorHAnsi" w:cs="Helvetica"/>
+                <w:b w:val="0"/>
+                <w:sz w:val="24"/>
+                <w:szCs w:val="24"/>
+              </w:rPr>
+              <w:t>(Xiangfei) BREAK!</w:t>
+            </w:r>
           </w:p>
         </w:tc>
         <w:tc>
@@ -9410,6 +9557,14 @@
                 <w:lang w:eastAsia="zh-CN"/>
               </w:rPr>
             </w:pPr>
+            <w:r>
+              <w:rPr>
+                <w:rFonts w:asciiTheme="minorHAnsi" w:eastAsia="Arial Unicode MS" w:hAnsiTheme="minorHAnsi" w:cs="Helvetica"/>
+                <w:color w:val="000000"/>
+                <w:lang w:eastAsia="zh-CN"/>
+              </w:rPr>
+              <w:t>0</w:t>
+            </w:r>
           </w:p>
         </w:tc>
         <w:tc>
@@ -9533,6 +9688,15 @@
                 <w:szCs w:val="24"/>
               </w:rPr>
             </w:pPr>
+            <w:r>
+              <w:rPr>
+                <w:rFonts w:asciiTheme="minorHAnsi" w:hAnsiTheme="minorHAnsi" w:cs="Helvetica"/>
+                <w:b w:val="0"/>
+                <w:sz w:val="24"/>
+                <w:szCs w:val="24"/>
+              </w:rPr>
+              <w:t>(Xiangfei) Extension Engine development</w:t>
+            </w:r>
           </w:p>
         </w:tc>
         <w:tc>
@@ -9602,6 +9766,16 @@
                 <w:lang w:eastAsia="zh-CN"/>
               </w:rPr>
             </w:pPr>
+            <w:r>
+              <w:rPr>
+                <w:rFonts w:asciiTheme="minorHAnsi" w:eastAsia="Arial Unicode MS" w:hAnsiTheme="minorHAnsi" w:cs="Helvetica"/>
+                <w:color w:val="000000"/>
+                <w:lang w:eastAsia="zh-CN"/>
+              </w:rPr>
+              <w:t>5</w:t>
+            </w:r>
+            <w:bookmarkStart w:id="0" w:name="_GoBack"/>
+            <w:bookmarkEnd w:id="0"/>
           </w:p>
         </w:tc>
         <w:tc>
@@ -12460,15 +12634,15 @@
 </file>
 
 <file path=word/endnotes.xml><?xml version="1.0" encoding="utf-8"?>
-<w:endnotes xmlns:ve="http://schemas.openxmlformats.org/markup-compatibility/2006" xmlns:o="urn:schemas-microsoft-com:office:office" xmlns:r="http://schemas.openxmlformats.org/officeDocument/2006/relationships" xmlns:m="http://schemas.openxmlformats.org/officeDocument/2006/math" xmlns:v="urn:schemas-microsoft-com:vml" xmlns:wp="http://schemas.openxmlformats.org/drawingml/2006/wordprocessingDrawing" xmlns:w10="urn:schemas-microsoft-com:office:word" xmlns:w="http://schemas.openxmlformats.org/wordprocessingml/2006/main" xmlns:wne="http://schemas.microsoft.com/office/word/2006/wordml">
-  <w:endnote w:type="separator" w:id="0">
+<w:endnotes xmlns:wpc="http://schemas.microsoft.com/office/word/2010/wordprocessingCanvas" xmlns:mo="http://schemas.microsoft.com/office/mac/office/2008/main" xmlns:mc="http://schemas.openxmlformats.org/markup-compatibility/2006" xmlns:mv="urn:schemas-microsoft-com:mac:vml" xmlns:o="urn:schemas-microsoft-com:office:office" xmlns:r="http://schemas.openxmlformats.org/officeDocument/2006/relationships" xmlns:m="http://schemas.openxmlformats.org/officeDocument/2006/math" xmlns:v="urn:schemas-microsoft-com:vml" xmlns:wp14="http://schemas.microsoft.com/office/word/2010/wordprocessingDrawing" xmlns:wp="http://schemas.openxmlformats.org/drawingml/2006/wordprocessingDrawing" xmlns:w10="urn:schemas-microsoft-com:office:word" xmlns:w="http://schemas.openxmlformats.org/wordprocessingml/2006/main" xmlns:w14="http://schemas.microsoft.com/office/word/2010/wordml" xmlns:wpg="http://schemas.microsoft.com/office/word/2010/wordprocessingGroup" xmlns:wpi="http://schemas.microsoft.com/office/word/2010/wordprocessingInk" xmlns:wne="http://schemas.microsoft.com/office/word/2006/wordml" xmlns:wps="http://schemas.microsoft.com/office/word/2010/wordprocessingShape" mc:Ignorable="w14 wp14">
+  <w:endnote w:type="separator" w:id="-1">
     <w:p>
       <w:r>
         <w:separator/>
       </w:r>
     </w:p>
   </w:endnote>
-  <w:endnote w:type="continuationSeparator" w:id="1">
+  <w:endnote w:type="continuationSeparator" w:id="0">
     <w:p>
       <w:r>
         <w:continuationSeparator/>
@@ -12479,15 +12653,15 @@
 </file>
 
 <file path=word/footnotes.xml><?xml version="1.0" encoding="utf-8"?>
-<w:footnotes xmlns:ve="http://schemas.openxmlformats.org/markup-compatibility/2006" xmlns:o="urn:schemas-microsoft-com:office:office" xmlns:r="http://schemas.openxmlformats.org/officeDocument/2006/relationships" xmlns:m="http://schemas.openxmlformats.org/officeDocument/2006/math" xmlns:v="urn:schemas-microsoft-com:vml" xmlns:wp="http://schemas.openxmlformats.org/drawingml/2006/wordprocessingDrawing" xmlns:w10="urn:schemas-microsoft-com:office:word" xmlns:w="http://schemas.openxmlformats.org/wordprocessingml/2006/main" xmlns:wne="http://schemas.microsoft.com/office/word/2006/wordml">
-  <w:footnote w:type="separator" w:id="0">
+<w:footnotes xmlns:wpc="http://schemas.microsoft.com/office/word/2010/wordprocessingCanvas" xmlns:mo="http://schemas.microsoft.com/office/mac/office/2008/main" xmlns:mc="http://schemas.openxmlformats.org/markup-compatibility/2006" xmlns:mv="urn:schemas-microsoft-com:mac:vml" xmlns:o="urn:schemas-microsoft-com:office:office" xmlns:r="http://schemas.openxmlformats.org/officeDocument/2006/relationships" xmlns:m="http://schemas.openxmlformats.org/officeDocument/2006/math" xmlns:v="urn:schemas-microsoft-com:vml" xmlns:wp14="http://schemas.microsoft.com/office/word/2010/wordprocessingDrawing" xmlns:wp="http://schemas.openxmlformats.org/drawingml/2006/wordprocessingDrawing" xmlns:w10="urn:schemas-microsoft-com:office:word" xmlns:w="http://schemas.openxmlformats.org/wordprocessingml/2006/main" xmlns:w14="http://schemas.microsoft.com/office/word/2010/wordml" xmlns:wpg="http://schemas.microsoft.com/office/word/2010/wordprocessingGroup" xmlns:wpi="http://schemas.microsoft.com/office/word/2010/wordprocessingInk" xmlns:wne="http://schemas.microsoft.com/office/word/2006/wordml" xmlns:wps="http://schemas.microsoft.com/office/word/2010/wordprocessingShape" mc:Ignorable="w14 wp14">
+  <w:footnote w:type="separator" w:id="-1">
     <w:p>
       <w:r>
         <w:separator/>
       </w:r>
     </w:p>
   </w:footnote>
-  <w:footnote w:type="continuationSeparator" w:id="1">
+  <w:footnote w:type="continuationSeparator" w:id="0">
     <w:p>
       <w:r>
         <w:continuationSeparator/>
@@ -12498,7 +12672,7 @@
 </file>
 
 <file path=word/styles.xml><?xml version="1.0" encoding="utf-8"?>
-<w:styles xmlns:r="http://schemas.openxmlformats.org/officeDocument/2006/relationships" xmlns:w="http://schemas.openxmlformats.org/wordprocessingml/2006/main">
+<w:styles xmlns:mc="http://schemas.openxmlformats.org/markup-compatibility/2006" xmlns:r="http://schemas.openxmlformats.org/officeDocument/2006/relationships" xmlns:w="http://schemas.openxmlformats.org/wordprocessingml/2006/main" xmlns:w14="http://schemas.microsoft.com/office/word/2010/wordml" mc:Ignorable="w14">
   <w:docDefaults>
     <w:rPrDefault>
       <w:rPr>
@@ -12508,7 +12682,7 @@
     </w:rPrDefault>
     <w:pPrDefault/>
   </w:docDefaults>
-  <w:latentStyles w:defLockedState="0" w:defUIPriority="99" w:defSemiHidden="1" w:defUnhideWhenUsed="1" w:defQFormat="0" w:count="267">
+  <w:latentStyles w:defLockedState="0" w:defUIPriority="99" w:defSemiHidden="1" w:defUnhideWhenUsed="1" w:defQFormat="0" w:count="276">
     <w:lsdException w:name="Normal" w:semiHidden="0" w:uiPriority="0" w:unhideWhenUsed="0" w:qFormat="1"/>
     <w:lsdException w:name="heading 1" w:semiHidden="0" w:uiPriority="9" w:unhideWhenUsed="0" w:qFormat="1"/>
     <w:lsdException w:name="heading 2" w:uiPriority="9" w:qFormat="1"/>
@@ -12677,7 +12851,6 @@
     <w:uiPriority w:val="99"/>
     <w:semiHidden/>
     <w:unhideWhenUsed/>
-    <w:qFormat/>
     <w:tblPr>
       <w:tblInd w:w="0" w:type="dxa"/>
       <w:tblCellMar>
@@ -12895,7 +13068,7 @@
   <w:style w:type="paragraph" w:styleId="a4">
     <w:name w:val="header"/>
     <w:basedOn w:val="a"/>
-    <w:link w:val="Char1"/>
+    <w:link w:val="a5"/>
     <w:uiPriority w:val="99"/>
     <w:semiHidden/>
     <w:unhideWhenUsed/>
@@ -12916,8 +13089,8 @@
       <w:szCs w:val="18"/>
     </w:rPr>
   </w:style>
-  <w:style w:type="character" w:customStyle="1" w:styleId="Char1">
-    <w:name w:val="页眉 Char1"/>
+  <w:style w:type="character" w:customStyle="1" w:styleId="a5">
+    <w:name w:val="页眉字符"/>
     <w:basedOn w:val="a0"/>
     <w:link w:val="a4"/>
     <w:uiPriority w:val="99"/>
@@ -12930,10 +13103,10 @@
       <w:lang w:eastAsia="en-US"/>
     </w:rPr>
   </w:style>
-  <w:style w:type="paragraph" w:styleId="a5">
+  <w:style w:type="paragraph" w:styleId="a6">
     <w:name w:val="footer"/>
     <w:basedOn w:val="a"/>
-    <w:link w:val="Char10"/>
+    <w:link w:val="a7"/>
     <w:uiPriority w:val="99"/>
     <w:semiHidden/>
     <w:unhideWhenUsed/>
@@ -12950,10 +13123,10 @@
       <w:szCs w:val="18"/>
     </w:rPr>
   </w:style>
-  <w:style w:type="character" w:customStyle="1" w:styleId="Char10">
-    <w:name w:val="页脚 Char1"/>
+  <w:style w:type="character" w:customStyle="1" w:styleId="a7">
+    <w:name w:val="页脚字符"/>
     <w:basedOn w:val="a0"/>
-    <w:link w:val="a5"/>
+    <w:link w:val="a6"/>
     <w:uiPriority w:val="99"/>
     <w:semiHidden/>
     <w:rsid w:val="00A84F4A"/>
@@ -13446,7 +13619,7 @@
 </file>
 
 <file path=customXml/itemProps1.xml><?xml version="1.0" encoding="utf-8"?>
-<ds:datastoreItem xmlns:ds="http://schemas.openxmlformats.org/officeDocument/2006/customXml" ds:itemID="{669FD58B-5273-D747-BA30-698F054013DA}">
+<ds:datastoreItem xmlns:ds="http://schemas.openxmlformats.org/officeDocument/2006/customXml" ds:itemID="{C933D657-5E55-9840-BEDD-1E091ED09594}">
   <ds:schemaRefs>
     <ds:schemaRef ds:uri="http://schemas.openxmlformats.org/officeDocument/2006/bibliography"/>
   </ds:schemaRefs>

</xml_diff>

<commit_message>
NC Images and Log update!
</commit_message>
<xml_diff>
--- a/MileStone/Log.docx
+++ b/MileStone/Log.docx
@@ -12488,6 +12488,15 @@
                 <w:szCs w:val="24"/>
               </w:rPr>
             </w:pPr>
+            <w:r>
+              <w:rPr>
+                <w:rFonts w:ascii="Calibri" w:hAnsi="Calibri" w:cs="Helvetica"/>
+                <w:b w:val="0"/>
+                <w:sz w:val="24"/>
+                <w:szCs w:val="24"/>
+              </w:rPr>
+              <w:t>(Yanhao) Update WorldMap and NC database</w:t>
+            </w:r>
           </w:p>
         </w:tc>
         <w:tc>
@@ -12573,6 +12582,14 @@
                 <w:lang w:eastAsia="zh-CN"/>
               </w:rPr>
             </w:pPr>
+            <w:r>
+              <w:rPr>
+                <w:rFonts w:ascii="Calibri" w:eastAsia="Arial Unicode MS" w:hAnsi="Calibri" w:cs="Helvetica"/>
+                <w:color w:val="000000"/>
+                <w:lang w:eastAsia="zh-CN"/>
+              </w:rPr>
+              <w:t>8</w:t>
+            </w:r>
           </w:p>
         </w:tc>
       </w:tr>
@@ -13044,13 +13061,7 @@
               <w:rPr>
                 <w:rFonts w:ascii="Calibri" w:hAnsi="Calibri" w:cs="Helvetica"/>
               </w:rPr>
-              <w:t>6</w:t>
-            </w:r>
-            <w:r>
-              <w:rPr>
-                <w:rFonts w:ascii="Calibri" w:hAnsi="Calibri" w:cs="Helvetica"/>
-              </w:rPr>
-              <w:t>5</w:t>
+              <w:t>65</w:t>
             </w:r>
           </w:p>
         </w:tc>
@@ -13111,16 +13122,7 @@
                 <w:sz w:val="24"/>
                 <w:szCs w:val="24"/>
               </w:rPr>
-              <w:t>16</w:t>
-            </w:r>
-            <w:r>
-              <w:rPr>
-                <w:rFonts w:ascii="Calibri" w:hAnsi="Calibri" w:cs="Helvetica"/>
-                <w:b w:val="0"/>
-                <w:sz w:val="24"/>
-                <w:szCs w:val="24"/>
-              </w:rPr>
-              <w:t>/7/2014</w:t>
+              <w:t>16/7/2014</w:t>
             </w:r>
           </w:p>
         </w:tc>
@@ -13205,13 +13207,7 @@
               <w:rPr>
                 <w:rFonts w:ascii="Calibri" w:hAnsi="Calibri" w:cs="Helvetica"/>
               </w:rPr>
-              <w:t>6</w:t>
-            </w:r>
-            <w:r>
-              <w:rPr>
-                <w:rFonts w:ascii="Calibri" w:hAnsi="Calibri" w:cs="Helvetica"/>
-              </w:rPr>
-              <w:t>6</w:t>
+              <w:t>66</w:t>
             </w:r>
           </w:p>
         </w:tc>
@@ -13272,16 +13268,7 @@
                 <w:sz w:val="24"/>
                 <w:szCs w:val="24"/>
               </w:rPr>
-              <w:t>17</w:t>
-            </w:r>
-            <w:r>
-              <w:rPr>
-                <w:rFonts w:ascii="Calibri" w:hAnsi="Calibri" w:cs="Helvetica"/>
-                <w:b w:val="0"/>
-                <w:sz w:val="24"/>
-                <w:szCs w:val="24"/>
-              </w:rPr>
-              <w:t>/7/2014</w:t>
+              <w:t>17/7/2014</w:t>
             </w:r>
           </w:p>
         </w:tc>
@@ -13366,13 +13353,7 @@
               <w:rPr>
                 <w:rFonts w:ascii="Calibri" w:hAnsi="Calibri" w:cs="Helvetica"/>
               </w:rPr>
-              <w:t>6</w:t>
-            </w:r>
-            <w:r>
-              <w:rPr>
-                <w:rFonts w:ascii="Calibri" w:hAnsi="Calibri" w:cs="Helvetica"/>
-              </w:rPr>
-              <w:t>7</w:t>
+              <w:t>67</w:t>
             </w:r>
           </w:p>
         </w:tc>
@@ -13433,16 +13414,7 @@
                 <w:sz w:val="24"/>
                 <w:szCs w:val="24"/>
               </w:rPr>
-              <w:t>18</w:t>
-            </w:r>
-            <w:r>
-              <w:rPr>
-                <w:rFonts w:ascii="Calibri" w:hAnsi="Calibri" w:cs="Helvetica"/>
-                <w:b w:val="0"/>
-                <w:sz w:val="24"/>
-                <w:szCs w:val="24"/>
-              </w:rPr>
-              <w:t>/7/2014</w:t>
+              <w:t>18/7/2014</w:t>
             </w:r>
           </w:p>
         </w:tc>
@@ -13527,13 +13499,7 @@
               <w:rPr>
                 <w:rFonts w:ascii="Calibri" w:hAnsi="Calibri" w:cs="Helvetica"/>
               </w:rPr>
-              <w:t>6</w:t>
-            </w:r>
-            <w:r>
-              <w:rPr>
-                <w:rFonts w:ascii="Calibri" w:hAnsi="Calibri" w:cs="Helvetica"/>
-              </w:rPr>
-              <w:t>8</w:t>
+              <w:t>68</w:t>
             </w:r>
           </w:p>
         </w:tc>
@@ -13594,16 +13560,7 @@
                 <w:sz w:val="24"/>
                 <w:szCs w:val="24"/>
               </w:rPr>
-              <w:t>19</w:t>
-            </w:r>
-            <w:r>
-              <w:rPr>
-                <w:rFonts w:ascii="Calibri" w:hAnsi="Calibri" w:cs="Helvetica"/>
-                <w:b w:val="0"/>
-                <w:sz w:val="24"/>
-                <w:szCs w:val="24"/>
-              </w:rPr>
-              <w:t>/7/2014</w:t>
+              <w:t>19/7/2014</w:t>
             </w:r>
           </w:p>
         </w:tc>
@@ -13688,13 +13645,7 @@
               <w:rPr>
                 <w:rFonts w:ascii="Calibri" w:hAnsi="Calibri" w:cs="Helvetica"/>
               </w:rPr>
-              <w:t>6</w:t>
-            </w:r>
-            <w:r>
-              <w:rPr>
-                <w:rFonts w:ascii="Calibri" w:hAnsi="Calibri" w:cs="Helvetica"/>
-              </w:rPr>
-              <w:t>9</w:t>
+              <w:t>69</w:t>
             </w:r>
           </w:p>
         </w:tc>
@@ -13755,25 +13706,7 @@
                 <w:sz w:val="24"/>
                 <w:szCs w:val="24"/>
               </w:rPr>
-              <w:t>2</w:t>
-            </w:r>
-            <w:r>
-              <w:rPr>
-                <w:rFonts w:ascii="Calibri" w:hAnsi="Calibri" w:cs="Helvetica"/>
-                <w:b w:val="0"/>
-                <w:sz w:val="24"/>
-                <w:szCs w:val="24"/>
-              </w:rPr>
-              <w:t>0</w:t>
-            </w:r>
-            <w:r>
-              <w:rPr>
-                <w:rFonts w:ascii="Calibri" w:hAnsi="Calibri" w:cs="Helvetica"/>
-                <w:b w:val="0"/>
-                <w:sz w:val="24"/>
-                <w:szCs w:val="24"/>
-              </w:rPr>
-              <w:t>/7/2014</w:t>
+              <w:t>20/7/2014</w:t>
             </w:r>
           </w:p>
         </w:tc>
@@ -13920,16 +13853,7 @@
                 <w:sz w:val="24"/>
                 <w:szCs w:val="24"/>
               </w:rPr>
-              <w:t>21</w:t>
-            </w:r>
-            <w:r>
-              <w:rPr>
-                <w:rFonts w:ascii="Calibri" w:hAnsi="Calibri" w:cs="Helvetica"/>
-                <w:b w:val="0"/>
-                <w:sz w:val="24"/>
-                <w:szCs w:val="24"/>
-              </w:rPr>
-              <w:t>/7/2014</w:t>
+              <w:t>21/7/2014</w:t>
             </w:r>
           </w:p>
         </w:tc>
@@ -14075,16 +13999,7 @@
                 <w:sz w:val="24"/>
                 <w:szCs w:val="24"/>
               </w:rPr>
-              <w:t>22</w:t>
-            </w:r>
-            <w:r>
-              <w:rPr>
-                <w:rFonts w:ascii="Calibri" w:hAnsi="Calibri" w:cs="Helvetica"/>
-                <w:b w:val="0"/>
-                <w:sz w:val="24"/>
-                <w:szCs w:val="24"/>
-              </w:rPr>
-              <w:t>/7/2014</w:t>
+              <w:t>22/7/2014</w:t>
             </w:r>
           </w:p>
         </w:tc>
@@ -14230,16 +14145,7 @@
                 <w:sz w:val="24"/>
                 <w:szCs w:val="24"/>
               </w:rPr>
-              <w:t>23</w:t>
-            </w:r>
-            <w:r>
-              <w:rPr>
-                <w:rFonts w:ascii="Calibri" w:hAnsi="Calibri" w:cs="Helvetica"/>
-                <w:b w:val="0"/>
-                <w:sz w:val="24"/>
-                <w:szCs w:val="24"/>
-              </w:rPr>
-              <w:t>/7/2014</w:t>
+              <w:t>23/7/2014</w:t>
             </w:r>
           </w:p>
         </w:tc>
@@ -14324,13 +14230,7 @@
               <w:rPr>
                 <w:rFonts w:ascii="Calibri" w:hAnsi="Calibri" w:cs="Helvetica"/>
               </w:rPr>
-              <w:t>7</w:t>
-            </w:r>
-            <w:r>
-              <w:rPr>
-                <w:rFonts w:ascii="Calibri" w:hAnsi="Calibri" w:cs="Helvetica"/>
-              </w:rPr>
-              <w:t>3</w:t>
+              <w:t>73</w:t>
             </w:r>
           </w:p>
         </w:tc>
@@ -14391,16 +14291,7 @@
                 <w:sz w:val="24"/>
                 <w:szCs w:val="24"/>
               </w:rPr>
-              <w:t>24</w:t>
-            </w:r>
-            <w:r>
-              <w:rPr>
-                <w:rFonts w:ascii="Calibri" w:hAnsi="Calibri" w:cs="Helvetica"/>
-                <w:b w:val="0"/>
-                <w:sz w:val="24"/>
-                <w:szCs w:val="24"/>
-              </w:rPr>
-              <w:t>/7/2014</w:t>
+              <w:t>24/7/2014</w:t>
             </w:r>
           </w:p>
         </w:tc>
@@ -14485,13 +14376,7 @@
               <w:rPr>
                 <w:rFonts w:ascii="Calibri" w:hAnsi="Calibri" w:cs="Helvetica"/>
               </w:rPr>
-              <w:t>7</w:t>
-            </w:r>
-            <w:r>
-              <w:rPr>
-                <w:rFonts w:ascii="Calibri" w:hAnsi="Calibri" w:cs="Helvetica"/>
-              </w:rPr>
-              <w:t>4</w:t>
+              <w:t>74</w:t>
             </w:r>
           </w:p>
         </w:tc>
@@ -14552,16 +14437,7 @@
                 <w:sz w:val="24"/>
                 <w:szCs w:val="24"/>
               </w:rPr>
-              <w:t>25</w:t>
-            </w:r>
-            <w:r>
-              <w:rPr>
-                <w:rFonts w:ascii="Calibri" w:hAnsi="Calibri" w:cs="Helvetica"/>
-                <w:b w:val="0"/>
-                <w:sz w:val="24"/>
-                <w:szCs w:val="24"/>
-              </w:rPr>
-              <w:t>/7/2014</w:t>
+              <w:t>25/7/2014</w:t>
             </w:r>
           </w:p>
         </w:tc>
@@ -14646,13 +14522,7 @@
               <w:rPr>
                 <w:rFonts w:ascii="Calibri" w:hAnsi="Calibri" w:cs="Helvetica"/>
               </w:rPr>
-              <w:t>7</w:t>
-            </w:r>
-            <w:r>
-              <w:rPr>
-                <w:rFonts w:ascii="Calibri" w:hAnsi="Calibri" w:cs="Helvetica"/>
-              </w:rPr>
-              <w:t>5</w:t>
+              <w:t>75</w:t>
             </w:r>
           </w:p>
         </w:tc>
@@ -14713,16 +14583,7 @@
                 <w:sz w:val="24"/>
                 <w:szCs w:val="24"/>
               </w:rPr>
-              <w:t>26</w:t>
-            </w:r>
-            <w:r>
-              <w:rPr>
-                <w:rFonts w:ascii="Calibri" w:hAnsi="Calibri" w:cs="Helvetica"/>
-                <w:b w:val="0"/>
-                <w:sz w:val="24"/>
-                <w:szCs w:val="24"/>
-              </w:rPr>
-              <w:t>/7/2014</w:t>
+              <w:t>26/7/2014</w:t>
             </w:r>
           </w:p>
         </w:tc>
@@ -14807,13 +14668,7 @@
               <w:rPr>
                 <w:rFonts w:ascii="Calibri" w:hAnsi="Calibri" w:cs="Helvetica"/>
               </w:rPr>
-              <w:t>7</w:t>
-            </w:r>
-            <w:r>
-              <w:rPr>
-                <w:rFonts w:ascii="Calibri" w:hAnsi="Calibri" w:cs="Helvetica"/>
-              </w:rPr>
-              <w:t>6</w:t>
+              <w:t>76</w:t>
             </w:r>
           </w:p>
         </w:tc>
@@ -14874,16 +14729,7 @@
                 <w:sz w:val="24"/>
                 <w:szCs w:val="24"/>
               </w:rPr>
-              <w:t>27</w:t>
-            </w:r>
-            <w:r>
-              <w:rPr>
-                <w:rFonts w:ascii="Calibri" w:hAnsi="Calibri" w:cs="Helvetica"/>
-                <w:b w:val="0"/>
-                <w:sz w:val="24"/>
-                <w:szCs w:val="24"/>
-              </w:rPr>
-              <w:t>/7/2014</w:t>
+              <w:t>27/7/2014</w:t>
             </w:r>
           </w:p>
         </w:tc>
@@ -14968,13 +14814,7 @@
               <w:rPr>
                 <w:rFonts w:ascii="Calibri" w:hAnsi="Calibri" w:cs="Helvetica"/>
               </w:rPr>
-              <w:t>7</w:t>
-            </w:r>
-            <w:r>
-              <w:rPr>
-                <w:rFonts w:ascii="Calibri" w:hAnsi="Calibri" w:cs="Helvetica"/>
-              </w:rPr>
-              <w:t>7</w:t>
+              <w:t>77</w:t>
             </w:r>
           </w:p>
         </w:tc>
@@ -15035,16 +14875,7 @@
                 <w:sz w:val="24"/>
                 <w:szCs w:val="24"/>
               </w:rPr>
-              <w:t>28</w:t>
-            </w:r>
-            <w:r>
-              <w:rPr>
-                <w:rFonts w:ascii="Calibri" w:hAnsi="Calibri" w:cs="Helvetica"/>
-                <w:b w:val="0"/>
-                <w:sz w:val="24"/>
-                <w:szCs w:val="24"/>
-              </w:rPr>
-              <w:t>/7/2014</w:t>
+              <w:t>28/7/2014</w:t>
             </w:r>
           </w:p>
         </w:tc>
@@ -15129,13 +14960,7 @@
               <w:rPr>
                 <w:rFonts w:ascii="Calibri" w:hAnsi="Calibri" w:cs="Helvetica"/>
               </w:rPr>
-              <w:t>7</w:t>
-            </w:r>
-            <w:r>
-              <w:rPr>
-                <w:rFonts w:ascii="Calibri" w:hAnsi="Calibri" w:cs="Helvetica"/>
-              </w:rPr>
-              <w:t>8</w:t>
+              <w:t>78</w:t>
             </w:r>
           </w:p>
         </w:tc>
@@ -15196,16 +15021,7 @@
                 <w:sz w:val="24"/>
                 <w:szCs w:val="24"/>
               </w:rPr>
-              <w:t>29</w:t>
-            </w:r>
-            <w:r>
-              <w:rPr>
-                <w:rFonts w:ascii="Calibri" w:hAnsi="Calibri" w:cs="Helvetica"/>
-                <w:b w:val="0"/>
-                <w:sz w:val="24"/>
-                <w:szCs w:val="24"/>
-              </w:rPr>
-              <w:t>/7/2014</w:t>
+              <w:t>29/7/2014</w:t>
             </w:r>
           </w:p>
         </w:tc>

</xml_diff>

<commit_message>
Update NC on screen & Log
</commit_message>
<xml_diff>
--- a/MileStone/Log.docx
+++ b/MileStone/Log.docx
@@ -12651,6 +12651,15 @@
                 <w:szCs w:val="24"/>
               </w:rPr>
             </w:pPr>
+            <w:r>
+              <w:rPr>
+                <w:rFonts w:ascii="Calibri" w:hAnsi="Calibri" w:cs="Helvetica"/>
+                <w:b w:val="0"/>
+                <w:sz w:val="24"/>
+                <w:szCs w:val="24"/>
+              </w:rPr>
+              <w:t>(Yanhao) Fix various bugs, add NC spawning!</w:t>
+            </w:r>
           </w:p>
         </w:tc>
         <w:tc>
@@ -12736,6 +12745,14 @@
                 <w:lang w:eastAsia="zh-CN"/>
               </w:rPr>
             </w:pPr>
+            <w:r>
+              <w:rPr>
+                <w:rFonts w:ascii="Calibri" w:eastAsia="Arial Unicode MS" w:hAnsi="Calibri" w:cs="Helvetica"/>
+                <w:color w:val="000000"/>
+                <w:lang w:eastAsia="zh-CN"/>
+              </w:rPr>
+              <w:t>8</w:t>
+            </w:r>
           </w:p>
         </w:tc>
       </w:tr>

</xml_diff>

<commit_message>
AI Attack priority, Building Protection prototype, map change
</commit_message>
<xml_diff>
--- a/MileStone/Log.docx
+++ b/MileStone/Log.docx
@@ -12014,7 +12014,52 @@
                 <w:sz w:val="24"/>
                 <w:szCs w:val="24"/>
               </w:rPr>
-              <w:t>(Yanhao) Design Skill Summon Trees</w:t>
+              <w:t>(Yanhao)</w:t>
+            </w:r>
+            <w:r>
+              <w:rPr>
+                <w:rFonts w:ascii="Calibri" w:hAnsi="Calibri" w:cs="Helvetica"/>
+                <w:b w:val="0"/>
+                <w:sz w:val="24"/>
+                <w:szCs w:val="24"/>
+              </w:rPr>
+              <w:t xml:space="preserve"> Code in JAVA</w:t>
+            </w:r>
+            <w:r>
+              <w:rPr>
+                <w:rFonts w:ascii="Calibri" w:hAnsi="Calibri" w:cs="Helvetica"/>
+                <w:b w:val="0"/>
+                <w:sz w:val="24"/>
+                <w:szCs w:val="24"/>
+              </w:rPr>
+              <w:t xml:space="preserve"> </w:t>
+            </w:r>
+            <w:r>
+              <w:rPr>
+                <w:rFonts w:ascii="Calibri" w:hAnsi="Calibri" w:cs="Helvetica"/>
+                <w:b w:val="0"/>
+                <w:sz w:val="24"/>
+                <w:szCs w:val="24"/>
+              </w:rPr>
+              <w:t>(</w:t>
+            </w:r>
+            <w:r>
+              <w:rPr>
+                <w:rFonts w:ascii="Calibri" w:hAnsi="Calibri" w:cs="Helvetica"/>
+                <w:b w:val="0"/>
+                <w:sz w:val="24"/>
+                <w:szCs w:val="24"/>
+              </w:rPr>
+              <w:t>Design Skill Summon Trees</w:t>
+            </w:r>
+            <w:r>
+              <w:rPr>
+                <w:rFonts w:ascii="Calibri" w:hAnsi="Calibri" w:cs="Helvetica"/>
+                <w:b w:val="0"/>
+                <w:sz w:val="24"/>
+                <w:szCs w:val="24"/>
+              </w:rPr>
+              <w:t>)</w:t>
             </w:r>
           </w:p>
         </w:tc>
@@ -12185,7 +12230,34 @@
                 <w:sz w:val="24"/>
                 <w:szCs w:val="24"/>
               </w:rPr>
-              <w:t>(Yanhao) Fix Skill bugs</w:t>
+              <w:t xml:space="preserve">(Yanhao) </w:t>
+            </w:r>
+            <w:r>
+              <w:rPr>
+                <w:rFonts w:ascii="Calibri" w:hAnsi="Calibri" w:cs="Helvetica"/>
+                <w:b w:val="0"/>
+                <w:sz w:val="24"/>
+                <w:szCs w:val="24"/>
+              </w:rPr>
+              <w:t>Code in JAVA (</w:t>
+            </w:r>
+            <w:r>
+              <w:rPr>
+                <w:rFonts w:ascii="Calibri" w:hAnsi="Calibri" w:cs="Helvetica"/>
+                <w:b w:val="0"/>
+                <w:sz w:val="24"/>
+                <w:szCs w:val="24"/>
+              </w:rPr>
+              <w:t>Fix Skill bugs</w:t>
+            </w:r>
+            <w:r>
+              <w:rPr>
+                <w:rFonts w:ascii="Calibri" w:hAnsi="Calibri" w:cs="Helvetica"/>
+                <w:b w:val="0"/>
+                <w:sz w:val="24"/>
+                <w:szCs w:val="24"/>
+              </w:rPr>
+              <w:t>)</w:t>
             </w:r>
           </w:p>
         </w:tc>
@@ -12356,7 +12428,34 @@
                 <w:sz w:val="24"/>
                 <w:szCs w:val="24"/>
               </w:rPr>
-              <w:t>(Yanhao) Design and Add Two Usable Items</w:t>
+              <w:t xml:space="preserve">(Yanhao) </w:t>
+            </w:r>
+            <w:r>
+              <w:rPr>
+                <w:rFonts w:ascii="Calibri" w:hAnsi="Calibri" w:cs="Helvetica"/>
+                <w:b w:val="0"/>
+                <w:sz w:val="24"/>
+                <w:szCs w:val="24"/>
+              </w:rPr>
+              <w:t>Code in JAVA (</w:t>
+            </w:r>
+            <w:r>
+              <w:rPr>
+                <w:rFonts w:ascii="Calibri" w:hAnsi="Calibri" w:cs="Helvetica"/>
+                <w:b w:val="0"/>
+                <w:sz w:val="24"/>
+                <w:szCs w:val="24"/>
+              </w:rPr>
+              <w:t>Design and Add Two Usable Items</w:t>
+            </w:r>
+            <w:r>
+              <w:rPr>
+                <w:rFonts w:ascii="Calibri" w:hAnsi="Calibri" w:cs="Helvetica"/>
+                <w:b w:val="0"/>
+                <w:sz w:val="24"/>
+                <w:szCs w:val="24"/>
+              </w:rPr>
+              <w:t>)</w:t>
             </w:r>
           </w:p>
         </w:tc>
@@ -12527,7 +12626,34 @@
                 <w:sz w:val="24"/>
                 <w:szCs w:val="24"/>
               </w:rPr>
-              <w:t>(Yanhao) Update WorldMap and NC database</w:t>
+              <w:t xml:space="preserve">(Yanhao) </w:t>
+            </w:r>
+            <w:r>
+              <w:rPr>
+                <w:rFonts w:ascii="Calibri" w:hAnsi="Calibri" w:cs="Helvetica"/>
+                <w:b w:val="0"/>
+                <w:sz w:val="24"/>
+                <w:szCs w:val="24"/>
+              </w:rPr>
+              <w:t>Code in JAVA (</w:t>
+            </w:r>
+            <w:r>
+              <w:rPr>
+                <w:rFonts w:ascii="Calibri" w:hAnsi="Calibri" w:cs="Helvetica"/>
+                <w:b w:val="0"/>
+                <w:sz w:val="24"/>
+                <w:szCs w:val="24"/>
+              </w:rPr>
+              <w:t>Update WorldMap and NC database</w:t>
+            </w:r>
+            <w:r>
+              <w:rPr>
+                <w:rFonts w:ascii="Calibri" w:hAnsi="Calibri" w:cs="Helvetica"/>
+                <w:b w:val="0"/>
+                <w:sz w:val="24"/>
+                <w:szCs w:val="24"/>
+              </w:rPr>
+              <w:t>)</w:t>
             </w:r>
           </w:p>
         </w:tc>
@@ -12698,7 +12824,34 @@
                 <w:sz w:val="24"/>
                 <w:szCs w:val="24"/>
               </w:rPr>
-              <w:t>(Yanhao) Fix various bugs, add NC spawning!</w:t>
+              <w:t xml:space="preserve">(Yanhao) </w:t>
+            </w:r>
+            <w:r>
+              <w:rPr>
+                <w:rFonts w:ascii="Calibri" w:hAnsi="Calibri" w:cs="Helvetica"/>
+                <w:b w:val="0"/>
+                <w:sz w:val="24"/>
+                <w:szCs w:val="24"/>
+              </w:rPr>
+              <w:t>Code in JAVA (</w:t>
+            </w:r>
+            <w:r>
+              <w:rPr>
+                <w:rFonts w:ascii="Calibri" w:hAnsi="Calibri" w:cs="Helvetica"/>
+                <w:b w:val="0"/>
+                <w:sz w:val="24"/>
+                <w:szCs w:val="24"/>
+              </w:rPr>
+              <w:t>Fix various bugs, add NC spawning!</w:t>
+            </w:r>
+            <w:r>
+              <w:rPr>
+                <w:rFonts w:ascii="Calibri" w:hAnsi="Calibri" w:cs="Helvetica"/>
+                <w:b w:val="0"/>
+                <w:sz w:val="24"/>
+                <w:szCs w:val="24"/>
+              </w:rPr>
+              <w:t>)</w:t>
             </w:r>
           </w:p>
         </w:tc>
@@ -13062,6 +13215,15 @@
               </w:rPr>
               <w:t>(Yanhao) break</w:t>
             </w:r>
+            <w:r>
+              <w:rPr>
+                <w:rFonts w:ascii="Calibri" w:hAnsi="Calibri" w:cs="Helvetica"/>
+                <w:b w:val="0"/>
+                <w:sz w:val="24"/>
+                <w:szCs w:val="24"/>
+              </w:rPr>
+              <w:t xml:space="preserve"> (back to Singapore)</w:t>
+            </w:r>
           </w:p>
           <w:p>
             <w:pPr>
@@ -13387,6 +13549,7 @@
               <w:rPr>
                 <w:rFonts w:ascii="Calibri" w:hAnsi="Calibri" w:cs="Helvetica"/>
               </w:rPr>
+              <w:lastRenderedPageBreak/>
               <w:t>66</w:t>
             </w:r>
           </w:p>
@@ -13415,6 +13578,53 @@
                 <w:szCs w:val="24"/>
               </w:rPr>
             </w:pPr>
+            <w:r>
+              <w:rPr>
+                <w:rFonts w:ascii="Calibri" w:hAnsi="Calibri" w:cs="Helvetica"/>
+                <w:b w:val="0"/>
+                <w:sz w:val="24"/>
+                <w:szCs w:val="24"/>
+              </w:rPr>
+              <w:t>(Yanhao) Code in JAVA (Neutral Creep complete</w:t>
+            </w:r>
+            <w:r>
+              <w:rPr>
+                <w:rFonts w:ascii="Calibri" w:hAnsi="Calibri" w:cs="Helvetica"/>
+                <w:b w:val="0"/>
+                <w:sz w:val="24"/>
+                <w:szCs w:val="24"/>
+              </w:rPr>
+              <w:t xml:space="preserve"> &amp; other minor logic change</w:t>
+            </w:r>
+            <w:r>
+              <w:rPr>
+                <w:rFonts w:ascii="Calibri" w:hAnsi="Calibri" w:cs="Helvetica"/>
+                <w:b w:val="0"/>
+                <w:sz w:val="24"/>
+                <w:szCs w:val="24"/>
+              </w:rPr>
+              <w:t>)</w:t>
+            </w:r>
+          </w:p>
+          <w:p>
+            <w:pPr>
+              <w:pStyle w:val="TableStyle1"/>
+              <w:rPr>
+                <w:rFonts w:ascii="Calibri" w:hAnsi="Calibri" w:cs="Helvetica"/>
+                <w:b w:val="0"/>
+                <w:sz w:val="24"/>
+                <w:szCs w:val="24"/>
+              </w:rPr>
+            </w:pPr>
+            <w:r>
+              <w:rPr>
+                <w:rFonts w:ascii="Calibri" w:hAnsi="Calibri" w:cs="Helvetica"/>
+                <w:b w:val="0"/>
+                <w:sz w:val="24"/>
+                <w:szCs w:val="24"/>
+              </w:rPr>
+              <w:t>(Xiangfei) Map in Android reconstruct, 3D modeling</w:t>
+            </w:r>
           </w:p>
         </w:tc>
         <w:tc>
@@ -13475,6 +13685,14 @@
                 <w:lang w:eastAsia="zh-CN"/>
               </w:rPr>
             </w:pPr>
+            <w:r>
+              <w:rPr>
+                <w:rFonts w:ascii="Calibri" w:eastAsia="Arial Unicode MS" w:hAnsi="Calibri" w:cs="Helvetica"/>
+                <w:color w:val="000000"/>
+                <w:lang w:eastAsia="zh-CN"/>
+              </w:rPr>
+              <w:t>6</w:t>
+            </w:r>
           </w:p>
         </w:tc>
         <w:tc>
@@ -13500,6 +13718,14 @@
                 <w:lang w:eastAsia="zh-CN"/>
               </w:rPr>
             </w:pPr>
+            <w:r>
+              <w:rPr>
+                <w:rFonts w:ascii="Calibri" w:eastAsia="Arial Unicode MS" w:hAnsi="Calibri" w:cs="Helvetica"/>
+                <w:color w:val="000000"/>
+                <w:lang w:eastAsia="zh-CN"/>
+              </w:rPr>
+              <w:t>6</w:t>
+            </w:r>
           </w:p>
         </w:tc>
       </w:tr>
@@ -13561,6 +13787,24 @@
                 <w:szCs w:val="24"/>
               </w:rPr>
             </w:pPr>
+            <w:r>
+              <w:rPr>
+                <w:rFonts w:ascii="Calibri" w:hAnsi="Calibri" w:cs="Helvetica"/>
+                <w:b w:val="0"/>
+                <w:sz w:val="24"/>
+                <w:szCs w:val="24"/>
+              </w:rPr>
+              <w:t>(Yanhao) Code in JAVA</w:t>
+            </w:r>
+            <w:r>
+              <w:rPr>
+                <w:rFonts w:ascii="Calibri" w:hAnsi="Calibri" w:cs="Helvetica"/>
+                <w:b w:val="0"/>
+                <w:sz w:val="24"/>
+                <w:szCs w:val="24"/>
+              </w:rPr>
+              <w:t xml:space="preserve"> (add AI attack preference, building protection)</w:t>
+            </w:r>
           </w:p>
         </w:tc>
         <w:tc>
@@ -13679,7 +13923,6 @@
               <w:rPr>
                 <w:rFonts w:ascii="Calibri" w:hAnsi="Calibri" w:cs="Helvetica"/>
               </w:rPr>
-              <w:lastRenderedPageBreak/>
               <w:t>68</w:t>
             </w:r>
           </w:p>

</xml_diff>

<commit_message>
Mash Map done with other bugs fixed
</commit_message>
<xml_diff>
--- a/MileStone/Log.docx
+++ b/MileStone/Log.docx
@@ -13806,6 +13806,26 @@
               <w:t xml:space="preserve"> (add AI attack preference, building protection)</w:t>
             </w:r>
           </w:p>
+          <w:p>
+            <w:pPr>
+              <w:pStyle w:val="TableStyle1"/>
+              <w:rPr>
+                <w:rFonts w:ascii="Calibri" w:hAnsi="Calibri" w:cs="Helvetica"/>
+                <w:b w:val="0"/>
+                <w:sz w:val="24"/>
+                <w:szCs w:val="24"/>
+              </w:rPr>
+            </w:pPr>
+            <w:r>
+              <w:rPr>
+                <w:rFonts w:ascii="Calibri" w:hAnsi="Calibri" w:cs="Helvetica"/>
+                <w:b w:val="0"/>
+                <w:sz w:val="24"/>
+                <w:szCs w:val="24"/>
+              </w:rPr>
+              <w:t>(Xiangfei) Graphics C++ port</w:t>
+            </w:r>
+          </w:p>
         </w:tc>
         <w:tc>
           <w:tcPr>
@@ -13865,6 +13885,14 @@
                 <w:lang w:eastAsia="zh-CN"/>
               </w:rPr>
             </w:pPr>
+            <w:r>
+              <w:rPr>
+                <w:rFonts w:ascii="Calibri" w:eastAsia="Arial Unicode MS" w:hAnsi="Calibri" w:cs="Helvetica"/>
+                <w:color w:val="000000"/>
+                <w:lang w:eastAsia="zh-CN"/>
+              </w:rPr>
+              <w:t>8</w:t>
+            </w:r>
           </w:p>
         </w:tc>
         <w:tc>
@@ -13890,6 +13918,14 @@
                 <w:lang w:eastAsia="zh-CN"/>
               </w:rPr>
             </w:pPr>
+            <w:r>
+              <w:rPr>
+                <w:rFonts w:ascii="Calibri" w:eastAsia="Arial Unicode MS" w:hAnsi="Calibri" w:cs="Helvetica"/>
+                <w:color w:val="000000"/>
+                <w:lang w:eastAsia="zh-CN"/>
+              </w:rPr>
+              <w:t>6</w:t>
+            </w:r>
           </w:p>
         </w:tc>
       </w:tr>
@@ -13951,6 +13987,35 @@
                 <w:szCs w:val="24"/>
               </w:rPr>
             </w:pPr>
+            <w:r>
+              <w:rPr>
+                <w:rFonts w:ascii="Calibri" w:hAnsi="Calibri" w:cs="Helvetica"/>
+                <w:b w:val="0"/>
+                <w:sz w:val="24"/>
+                <w:szCs w:val="24"/>
+              </w:rPr>
+              <w:t>(Yanhao) Code in JAVA (redo Mash Map logic)</w:t>
+            </w:r>
+          </w:p>
+          <w:p>
+            <w:pPr>
+              <w:pStyle w:val="TableStyle1"/>
+              <w:rPr>
+                <w:rFonts w:ascii="Calibri" w:hAnsi="Calibri" w:cs="Helvetica"/>
+                <w:b w:val="0"/>
+                <w:sz w:val="24"/>
+                <w:szCs w:val="24"/>
+              </w:rPr>
+            </w:pPr>
+            <w:r>
+              <w:rPr>
+                <w:rFonts w:ascii="Calibri" w:hAnsi="Calibri" w:cs="Helvetica"/>
+                <w:b w:val="0"/>
+                <w:sz w:val="24"/>
+                <w:szCs w:val="24"/>
+              </w:rPr>
+              <w:t>(Xiangfei) Struggle with more graphics, tower 3D model</w:t>
+            </w:r>
           </w:p>
         </w:tc>
         <w:tc>
@@ -14011,6 +14076,14 @@
                 <w:lang w:eastAsia="zh-CN"/>
               </w:rPr>
             </w:pPr>
+            <w:r>
+              <w:rPr>
+                <w:rFonts w:ascii="Calibri" w:eastAsia="Arial Unicode MS" w:hAnsi="Calibri" w:cs="Helvetica"/>
+                <w:color w:val="000000"/>
+                <w:lang w:eastAsia="zh-CN"/>
+              </w:rPr>
+              <w:t>6</w:t>
+            </w:r>
           </w:p>
         </w:tc>
         <w:tc>
@@ -14036,6 +14109,14 @@
                 <w:lang w:eastAsia="zh-CN"/>
               </w:rPr>
             </w:pPr>
+            <w:r>
+              <w:rPr>
+                <w:rFonts w:ascii="Calibri" w:eastAsia="Arial Unicode MS" w:hAnsi="Calibri" w:cs="Helvetica"/>
+                <w:color w:val="000000"/>
+                <w:lang w:eastAsia="zh-CN"/>
+              </w:rPr>
+              <w:t>6</w:t>
+            </w:r>
           </w:p>
         </w:tc>
       </w:tr>
@@ -14097,6 +14178,35 @@
                 <w:szCs w:val="24"/>
               </w:rPr>
             </w:pPr>
+            <w:r>
+              <w:rPr>
+                <w:rFonts w:ascii="Calibri" w:hAnsi="Calibri" w:cs="Helvetica"/>
+                <w:b w:val="0"/>
+                <w:sz w:val="24"/>
+                <w:szCs w:val="24"/>
+              </w:rPr>
+              <w:t>(Yanhao) Code in JAVA (Mash Map done with other minor bugs fixed)</w:t>
+            </w:r>
+          </w:p>
+          <w:p>
+            <w:pPr>
+              <w:pStyle w:val="TableStyle1"/>
+              <w:rPr>
+                <w:rFonts w:ascii="Calibri" w:hAnsi="Calibri" w:cs="Helvetica"/>
+                <w:b w:val="0"/>
+                <w:sz w:val="24"/>
+                <w:szCs w:val="24"/>
+              </w:rPr>
+            </w:pPr>
+            <w:r>
+              <w:rPr>
+                <w:rFonts w:ascii="Calibri" w:hAnsi="Calibri" w:cs="Helvetica"/>
+                <w:b w:val="0"/>
+                <w:sz w:val="24"/>
+                <w:szCs w:val="24"/>
+              </w:rPr>
+              <w:t>(Xiangfei) Graphics done, line creeps spawn</w:t>
+            </w:r>
           </w:p>
         </w:tc>
         <w:tc>
@@ -14157,6 +14267,14 @@
                 <w:lang w:eastAsia="zh-CN"/>
               </w:rPr>
             </w:pPr>
+            <w:r>
+              <w:rPr>
+                <w:rFonts w:ascii="Calibri" w:eastAsia="Arial Unicode MS" w:hAnsi="Calibri" w:cs="Helvetica"/>
+                <w:color w:val="000000"/>
+                <w:lang w:eastAsia="zh-CN"/>
+              </w:rPr>
+              <w:t>8</w:t>
+            </w:r>
           </w:p>
         </w:tc>
         <w:tc>
@@ -14182,6 +14300,14 @@
                 <w:lang w:eastAsia="zh-CN"/>
               </w:rPr>
             </w:pPr>
+            <w:r>
+              <w:rPr>
+                <w:rFonts w:ascii="Calibri" w:eastAsia="Arial Unicode MS" w:hAnsi="Calibri" w:cs="Helvetica"/>
+                <w:color w:val="000000"/>
+                <w:lang w:eastAsia="zh-CN"/>
+              </w:rPr>
+              <w:t>8</w:t>
+            </w:r>
           </w:p>
         </w:tc>
       </w:tr>

</xml_diff>

<commit_message>
Change tree to character, one more skill
</commit_message>
<xml_diff>
--- a/MileStone/Log.docx
+++ b/MileStone/Log.docx
@@ -14369,6 +14369,26 @@
                 <w:szCs w:val="24"/>
               </w:rPr>
             </w:pPr>
+            <w:r>
+              <w:rPr>
+                <w:rFonts w:ascii="Calibri" w:hAnsi="Calibri" w:cs="Helvetica"/>
+                <w:b w:val="0"/>
+                <w:sz w:val="24"/>
+                <w:szCs w:val="24"/>
+              </w:rPr>
+              <w:t>(Yanhao) Code in JAVA (Help Menu logic, improved images, item shop improve)</w:t>
+            </w:r>
+          </w:p>
+          <w:p>
+            <w:pPr>
+              <w:pStyle w:val="TableStyle1"/>
+              <w:rPr>
+                <w:rFonts w:ascii="Calibri" w:hAnsi="Calibri" w:cs="Helvetica"/>
+                <w:b w:val="0"/>
+                <w:sz w:val="24"/>
+                <w:szCs w:val="24"/>
+              </w:rPr>
+            </w:pPr>
           </w:p>
         </w:tc>
         <w:tc>
@@ -14454,6 +14474,14 @@
                 <w:lang w:eastAsia="zh-CN"/>
               </w:rPr>
             </w:pPr>
+            <w:r>
+              <w:rPr>
+                <w:rFonts w:ascii="Calibri" w:eastAsia="Arial Unicode MS" w:hAnsi="Calibri" w:cs="Helvetica"/>
+                <w:color w:val="000000"/>
+                <w:lang w:eastAsia="zh-CN"/>
+              </w:rPr>
+              <w:t>8</w:t>
+            </w:r>
           </w:p>
         </w:tc>
       </w:tr>
@@ -14515,6 +14543,26 @@
                 <w:szCs w:val="24"/>
               </w:rPr>
             </w:pPr>
+            <w:r>
+              <w:rPr>
+                <w:rFonts w:ascii="Calibri" w:hAnsi="Calibri" w:cs="Helvetica"/>
+                <w:b w:val="0"/>
+                <w:sz w:val="24"/>
+                <w:szCs w:val="24"/>
+              </w:rPr>
+              <w:t>(Yanhao) Code in JAVA (Help Menu improve, debug…)</w:t>
+            </w:r>
+          </w:p>
+          <w:p>
+            <w:pPr>
+              <w:pStyle w:val="TableStyle1"/>
+              <w:rPr>
+                <w:rFonts w:ascii="Calibri" w:hAnsi="Calibri" w:cs="Helvetica"/>
+                <w:b w:val="0"/>
+                <w:sz w:val="24"/>
+                <w:szCs w:val="24"/>
+              </w:rPr>
+            </w:pPr>
           </w:p>
         </w:tc>
         <w:tc>
@@ -14600,6 +14648,14 @@
                 <w:lang w:eastAsia="zh-CN"/>
               </w:rPr>
             </w:pPr>
+            <w:r>
+              <w:rPr>
+                <w:rFonts w:ascii="Calibri" w:eastAsia="Arial Unicode MS" w:hAnsi="Calibri" w:cs="Helvetica"/>
+                <w:color w:val="000000"/>
+                <w:lang w:eastAsia="zh-CN"/>
+              </w:rPr>
+              <w:t>6</w:t>
+            </w:r>
           </w:p>
         </w:tc>
       </w:tr>
@@ -14651,6 +14707,26 @@
               <w:left w:w="74" w:type="dxa"/>
             </w:tcMar>
           </w:tcPr>
+          <w:p>
+            <w:pPr>
+              <w:pStyle w:val="TableStyle1"/>
+              <w:rPr>
+                <w:rFonts w:ascii="Calibri" w:hAnsi="Calibri" w:cs="Helvetica"/>
+                <w:b w:val="0"/>
+                <w:sz w:val="24"/>
+                <w:szCs w:val="24"/>
+              </w:rPr>
+            </w:pPr>
+            <w:r>
+              <w:rPr>
+                <w:rFonts w:ascii="Calibri" w:hAnsi="Calibri" w:cs="Helvetica"/>
+                <w:b w:val="0"/>
+                <w:sz w:val="24"/>
+                <w:szCs w:val="24"/>
+              </w:rPr>
+              <w:t>(Yanhao) Code in JAVA ()</w:t>
+            </w:r>
+          </w:p>
           <w:p>
             <w:pPr>
               <w:pStyle w:val="TableStyle1"/>

</xml_diff>

<commit_message>
More user friendly actions, minor bugs fixed, log update
</commit_message>
<xml_diff>
--- a/MileStone/Log.docx
+++ b/MileStone/Log.docx
@@ -15117,6 +15117,15 @@
               </w:rPr>
               <w:t>(Yanhao) Code in JAVA (menu hyperlink to webpage), improve webpage</w:t>
             </w:r>
+            <w:r>
+              <w:rPr>
+                <w:rFonts w:ascii="Calibri" w:hAnsi="Calibri" w:cs="Helvetica"/>
+                <w:b w:val="0"/>
+                <w:sz w:val="24"/>
+                <w:szCs w:val="24"/>
+              </w:rPr>
+              <w:t>, beta testing with potential players, improve program based on user feedback</w:t>
+            </w:r>
           </w:p>
         </w:tc>
         <w:tc>
@@ -15208,7 +15217,7 @@
                 <w:color w:val="000000"/>
                 <w:lang w:eastAsia="zh-CN"/>
               </w:rPr>
-              <w:t>8</w:t>
+              <w:t>12</w:t>
             </w:r>
           </w:p>
         </w:tc>

</xml_diff>

<commit_message>
README, LOG, Keyhandler, Summon Character AI, and other changes
</commit_message>
<xml_diff>
--- a/MileStone/Log.docx
+++ b/MileStone/Log.docx
@@ -9009,7 +9009,13 @@
               <w:rPr>
                 <w:rFonts w:ascii="Calibri" w:hAnsi="Calibri" w:cs="Helvetica"/>
               </w:rPr>
-              <w:t>44</w:t>
+              <w:t>4</w:t>
+            </w:r>
+            <w:r>
+              <w:rPr>
+                <w:rFonts w:ascii="Calibri" w:hAnsi="Calibri" w:cs="Helvetica"/>
+              </w:rPr>
+              <w:t>4</w:t>
             </w:r>
           </w:p>
         </w:tc>
@@ -9044,27 +9050,27 @@
                 <w:sz w:val="24"/>
                 <w:szCs w:val="24"/>
               </w:rPr>
-              <w:t>(Yanhao)Travelling in XiNing</w:t>
-            </w:r>
-          </w:p>
-          <w:p>
-            <w:pPr>
-              <w:pStyle w:val="TableStyle1"/>
-              <w:rPr>
-                <w:rFonts w:ascii="Calibri" w:hAnsi="Calibri" w:cs="Helvetica"/>
-                <w:b w:val="0"/>
-                <w:sz w:val="24"/>
-                <w:szCs w:val="24"/>
-              </w:rPr>
-            </w:pPr>
-            <w:r>
-              <w:rPr>
-                <w:rFonts w:ascii="Calibri" w:hAnsi="Calibri" w:cs="Helvetica"/>
-                <w:b w:val="0"/>
-                <w:sz w:val="24"/>
-                <w:szCs w:val="24"/>
-              </w:rPr>
-              <w:t>(Xiangfei) BREAK!</w:t>
+              <w:t>(Yanhao)Redo readme for milestone2</w:t>
+            </w:r>
+          </w:p>
+          <w:p>
+            <w:pPr>
+              <w:pStyle w:val="TableStyle1"/>
+              <w:rPr>
+                <w:rFonts w:ascii="Calibri" w:hAnsi="Calibri" w:cs="Helvetica"/>
+                <w:b w:val="0"/>
+                <w:sz w:val="24"/>
+                <w:szCs w:val="24"/>
+              </w:rPr>
+            </w:pPr>
+            <w:r>
+              <w:rPr>
+                <w:rFonts w:ascii="Calibri" w:hAnsi="Calibri" w:cs="Helvetica"/>
+                <w:b w:val="0"/>
+                <w:sz w:val="24"/>
+                <w:szCs w:val="24"/>
+              </w:rPr>
+              <w:t>(Xiangfei) Extension Engine development</w:t>
             </w:r>
           </w:p>
         </w:tc>
@@ -9099,7 +9105,7 @@
                 <w:sz w:val="24"/>
                 <w:szCs w:val="24"/>
               </w:rPr>
-              <w:t>25/6/2014</w:t>
+              <w:t>26/6/2014</w:t>
             </w:r>
           </w:p>
         </w:tc>
@@ -9132,7 +9138,7 @@
                 <w:color w:val="000000"/>
                 <w:lang w:eastAsia="zh-CN"/>
               </w:rPr>
-              <w:t>0</w:t>
+              <w:t>5</w:t>
             </w:r>
           </w:p>
         </w:tc>
@@ -9165,7 +9171,7 @@
                 <w:color w:val="000000"/>
                 <w:lang w:eastAsia="zh-CN"/>
               </w:rPr>
-              <w:t>0</w:t>
+              <w:t>1</w:t>
             </w:r>
           </w:p>
         </w:tc>
@@ -9200,7 +9206,13 @@
               <w:rPr>
                 <w:rFonts w:ascii="Calibri" w:hAnsi="Calibri" w:cs="Helvetica"/>
               </w:rPr>
-              <w:t>45</w:t>
+              <w:t>4</w:t>
+            </w:r>
+            <w:r>
+              <w:rPr>
+                <w:rFonts w:ascii="Calibri" w:hAnsi="Calibri" w:cs="Helvetica"/>
+              </w:rPr>
+              <w:t>5</w:t>
             </w:r>
           </w:p>
         </w:tc>
@@ -9235,27 +9247,27 @@
                 <w:sz w:val="24"/>
                 <w:szCs w:val="24"/>
               </w:rPr>
-              <w:t>(Yanhao)Redo readme for milestone2</w:t>
-            </w:r>
-          </w:p>
-          <w:p>
-            <w:pPr>
-              <w:pStyle w:val="TableStyle1"/>
-              <w:rPr>
-                <w:rFonts w:ascii="Calibri" w:hAnsi="Calibri" w:cs="Helvetica"/>
-                <w:b w:val="0"/>
-                <w:sz w:val="24"/>
-                <w:szCs w:val="24"/>
-              </w:rPr>
-            </w:pPr>
-            <w:r>
-              <w:rPr>
-                <w:rFonts w:ascii="Calibri" w:hAnsi="Calibri" w:cs="Helvetica"/>
-                <w:b w:val="0"/>
-                <w:sz w:val="24"/>
-                <w:szCs w:val="24"/>
-              </w:rPr>
-              <w:t>(Xiangfei) Extension Engine development</w:t>
+              <w:t>(Yanhao)Travelling in LanZhou</w:t>
+            </w:r>
+          </w:p>
+          <w:p>
+            <w:pPr>
+              <w:pStyle w:val="TableStyle1"/>
+              <w:rPr>
+                <w:rFonts w:ascii="Calibri" w:hAnsi="Calibri" w:cs="Helvetica"/>
+                <w:b w:val="0"/>
+                <w:sz w:val="24"/>
+                <w:szCs w:val="24"/>
+              </w:rPr>
+            </w:pPr>
+            <w:r>
+              <w:rPr>
+                <w:rFonts w:ascii="Calibri" w:hAnsi="Calibri" w:cs="Helvetica"/>
+                <w:b w:val="0"/>
+                <w:sz w:val="24"/>
+                <w:szCs w:val="24"/>
+              </w:rPr>
+              <w:t>(Xiangfei) Extension Engine – more interface</w:t>
             </w:r>
           </w:p>
         </w:tc>
@@ -9290,7 +9302,7 @@
                 <w:sz w:val="24"/>
                 <w:szCs w:val="24"/>
               </w:rPr>
-              <w:t>26/6/2014</w:t>
+              <w:t>27/6/2014</w:t>
             </w:r>
           </w:p>
         </w:tc>
@@ -9323,7 +9335,7 @@
                 <w:color w:val="000000"/>
                 <w:lang w:eastAsia="zh-CN"/>
               </w:rPr>
-              <w:t>5</w:t>
+              <w:t>10</w:t>
             </w:r>
           </w:p>
         </w:tc>
@@ -9356,7 +9368,7 @@
                 <w:color w:val="000000"/>
                 <w:lang w:eastAsia="zh-CN"/>
               </w:rPr>
-              <w:t>1</w:t>
+              <w:t>0</w:t>
             </w:r>
           </w:p>
         </w:tc>
@@ -9387,12 +9399,6 @@
                 <w:rFonts w:ascii="Calibri" w:hAnsi="Calibri" w:cs="Helvetica"/>
               </w:rPr>
             </w:pPr>
-            <w:r>
-              <w:rPr>
-                <w:rFonts w:ascii="Calibri" w:hAnsi="Calibri" w:cs="Helvetica"/>
-              </w:rPr>
-              <w:t>46</w:t>
-            </w:r>
           </w:p>
         </w:tc>
         <w:tc>
@@ -9419,35 +9425,6 @@
                 <w:szCs w:val="24"/>
               </w:rPr>
             </w:pPr>
-            <w:r>
-              <w:rPr>
-                <w:rFonts w:ascii="Calibri" w:hAnsi="Calibri" w:cs="Helvetica"/>
-                <w:b w:val="0"/>
-                <w:sz w:val="24"/>
-                <w:szCs w:val="24"/>
-              </w:rPr>
-              <w:t>(Yanhao)Travelling in LanZhou</w:t>
-            </w:r>
-          </w:p>
-          <w:p>
-            <w:pPr>
-              <w:pStyle w:val="TableStyle1"/>
-              <w:rPr>
-                <w:rFonts w:ascii="Calibri" w:hAnsi="Calibri" w:cs="Helvetica"/>
-                <w:b w:val="0"/>
-                <w:sz w:val="24"/>
-                <w:szCs w:val="24"/>
-              </w:rPr>
-            </w:pPr>
-            <w:r>
-              <w:rPr>
-                <w:rFonts w:ascii="Calibri" w:hAnsi="Calibri" w:cs="Helvetica"/>
-                <w:b w:val="0"/>
-                <w:sz w:val="24"/>
-                <w:szCs w:val="24"/>
-              </w:rPr>
-              <w:t>(Xiangfei) Extension Engine – more interface</w:t>
-            </w:r>
           </w:p>
         </w:tc>
         <w:tc>
@@ -9474,15 +9451,6 @@
                 <w:szCs w:val="24"/>
               </w:rPr>
             </w:pPr>
-            <w:r>
-              <w:rPr>
-                <w:rFonts w:ascii="Calibri" w:hAnsi="Calibri" w:cs="Helvetica"/>
-                <w:b w:val="0"/>
-                <w:sz w:val="24"/>
-                <w:szCs w:val="24"/>
-              </w:rPr>
-              <w:t>27/6/2014</w:t>
-            </w:r>
           </w:p>
         </w:tc>
         <w:tc>
@@ -9514,7 +9482,7 @@
                 <w:color w:val="000000"/>
                 <w:lang w:eastAsia="zh-CN"/>
               </w:rPr>
-              <w:t>10</w:t>
+              <w:t>334</w:t>
             </w:r>
           </w:p>
         </w:tc>
@@ -9541,13 +9509,15 @@
                 <w:lang w:eastAsia="zh-CN"/>
               </w:rPr>
             </w:pPr>
-            <w:r>
-              <w:rPr>
-                <w:rFonts w:ascii="Calibri" w:eastAsia="Arial Unicode MS" w:hAnsi="Calibri" w:cs="Helvetica"/>
-                <w:color w:val="000000"/>
-                <w:lang w:eastAsia="zh-CN"/>
-              </w:rPr>
-              <w:t>0</w:t>
+            <w:bookmarkStart w:id="0" w:name="_GoBack"/>
+            <w:bookmarkEnd w:id="0"/>
+            <w:r>
+              <w:rPr>
+                <w:rFonts w:ascii="Calibri" w:eastAsia="Arial Unicode MS" w:hAnsi="Calibri" w:cs="Helvetica"/>
+                <w:color w:val="000000"/>
+                <w:lang w:eastAsia="zh-CN"/>
+              </w:rPr>
+              <w:t>243</w:t>
             </w:r>
           </w:p>
         </w:tc>
@@ -9578,12 +9548,6 @@
                 <w:rFonts w:ascii="Calibri" w:hAnsi="Calibri" w:cs="Helvetica"/>
               </w:rPr>
             </w:pPr>
-            <w:r>
-              <w:rPr>
-                <w:rFonts w:ascii="Calibri" w:hAnsi="Calibri" w:cs="Helvetica"/>
-              </w:rPr>
-              <w:t>47</w:t>
-            </w:r>
           </w:p>
         </w:tc>
         <w:tc>
@@ -9610,35 +9574,6 @@
                 <w:szCs w:val="24"/>
               </w:rPr>
             </w:pPr>
-            <w:r>
-              <w:rPr>
-                <w:rFonts w:ascii="Calibri" w:hAnsi="Calibri" w:cs="Helvetica"/>
-                <w:b w:val="0"/>
-                <w:sz w:val="24"/>
-                <w:szCs w:val="24"/>
-              </w:rPr>
-              <w:t>(Yanhao)Travelling in LanZhou</w:t>
-            </w:r>
-          </w:p>
-          <w:p>
-            <w:pPr>
-              <w:pStyle w:val="TableStyle1"/>
-              <w:rPr>
-                <w:rFonts w:ascii="Calibri" w:hAnsi="Calibri" w:cs="Helvetica"/>
-                <w:b w:val="0"/>
-                <w:sz w:val="24"/>
-                <w:szCs w:val="24"/>
-              </w:rPr>
-            </w:pPr>
-            <w:r>
-              <w:rPr>
-                <w:rFonts w:ascii="Calibri" w:hAnsi="Calibri" w:cs="Helvetica"/>
-                <w:b w:val="0"/>
-                <w:sz w:val="24"/>
-                <w:szCs w:val="24"/>
-              </w:rPr>
-              <w:t>(Xiangfei) Break</w:t>
-            </w:r>
           </w:p>
         </w:tc>
         <w:tc>
@@ -9665,15 +9600,6 @@
                 <w:szCs w:val="24"/>
               </w:rPr>
             </w:pPr>
-            <w:r>
-              <w:rPr>
-                <w:rFonts w:ascii="Calibri" w:hAnsi="Calibri" w:cs="Helvetica"/>
-                <w:b w:val="0"/>
-                <w:sz w:val="24"/>
-                <w:szCs w:val="24"/>
-              </w:rPr>
-              <w:t>28/6/2014</w:t>
-            </w:r>
           </w:p>
         </w:tc>
         <w:tc>
@@ -9699,14 +9625,6 @@
                 <w:lang w:eastAsia="zh-CN"/>
               </w:rPr>
             </w:pPr>
-            <w:r>
-              <w:rPr>
-                <w:rFonts w:ascii="Calibri" w:eastAsia="Arial Unicode MS" w:hAnsi="Calibri" w:cs="Helvetica"/>
-                <w:color w:val="000000"/>
-                <w:lang w:eastAsia="zh-CN"/>
-              </w:rPr>
-              <w:t>0</w:t>
-            </w:r>
           </w:p>
         </w:tc>
         <w:tc>
@@ -9732,14 +9650,6 @@
                 <w:lang w:eastAsia="zh-CN"/>
               </w:rPr>
             </w:pPr>
-            <w:r>
-              <w:rPr>
-                <w:rFonts w:ascii="Calibri" w:eastAsia="Arial Unicode MS" w:hAnsi="Calibri" w:cs="Helvetica"/>
-                <w:color w:val="000000"/>
-                <w:lang w:eastAsia="zh-CN"/>
-              </w:rPr>
-              <w:t>0</w:t>
-            </w:r>
           </w:p>
         </w:tc>
       </w:tr>
@@ -9769,6 +9679,12 @@
                 <w:rFonts w:ascii="Calibri" w:hAnsi="Calibri" w:cs="Helvetica"/>
               </w:rPr>
             </w:pPr>
+            <w:r>
+              <w:rPr>
+                <w:rFonts w:ascii="Calibri" w:hAnsi="Calibri" w:cs="Helvetica"/>
+              </w:rPr>
+              <w:t>46</w:t>
+            </w:r>
           </w:p>
         </w:tc>
         <w:tc>
@@ -9795,6 +9711,44 @@
                 <w:szCs w:val="24"/>
               </w:rPr>
             </w:pPr>
+            <w:r>
+              <w:rPr>
+                <w:rFonts w:ascii="Calibri" w:hAnsi="Calibri" w:cs="Helvetica"/>
+                <w:b w:val="0"/>
+                <w:sz w:val="24"/>
+                <w:szCs w:val="24"/>
+              </w:rPr>
+              <w:t xml:space="preserve">(Yanhao) </w:t>
+            </w:r>
+            <w:r>
+              <w:rPr>
+                <w:rFonts w:ascii="Calibri" w:hAnsi="Calibri" w:cs="Helvetica"/>
+                <w:b w:val="0"/>
+                <w:sz w:val="24"/>
+                <w:szCs w:val="24"/>
+              </w:rPr>
+              <w:t>Break</w:t>
+            </w:r>
+          </w:p>
+          <w:p>
+            <w:pPr>
+              <w:pStyle w:val="TableStyle1"/>
+              <w:rPr>
+                <w:rFonts w:ascii="Calibri" w:hAnsi="Calibri" w:cs="Helvetica"/>
+                <w:b w:val="0"/>
+                <w:sz w:val="24"/>
+                <w:szCs w:val="24"/>
+              </w:rPr>
+            </w:pPr>
+            <w:r>
+              <w:rPr>
+                <w:rFonts w:ascii="Calibri" w:hAnsi="Calibri" w:cs="Helvetica"/>
+                <w:b w:val="0"/>
+                <w:sz w:val="24"/>
+                <w:szCs w:val="24"/>
+              </w:rPr>
+              <w:t>(Xiangfei) Extension Interface with more property accessors</w:t>
+            </w:r>
           </w:p>
         </w:tc>
         <w:tc>
@@ -9821,6 +9775,15 @@
                 <w:szCs w:val="24"/>
               </w:rPr>
             </w:pPr>
+            <w:r>
+              <w:rPr>
+                <w:rFonts w:ascii="Calibri" w:hAnsi="Calibri" w:cs="Helvetica"/>
+                <w:b w:val="0"/>
+                <w:sz w:val="24"/>
+                <w:szCs w:val="24"/>
+              </w:rPr>
+              <w:t>03/7/2014</w:t>
+            </w:r>
           </w:p>
         </w:tc>
         <w:tc>
@@ -9852,7 +9815,7 @@
                 <w:color w:val="000000"/>
                 <w:lang w:eastAsia="zh-CN"/>
               </w:rPr>
-              <w:t>334</w:t>
+              <w:t>4</w:t>
             </w:r>
           </w:p>
         </w:tc>
@@ -9879,15 +9842,13 @@
                 <w:lang w:eastAsia="zh-CN"/>
               </w:rPr>
             </w:pPr>
-            <w:bookmarkStart w:id="0" w:name="_GoBack"/>
-            <w:bookmarkEnd w:id="0"/>
-            <w:r>
-              <w:rPr>
-                <w:rFonts w:ascii="Calibri" w:eastAsia="Arial Unicode MS" w:hAnsi="Calibri" w:cs="Helvetica"/>
-                <w:color w:val="000000"/>
-                <w:lang w:eastAsia="zh-CN"/>
-              </w:rPr>
-              <w:t>243</w:t>
+            <w:r>
+              <w:rPr>
+                <w:rFonts w:ascii="Calibri" w:eastAsia="Arial Unicode MS" w:hAnsi="Calibri" w:cs="Helvetica"/>
+                <w:color w:val="000000"/>
+                <w:lang w:eastAsia="zh-CN"/>
+              </w:rPr>
+              <w:t>0</w:t>
             </w:r>
           </w:p>
         </w:tc>
@@ -9918,6 +9879,13 @@
                 <w:rFonts w:ascii="Calibri" w:hAnsi="Calibri" w:cs="Helvetica"/>
               </w:rPr>
             </w:pPr>
+            <w:r>
+              <w:rPr>
+                <w:rFonts w:ascii="Calibri" w:hAnsi="Calibri" w:cs="Helvetica"/>
+              </w:rPr>
+              <w:lastRenderedPageBreak/>
+              <w:t>47</w:t>
+            </w:r>
           </w:p>
         </w:tc>
         <w:tc>
@@ -9944,6 +9912,35 @@
                 <w:szCs w:val="24"/>
               </w:rPr>
             </w:pPr>
+            <w:r>
+              <w:rPr>
+                <w:rFonts w:ascii="Calibri" w:hAnsi="Calibri" w:cs="Helvetica"/>
+                <w:b w:val="0"/>
+                <w:sz w:val="24"/>
+                <w:szCs w:val="24"/>
+              </w:rPr>
+              <w:t>(Yanhao) Code in JAVA(Improve, reconstruct and finalize LineCreep AI)</w:t>
+            </w:r>
+          </w:p>
+          <w:p>
+            <w:pPr>
+              <w:pStyle w:val="TableStyle1"/>
+              <w:rPr>
+                <w:rFonts w:ascii="Calibri" w:hAnsi="Calibri" w:cs="Helvetica"/>
+                <w:b w:val="0"/>
+                <w:sz w:val="24"/>
+                <w:szCs w:val="24"/>
+              </w:rPr>
+            </w:pPr>
+            <w:r>
+              <w:rPr>
+                <w:rFonts w:ascii="Calibri" w:hAnsi="Calibri" w:cs="Helvetica"/>
+                <w:b w:val="0"/>
+                <w:sz w:val="24"/>
+                <w:szCs w:val="24"/>
+              </w:rPr>
+              <w:t>(Xiangfei) Break</w:t>
+            </w:r>
           </w:p>
         </w:tc>
         <w:tc>
@@ -9970,6 +9967,15 @@
                 <w:szCs w:val="24"/>
               </w:rPr>
             </w:pPr>
+            <w:r>
+              <w:rPr>
+                <w:rFonts w:ascii="Calibri" w:hAnsi="Calibri" w:cs="Helvetica"/>
+                <w:b w:val="0"/>
+                <w:sz w:val="24"/>
+                <w:szCs w:val="24"/>
+              </w:rPr>
+              <w:t>04/7/2014</w:t>
+            </w:r>
           </w:p>
         </w:tc>
         <w:tc>
@@ -9995,6 +10001,14 @@
                 <w:lang w:eastAsia="zh-CN"/>
               </w:rPr>
             </w:pPr>
+            <w:r>
+              <w:rPr>
+                <w:rFonts w:ascii="Calibri" w:eastAsia="Arial Unicode MS" w:hAnsi="Calibri" w:cs="Helvetica"/>
+                <w:color w:val="000000"/>
+                <w:lang w:eastAsia="zh-CN"/>
+              </w:rPr>
+              <w:t>0</w:t>
+            </w:r>
           </w:p>
         </w:tc>
         <w:tc>
@@ -10020,6 +10034,14 @@
                 <w:lang w:eastAsia="zh-CN"/>
               </w:rPr>
             </w:pPr>
+            <w:r>
+              <w:rPr>
+                <w:rFonts w:ascii="Calibri" w:eastAsia="Arial Unicode MS" w:hAnsi="Calibri" w:cs="Helvetica"/>
+                <w:color w:val="000000"/>
+                <w:lang w:eastAsia="zh-CN"/>
+              </w:rPr>
+              <w:t>12</w:t>
+            </w:r>
           </w:p>
         </w:tc>
       </w:tr>
@@ -10088,27 +10110,36 @@
                 <w:sz w:val="24"/>
                 <w:szCs w:val="24"/>
               </w:rPr>
-              <w:t>(Yanhao)Travelling in DunHuang</w:t>
-            </w:r>
-          </w:p>
-          <w:p>
-            <w:pPr>
-              <w:pStyle w:val="TableStyle1"/>
-              <w:rPr>
-                <w:rFonts w:ascii="Calibri" w:hAnsi="Calibri" w:cs="Helvetica"/>
-                <w:b w:val="0"/>
-                <w:sz w:val="24"/>
-                <w:szCs w:val="24"/>
-              </w:rPr>
-            </w:pPr>
-            <w:r>
-              <w:rPr>
-                <w:rFonts w:ascii="Calibri" w:hAnsi="Calibri" w:cs="Helvetica"/>
-                <w:b w:val="0"/>
-                <w:sz w:val="24"/>
-                <w:szCs w:val="24"/>
-              </w:rPr>
-              <w:t>(Xiangfei) Break</w:t>
+              <w:t xml:space="preserve">(Yanhao) </w:t>
+            </w:r>
+            <w:r>
+              <w:rPr>
+                <w:rFonts w:ascii="Calibri" w:hAnsi="Calibri" w:cs="Helvetica"/>
+                <w:b w:val="0"/>
+                <w:sz w:val="24"/>
+                <w:szCs w:val="24"/>
+              </w:rPr>
+              <w:t>Break</w:t>
+            </w:r>
+          </w:p>
+          <w:p>
+            <w:pPr>
+              <w:pStyle w:val="TableStyle1"/>
+              <w:rPr>
+                <w:rFonts w:ascii="Calibri" w:hAnsi="Calibri" w:cs="Helvetica"/>
+                <w:b w:val="0"/>
+                <w:sz w:val="24"/>
+                <w:szCs w:val="24"/>
+              </w:rPr>
+            </w:pPr>
+            <w:r>
+              <w:rPr>
+                <w:rFonts w:ascii="Calibri" w:hAnsi="Calibri" w:cs="Helvetica"/>
+                <w:b w:val="0"/>
+                <w:sz w:val="24"/>
+                <w:szCs w:val="24"/>
+              </w:rPr>
+              <w:t>(Xiangfei) Game Automation Interfacing</w:t>
             </w:r>
           </w:p>
         </w:tc>
@@ -10143,7 +10174,7 @@
                 <w:sz w:val="24"/>
                 <w:szCs w:val="24"/>
               </w:rPr>
-              <w:t>29/6/2014</w:t>
+              <w:t>07/7/2014</w:t>
             </w:r>
           </w:p>
         </w:tc>
@@ -10176,7 +10207,7 @@
                 <w:color w:val="000000"/>
                 <w:lang w:eastAsia="zh-CN"/>
               </w:rPr>
-              <w:t>0</w:t>
+              <w:t>4</w:t>
             </w:r>
           </w:p>
         </w:tc>
@@ -10279,27 +10310,52 @@
                 <w:sz w:val="24"/>
                 <w:szCs w:val="24"/>
               </w:rPr>
-              <w:t>(Yanhao)Travelling in DunHuang</w:t>
-            </w:r>
-          </w:p>
-          <w:p>
-            <w:pPr>
-              <w:pStyle w:val="TableStyle1"/>
-              <w:rPr>
-                <w:rFonts w:ascii="Calibri" w:hAnsi="Calibri" w:cs="Helvetica"/>
-                <w:b w:val="0"/>
-                <w:sz w:val="24"/>
-                <w:szCs w:val="24"/>
-              </w:rPr>
-            </w:pPr>
-            <w:r>
-              <w:rPr>
-                <w:rFonts w:ascii="Calibri" w:hAnsi="Calibri" w:cs="Helvetica"/>
-                <w:b w:val="0"/>
-                <w:sz w:val="24"/>
-                <w:szCs w:val="24"/>
-              </w:rPr>
-              <w:t>(Xiangfei) Break</w:t>
+              <w:t>(Yanhao)</w:t>
+            </w:r>
+            <w:r>
+              <w:rPr>
+                <w:rFonts w:ascii="Calibri" w:hAnsi="Calibri" w:cs="Helvetica"/>
+                <w:b w:val="0"/>
+                <w:sz w:val="24"/>
+                <w:szCs w:val="24"/>
+              </w:rPr>
+              <w:t xml:space="preserve"> Code in JAVA</w:t>
+            </w:r>
+            <w:r>
+              <w:rPr>
+                <w:rFonts w:ascii="Calibri" w:hAnsi="Calibri" w:cs="Helvetica"/>
+                <w:b w:val="0"/>
+                <w:sz w:val="24"/>
+                <w:szCs w:val="24"/>
+              </w:rPr>
+              <w:t xml:space="preserve"> </w:t>
+            </w:r>
+            <w:r>
+              <w:rPr>
+                <w:rFonts w:ascii="Calibri" w:hAnsi="Calibri" w:cs="Helvetica"/>
+                <w:b w:val="0"/>
+                <w:sz w:val="24"/>
+                <w:szCs w:val="24"/>
+              </w:rPr>
+              <w:t>(</w:t>
+            </w:r>
+            <w:r>
+              <w:rPr>
+                <w:rFonts w:ascii="Calibri" w:hAnsi="Calibri" w:cs="Helvetica"/>
+                <w:b w:val="0"/>
+                <w:sz w:val="24"/>
+                <w:szCs w:val="24"/>
+              </w:rPr>
+              <w:t>Design Skill Summon Trees</w:t>
+            </w:r>
+            <w:r>
+              <w:rPr>
+                <w:rFonts w:ascii="Calibri" w:hAnsi="Calibri" w:cs="Helvetica"/>
+                <w:b w:val="0"/>
+                <w:sz w:val="24"/>
+                <w:szCs w:val="24"/>
+              </w:rPr>
+              <w:t>)</w:t>
             </w:r>
           </w:p>
         </w:tc>
@@ -10334,7 +10390,7 @@
                 <w:sz w:val="24"/>
                 <w:szCs w:val="24"/>
               </w:rPr>
-              <w:t>30/6/2014</w:t>
+              <w:t>09/7/2014</w:t>
             </w:r>
           </w:p>
         </w:tc>
@@ -10400,7 +10456,7 @@
                 <w:color w:val="000000"/>
                 <w:lang w:eastAsia="zh-CN"/>
               </w:rPr>
-              <w:t>0</w:t>
+              <w:t>4</w:t>
             </w:r>
           </w:p>
         </w:tc>
@@ -10435,7 +10491,13 @@
               <w:rPr>
                 <w:rFonts w:ascii="Calibri" w:hAnsi="Calibri" w:cs="Helvetica"/>
               </w:rPr>
-              <w:t>50</w:t>
+              <w:t>5</w:t>
+            </w:r>
+            <w:r>
+              <w:rPr>
+                <w:rFonts w:ascii="Calibri" w:hAnsi="Calibri" w:cs="Helvetica"/>
+              </w:rPr>
+              <w:t>0</w:t>
             </w:r>
           </w:p>
         </w:tc>
@@ -10470,27 +10532,34 @@
                 <w:sz w:val="24"/>
                 <w:szCs w:val="24"/>
               </w:rPr>
-              <w:t>(Yanhao)Travelling in DunHuang</w:t>
-            </w:r>
-          </w:p>
-          <w:p>
-            <w:pPr>
-              <w:pStyle w:val="TableStyle1"/>
-              <w:rPr>
-                <w:rFonts w:ascii="Calibri" w:hAnsi="Calibri" w:cs="Helvetica"/>
-                <w:b w:val="0"/>
-                <w:sz w:val="24"/>
-                <w:szCs w:val="24"/>
-              </w:rPr>
-            </w:pPr>
-            <w:r>
-              <w:rPr>
-                <w:rFonts w:ascii="Calibri" w:hAnsi="Calibri" w:cs="Helvetica"/>
-                <w:b w:val="0"/>
-                <w:sz w:val="24"/>
-                <w:szCs w:val="24"/>
-              </w:rPr>
-              <w:t>(Xiangfei) Break</w:t>
+              <w:t xml:space="preserve">(Yanhao) </w:t>
+            </w:r>
+            <w:r>
+              <w:rPr>
+                <w:rFonts w:ascii="Calibri" w:hAnsi="Calibri" w:cs="Helvetica"/>
+                <w:b w:val="0"/>
+                <w:sz w:val="24"/>
+                <w:szCs w:val="24"/>
+              </w:rPr>
+              <w:t>Code in JAVA (</w:t>
+            </w:r>
+            <w:r>
+              <w:rPr>
+                <w:rFonts w:ascii="Calibri" w:hAnsi="Calibri" w:cs="Helvetica"/>
+                <w:b w:val="0"/>
+                <w:sz w:val="24"/>
+                <w:szCs w:val="24"/>
+              </w:rPr>
+              <w:t>Fix Skill bugs</w:t>
+            </w:r>
+            <w:r>
+              <w:rPr>
+                <w:rFonts w:ascii="Calibri" w:hAnsi="Calibri" w:cs="Helvetica"/>
+                <w:b w:val="0"/>
+                <w:sz w:val="24"/>
+                <w:szCs w:val="24"/>
+              </w:rPr>
+              <w:t>)</w:t>
             </w:r>
           </w:p>
         </w:tc>
@@ -10525,7 +10594,7 @@
                 <w:sz w:val="24"/>
                 <w:szCs w:val="24"/>
               </w:rPr>
-              <w:t>01/7/2014</w:t>
+              <w:t>10/7/2014</w:t>
             </w:r>
           </w:p>
         </w:tc>
@@ -10591,7 +10660,7 @@
                 <w:color w:val="000000"/>
                 <w:lang w:eastAsia="zh-CN"/>
               </w:rPr>
-              <w:t>0</w:t>
+              <w:t>3</w:t>
             </w:r>
           </w:p>
         </w:tc>
@@ -10661,27 +10730,34 @@
                 <w:sz w:val="24"/>
                 <w:szCs w:val="24"/>
               </w:rPr>
-              <w:t>(Yanhao)Travelling in DunHuang</w:t>
-            </w:r>
-          </w:p>
-          <w:p>
-            <w:pPr>
-              <w:pStyle w:val="TableStyle1"/>
-              <w:rPr>
-                <w:rFonts w:ascii="Calibri" w:hAnsi="Calibri" w:cs="Helvetica"/>
-                <w:b w:val="0"/>
-                <w:sz w:val="24"/>
-                <w:szCs w:val="24"/>
-              </w:rPr>
-            </w:pPr>
-            <w:r>
-              <w:rPr>
-                <w:rFonts w:ascii="Calibri" w:hAnsi="Calibri" w:cs="Helvetica"/>
-                <w:b w:val="0"/>
-                <w:sz w:val="24"/>
-                <w:szCs w:val="24"/>
-              </w:rPr>
-              <w:t>(Xiangfei) Break</w:t>
+              <w:t xml:space="preserve">(Yanhao) </w:t>
+            </w:r>
+            <w:r>
+              <w:rPr>
+                <w:rFonts w:ascii="Calibri" w:hAnsi="Calibri" w:cs="Helvetica"/>
+                <w:b w:val="0"/>
+                <w:sz w:val="24"/>
+                <w:szCs w:val="24"/>
+              </w:rPr>
+              <w:t>Code in JAVA (</w:t>
+            </w:r>
+            <w:r>
+              <w:rPr>
+                <w:rFonts w:ascii="Calibri" w:hAnsi="Calibri" w:cs="Helvetica"/>
+                <w:b w:val="0"/>
+                <w:sz w:val="24"/>
+                <w:szCs w:val="24"/>
+              </w:rPr>
+              <w:t>Design and Add Two Usable Items</w:t>
+            </w:r>
+            <w:r>
+              <w:rPr>
+                <w:rFonts w:ascii="Calibri" w:hAnsi="Calibri" w:cs="Helvetica"/>
+                <w:b w:val="0"/>
+                <w:sz w:val="24"/>
+                <w:szCs w:val="24"/>
+              </w:rPr>
+              <w:t>)</w:t>
             </w:r>
           </w:p>
         </w:tc>
@@ -10716,7 +10792,7 @@
                 <w:sz w:val="24"/>
                 <w:szCs w:val="24"/>
               </w:rPr>
-              <w:t>02/7/2014</w:t>
+              <w:t>11/7/2014</w:t>
             </w:r>
           </w:p>
         </w:tc>
@@ -10782,7 +10858,7 @@
                 <w:color w:val="000000"/>
                 <w:lang w:eastAsia="zh-CN"/>
               </w:rPr>
-              <w:t>0</w:t>
+              <w:t>8</w:t>
             </w:r>
           </w:p>
         </w:tc>
@@ -10861,27 +10937,25 @@
                 <w:sz w:val="24"/>
                 <w:szCs w:val="24"/>
               </w:rPr>
-              <w:t>Break</w:t>
-            </w:r>
-          </w:p>
-          <w:p>
-            <w:pPr>
-              <w:pStyle w:val="TableStyle1"/>
-              <w:rPr>
-                <w:rFonts w:ascii="Calibri" w:hAnsi="Calibri" w:cs="Helvetica"/>
-                <w:b w:val="0"/>
-                <w:sz w:val="24"/>
-                <w:szCs w:val="24"/>
-              </w:rPr>
-            </w:pPr>
-            <w:r>
-              <w:rPr>
-                <w:rFonts w:ascii="Calibri" w:hAnsi="Calibri" w:cs="Helvetica"/>
-                <w:b w:val="0"/>
-                <w:sz w:val="24"/>
-                <w:szCs w:val="24"/>
-              </w:rPr>
-              <w:t>(Xiangfei) Extension Interface with more property accessors</w:t>
+              <w:t>Code in JAVA (</w:t>
+            </w:r>
+            <w:r>
+              <w:rPr>
+                <w:rFonts w:ascii="Calibri" w:hAnsi="Calibri" w:cs="Helvetica"/>
+                <w:b w:val="0"/>
+                <w:sz w:val="24"/>
+                <w:szCs w:val="24"/>
+              </w:rPr>
+              <w:t>Update WorldMap and NC database</w:t>
+            </w:r>
+            <w:r>
+              <w:rPr>
+                <w:rFonts w:ascii="Calibri" w:hAnsi="Calibri" w:cs="Helvetica"/>
+                <w:b w:val="0"/>
+                <w:sz w:val="24"/>
+                <w:szCs w:val="24"/>
+              </w:rPr>
+              <w:t>)</w:t>
             </w:r>
           </w:p>
         </w:tc>
@@ -10916,7 +10990,7 @@
                 <w:sz w:val="24"/>
                 <w:szCs w:val="24"/>
               </w:rPr>
-              <w:t>03/7/2014</w:t>
+              <w:t>12/7/2014</w:t>
             </w:r>
           </w:p>
         </w:tc>
@@ -10949,7 +11023,7 @@
                 <w:color w:val="000000"/>
                 <w:lang w:eastAsia="zh-CN"/>
               </w:rPr>
-              <w:t>4</w:t>
+              <w:t>0</w:t>
             </w:r>
           </w:p>
         </w:tc>
@@ -10982,7 +11056,7 @@
                 <w:color w:val="000000"/>
                 <w:lang w:eastAsia="zh-CN"/>
               </w:rPr>
-              <w:t>0</w:t>
+              <w:t>8</w:t>
             </w:r>
           </w:p>
         </w:tc>
@@ -11052,27 +11126,34 @@
                 <w:sz w:val="24"/>
                 <w:szCs w:val="24"/>
               </w:rPr>
-              <w:t>(Yanhao) Code in JAVA(Improve, reconstruct and finalize LineCreep AI)</w:t>
-            </w:r>
-          </w:p>
-          <w:p>
-            <w:pPr>
-              <w:pStyle w:val="TableStyle1"/>
-              <w:rPr>
-                <w:rFonts w:ascii="Calibri" w:hAnsi="Calibri" w:cs="Helvetica"/>
-                <w:b w:val="0"/>
-                <w:sz w:val="24"/>
-                <w:szCs w:val="24"/>
-              </w:rPr>
-            </w:pPr>
-            <w:r>
-              <w:rPr>
-                <w:rFonts w:ascii="Calibri" w:hAnsi="Calibri" w:cs="Helvetica"/>
-                <w:b w:val="0"/>
-                <w:sz w:val="24"/>
-                <w:szCs w:val="24"/>
-              </w:rPr>
-              <w:t>(Xiangfei) Break</w:t>
+              <w:t xml:space="preserve">(Yanhao) </w:t>
+            </w:r>
+            <w:r>
+              <w:rPr>
+                <w:rFonts w:ascii="Calibri" w:hAnsi="Calibri" w:cs="Helvetica"/>
+                <w:b w:val="0"/>
+                <w:sz w:val="24"/>
+                <w:szCs w:val="24"/>
+              </w:rPr>
+              <w:t>Code in JAVA (</w:t>
+            </w:r>
+            <w:r>
+              <w:rPr>
+                <w:rFonts w:ascii="Calibri" w:hAnsi="Calibri" w:cs="Helvetica"/>
+                <w:b w:val="0"/>
+                <w:sz w:val="24"/>
+                <w:szCs w:val="24"/>
+              </w:rPr>
+              <w:t>Fix various bugs, add NC spawning!</w:t>
+            </w:r>
+            <w:r>
+              <w:rPr>
+                <w:rFonts w:ascii="Calibri" w:hAnsi="Calibri" w:cs="Helvetica"/>
+                <w:b w:val="0"/>
+                <w:sz w:val="24"/>
+                <w:szCs w:val="24"/>
+              </w:rPr>
+              <w:t>)</w:t>
             </w:r>
           </w:p>
         </w:tc>
@@ -11107,7 +11188,7 @@
                 <w:sz w:val="24"/>
                 <w:szCs w:val="24"/>
               </w:rPr>
-              <w:t>04/7/2014</w:t>
+              <w:t>13/7/2014</w:t>
             </w:r>
           </w:p>
         </w:tc>
@@ -11173,7 +11254,7 @@
                 <w:color w:val="000000"/>
                 <w:lang w:eastAsia="zh-CN"/>
               </w:rPr>
-              <w:t>12</w:t>
+              <w:t>8</w:t>
             </w:r>
           </w:p>
         </w:tc>
@@ -11243,36 +11324,7 @@
                 <w:sz w:val="24"/>
                 <w:szCs w:val="24"/>
               </w:rPr>
-              <w:t xml:space="preserve">(Yanhao) </w:t>
-            </w:r>
-            <w:r>
-              <w:rPr>
-                <w:rFonts w:ascii="Calibri" w:hAnsi="Calibri" w:cs="Helvetica"/>
-                <w:b w:val="0"/>
-                <w:sz w:val="24"/>
-                <w:szCs w:val="24"/>
-              </w:rPr>
-              <w:t>Break</w:t>
-            </w:r>
-          </w:p>
-          <w:p>
-            <w:pPr>
-              <w:pStyle w:val="TableStyle1"/>
-              <w:rPr>
-                <w:rFonts w:ascii="Calibri" w:hAnsi="Calibri" w:cs="Helvetica"/>
-                <w:b w:val="0"/>
-                <w:sz w:val="24"/>
-                <w:szCs w:val="24"/>
-              </w:rPr>
-            </w:pPr>
-            <w:r>
-              <w:rPr>
-                <w:rFonts w:ascii="Calibri" w:hAnsi="Calibri" w:cs="Helvetica"/>
-                <w:b w:val="0"/>
-                <w:sz w:val="24"/>
-                <w:szCs w:val="24"/>
-              </w:rPr>
-              <w:t>(Xiangfei) Break</w:t>
+              <w:t>Communication</w:t>
             </w:r>
           </w:p>
         </w:tc>
@@ -11307,7 +11359,7 @@
                 <w:sz w:val="24"/>
                 <w:szCs w:val="24"/>
               </w:rPr>
-              <w:t>05/7/2014</w:t>
+              <w:t>16/7/2014</w:t>
             </w:r>
           </w:p>
         </w:tc>
@@ -11340,7 +11392,7 @@
                 <w:color w:val="000000"/>
                 <w:lang w:eastAsia="zh-CN"/>
               </w:rPr>
-              <w:t>0</w:t>
+              <w:t>4</w:t>
             </w:r>
           </w:p>
         </w:tc>
@@ -11373,7 +11425,7 @@
                 <w:color w:val="000000"/>
                 <w:lang w:eastAsia="zh-CN"/>
               </w:rPr>
-              <w:t>0</w:t>
+              <w:t>4</w:t>
             </w:r>
           </w:p>
         </w:tc>
@@ -11443,36 +11495,45 @@
                 <w:sz w:val="24"/>
                 <w:szCs w:val="24"/>
               </w:rPr>
-              <w:t xml:space="preserve">(Yanhao) </w:t>
-            </w:r>
-            <w:r>
-              <w:rPr>
-                <w:rFonts w:ascii="Calibri" w:hAnsi="Calibri" w:cs="Helvetica"/>
-                <w:b w:val="0"/>
-                <w:sz w:val="24"/>
-                <w:szCs w:val="24"/>
-              </w:rPr>
-              <w:t>Break</w:t>
-            </w:r>
-          </w:p>
-          <w:p>
-            <w:pPr>
-              <w:pStyle w:val="TableStyle1"/>
-              <w:rPr>
-                <w:rFonts w:ascii="Calibri" w:hAnsi="Calibri" w:cs="Helvetica"/>
-                <w:b w:val="0"/>
-                <w:sz w:val="24"/>
-                <w:szCs w:val="24"/>
-              </w:rPr>
-            </w:pPr>
-            <w:r>
-              <w:rPr>
-                <w:rFonts w:ascii="Calibri" w:hAnsi="Calibri" w:cs="Helvetica"/>
-                <w:b w:val="0"/>
-                <w:sz w:val="24"/>
-                <w:szCs w:val="24"/>
-              </w:rPr>
-              <w:t>(Xiangfei) Break</w:t>
+              <w:t>(Yanhao) Code in JAVA (Neutral Creep complete</w:t>
+            </w:r>
+            <w:r>
+              <w:rPr>
+                <w:rFonts w:ascii="Calibri" w:hAnsi="Calibri" w:cs="Helvetica"/>
+                <w:b w:val="0"/>
+                <w:sz w:val="24"/>
+                <w:szCs w:val="24"/>
+              </w:rPr>
+              <w:t xml:space="preserve"> &amp; other minor logic change</w:t>
+            </w:r>
+            <w:r>
+              <w:rPr>
+                <w:rFonts w:ascii="Calibri" w:hAnsi="Calibri" w:cs="Helvetica"/>
+                <w:b w:val="0"/>
+                <w:sz w:val="24"/>
+                <w:szCs w:val="24"/>
+              </w:rPr>
+              <w:t>)</w:t>
+            </w:r>
+          </w:p>
+          <w:p>
+            <w:pPr>
+              <w:pStyle w:val="TableStyle1"/>
+              <w:rPr>
+                <w:rFonts w:ascii="Calibri" w:hAnsi="Calibri" w:cs="Helvetica"/>
+                <w:b w:val="0"/>
+                <w:sz w:val="24"/>
+                <w:szCs w:val="24"/>
+              </w:rPr>
+            </w:pPr>
+            <w:r>
+              <w:rPr>
+                <w:rFonts w:ascii="Calibri" w:hAnsi="Calibri" w:cs="Helvetica"/>
+                <w:b w:val="0"/>
+                <w:sz w:val="24"/>
+                <w:szCs w:val="24"/>
+              </w:rPr>
+              <w:t>(Xiangfei) Map in Android reconstruct, 3D modeling</w:t>
             </w:r>
           </w:p>
         </w:tc>
@@ -11507,7 +11568,7 @@
                 <w:sz w:val="24"/>
                 <w:szCs w:val="24"/>
               </w:rPr>
-              <w:t>06/7/2014</w:t>
+              <w:t>17/7/2014</w:t>
             </w:r>
           </w:p>
         </w:tc>
@@ -11540,7 +11601,7 @@
                 <w:color w:val="000000"/>
                 <w:lang w:eastAsia="zh-CN"/>
               </w:rPr>
-              <w:t>0</w:t>
+              <w:t>6</w:t>
             </w:r>
           </w:p>
         </w:tc>
@@ -11573,7 +11634,7 @@
                 <w:color w:val="000000"/>
                 <w:lang w:eastAsia="zh-CN"/>
               </w:rPr>
-              <w:t>0</w:t>
+              <w:t>6</w:t>
             </w:r>
           </w:p>
         </w:tc>
@@ -11643,36 +11704,36 @@
                 <w:sz w:val="24"/>
                 <w:szCs w:val="24"/>
               </w:rPr>
-              <w:t xml:space="preserve">(Yanhao) </w:t>
-            </w:r>
-            <w:r>
-              <w:rPr>
-                <w:rFonts w:ascii="Calibri" w:hAnsi="Calibri" w:cs="Helvetica"/>
-                <w:b w:val="0"/>
-                <w:sz w:val="24"/>
-                <w:szCs w:val="24"/>
-              </w:rPr>
-              <w:t>Break</w:t>
-            </w:r>
-          </w:p>
-          <w:p>
-            <w:pPr>
-              <w:pStyle w:val="TableStyle1"/>
-              <w:rPr>
-                <w:rFonts w:ascii="Calibri" w:hAnsi="Calibri" w:cs="Helvetica"/>
-                <w:b w:val="0"/>
-                <w:sz w:val="24"/>
-                <w:szCs w:val="24"/>
-              </w:rPr>
-            </w:pPr>
-            <w:r>
-              <w:rPr>
-                <w:rFonts w:ascii="Calibri" w:hAnsi="Calibri" w:cs="Helvetica"/>
-                <w:b w:val="0"/>
-                <w:sz w:val="24"/>
-                <w:szCs w:val="24"/>
-              </w:rPr>
-              <w:t>(Xiangfei) Game Automation Interfacing</w:t>
+              <w:t>(Yanhao) Code in JAVA</w:t>
+            </w:r>
+            <w:r>
+              <w:rPr>
+                <w:rFonts w:ascii="Calibri" w:hAnsi="Calibri" w:cs="Helvetica"/>
+                <w:b w:val="0"/>
+                <w:sz w:val="24"/>
+                <w:szCs w:val="24"/>
+              </w:rPr>
+              <w:t xml:space="preserve"> (add AI attack preference, building protection)</w:t>
+            </w:r>
+          </w:p>
+          <w:p>
+            <w:pPr>
+              <w:pStyle w:val="TableStyle1"/>
+              <w:rPr>
+                <w:rFonts w:ascii="Calibri" w:hAnsi="Calibri" w:cs="Helvetica"/>
+                <w:b w:val="0"/>
+                <w:sz w:val="24"/>
+                <w:szCs w:val="24"/>
+              </w:rPr>
+            </w:pPr>
+            <w:r>
+              <w:rPr>
+                <w:rFonts w:ascii="Calibri" w:hAnsi="Calibri" w:cs="Helvetica"/>
+                <w:b w:val="0"/>
+                <w:sz w:val="24"/>
+                <w:szCs w:val="24"/>
+              </w:rPr>
+              <w:t>(Xiangfei) Graphics C++ port</w:t>
             </w:r>
           </w:p>
         </w:tc>
@@ -11707,7 +11768,7 @@
                 <w:sz w:val="24"/>
                 <w:szCs w:val="24"/>
               </w:rPr>
-              <w:t>07/7/2014</w:t>
+              <w:t>18/7/2014</w:t>
             </w:r>
           </w:p>
         </w:tc>
@@ -11740,7 +11801,7 @@
                 <w:color w:val="000000"/>
                 <w:lang w:eastAsia="zh-CN"/>
               </w:rPr>
-              <w:t>4</w:t>
+              <w:t>8</w:t>
             </w:r>
           </w:p>
         </w:tc>
@@ -11773,7 +11834,7 @@
                 <w:color w:val="000000"/>
                 <w:lang w:eastAsia="zh-CN"/>
               </w:rPr>
-              <w:t>0</w:t>
+              <w:t>6</w:t>
             </w:r>
           </w:p>
         </w:tc>
@@ -11843,7 +11904,45 @@
                 <w:sz w:val="24"/>
                 <w:szCs w:val="24"/>
               </w:rPr>
-              <w:t>(Yanhao) Break</w:t>
+              <w:t xml:space="preserve">(Yanhao) Code in JAVA (redo </w:t>
+            </w:r>
+            <w:r>
+              <w:rPr>
+                <w:rFonts w:ascii="Calibri" w:hAnsi="Calibri" w:cs="Helvetica"/>
+                <w:b w:val="0"/>
+                <w:sz w:val="24"/>
+                <w:szCs w:val="24"/>
+              </w:rPr>
+              <w:t xml:space="preserve">Shadow </w:t>
+            </w:r>
+            <w:r>
+              <w:rPr>
+                <w:rFonts w:ascii="Calibri" w:hAnsi="Calibri" w:cs="Helvetica"/>
+                <w:b w:val="0"/>
+                <w:sz w:val="24"/>
+                <w:szCs w:val="24"/>
+              </w:rPr>
+              <w:t>Map logic)</w:t>
+            </w:r>
+          </w:p>
+          <w:p>
+            <w:pPr>
+              <w:pStyle w:val="TableStyle1"/>
+              <w:rPr>
+                <w:rFonts w:ascii="Calibri" w:hAnsi="Calibri" w:cs="Helvetica"/>
+                <w:b w:val="0"/>
+                <w:sz w:val="24"/>
+                <w:szCs w:val="24"/>
+              </w:rPr>
+            </w:pPr>
+            <w:r>
+              <w:rPr>
+                <w:rFonts w:ascii="Calibri" w:hAnsi="Calibri" w:cs="Helvetica"/>
+                <w:b w:val="0"/>
+                <w:sz w:val="24"/>
+                <w:szCs w:val="24"/>
+              </w:rPr>
+              <w:t>(Xiangfei) Struggle with more graphics, tower 3D model</w:t>
             </w:r>
           </w:p>
         </w:tc>
@@ -11878,7 +11977,7 @@
                 <w:sz w:val="24"/>
                 <w:szCs w:val="24"/>
               </w:rPr>
-              <w:t>08/7/2014</w:t>
+              <w:t>19/7/2014</w:t>
             </w:r>
           </w:p>
         </w:tc>
@@ -11911,7 +12010,7 @@
                 <w:color w:val="000000"/>
                 <w:lang w:eastAsia="zh-CN"/>
               </w:rPr>
-              <w:t>0</w:t>
+              <w:t>6</w:t>
             </w:r>
           </w:p>
         </w:tc>
@@ -11944,7 +12043,7 @@
                 <w:color w:val="000000"/>
                 <w:lang w:eastAsia="zh-CN"/>
               </w:rPr>
-              <w:t>0</w:t>
+              <w:t>6</w:t>
             </w:r>
           </w:p>
         </w:tc>
@@ -12014,52 +12113,45 @@
                 <w:sz w:val="24"/>
                 <w:szCs w:val="24"/>
               </w:rPr>
-              <w:t>(Yanhao)</w:t>
-            </w:r>
-            <w:r>
-              <w:rPr>
-                <w:rFonts w:ascii="Calibri" w:hAnsi="Calibri" w:cs="Helvetica"/>
-                <w:b w:val="0"/>
-                <w:sz w:val="24"/>
-                <w:szCs w:val="24"/>
-              </w:rPr>
-              <w:t xml:space="preserve"> Code in JAVA</w:t>
-            </w:r>
-            <w:r>
-              <w:rPr>
-                <w:rFonts w:ascii="Calibri" w:hAnsi="Calibri" w:cs="Helvetica"/>
-                <w:b w:val="0"/>
-                <w:sz w:val="24"/>
-                <w:szCs w:val="24"/>
-              </w:rPr>
-              <w:t xml:space="preserve"> </w:t>
-            </w:r>
-            <w:r>
-              <w:rPr>
-                <w:rFonts w:ascii="Calibri" w:hAnsi="Calibri" w:cs="Helvetica"/>
-                <w:b w:val="0"/>
-                <w:sz w:val="24"/>
-                <w:szCs w:val="24"/>
-              </w:rPr>
-              <w:t>(</w:t>
-            </w:r>
-            <w:r>
-              <w:rPr>
-                <w:rFonts w:ascii="Calibri" w:hAnsi="Calibri" w:cs="Helvetica"/>
-                <w:b w:val="0"/>
-                <w:sz w:val="24"/>
-                <w:szCs w:val="24"/>
-              </w:rPr>
-              <w:t>Design Skill Summon Trees</w:t>
-            </w:r>
-            <w:r>
-              <w:rPr>
-                <w:rFonts w:ascii="Calibri" w:hAnsi="Calibri" w:cs="Helvetica"/>
-                <w:b w:val="0"/>
-                <w:sz w:val="24"/>
-                <w:szCs w:val="24"/>
-              </w:rPr>
-              <w:t>)</w:t>
+              <w:t>(Yanhao) Code in JAVA (</w:t>
+            </w:r>
+            <w:r>
+              <w:rPr>
+                <w:rFonts w:ascii="Calibri" w:hAnsi="Calibri" w:cs="Helvetica"/>
+                <w:b w:val="0"/>
+                <w:sz w:val="24"/>
+                <w:szCs w:val="24"/>
+              </w:rPr>
+              <w:t>Shadow</w:t>
+            </w:r>
+            <w:r>
+              <w:rPr>
+                <w:rFonts w:ascii="Calibri" w:hAnsi="Calibri" w:cs="Helvetica"/>
+                <w:b w:val="0"/>
+                <w:sz w:val="24"/>
+                <w:szCs w:val="24"/>
+              </w:rPr>
+              <w:t xml:space="preserve"> Map done with other minor bugs fixed)</w:t>
+            </w:r>
+          </w:p>
+          <w:p>
+            <w:pPr>
+              <w:pStyle w:val="TableStyle1"/>
+              <w:rPr>
+                <w:rFonts w:ascii="Calibri" w:hAnsi="Calibri" w:cs="Helvetica"/>
+                <w:b w:val="0"/>
+                <w:sz w:val="24"/>
+                <w:szCs w:val="24"/>
+              </w:rPr>
+            </w:pPr>
+            <w:r>
+              <w:rPr>
+                <w:rFonts w:ascii="Calibri" w:hAnsi="Calibri" w:cs="Helvetica"/>
+                <w:b w:val="0"/>
+                <w:sz w:val="24"/>
+                <w:szCs w:val="24"/>
+              </w:rPr>
+              <w:t>(Xiangfei) Graphics done, line creeps spawn</w:t>
             </w:r>
           </w:p>
         </w:tc>
@@ -12094,7 +12186,7 @@
                 <w:sz w:val="24"/>
                 <w:szCs w:val="24"/>
               </w:rPr>
-              <w:t>09/7/2014</w:t>
+              <w:t>20/7/2014</w:t>
             </w:r>
           </w:p>
         </w:tc>
@@ -12127,7 +12219,7 @@
                 <w:color w:val="000000"/>
                 <w:lang w:eastAsia="zh-CN"/>
               </w:rPr>
-              <w:t>0</w:t>
+              <w:t>8</w:t>
             </w:r>
           </w:p>
         </w:tc>
@@ -12160,7 +12252,7 @@
                 <w:color w:val="000000"/>
                 <w:lang w:eastAsia="zh-CN"/>
               </w:rPr>
-              <w:t>4</w:t>
+              <w:t>8</w:t>
             </w:r>
           </w:p>
         </w:tc>
@@ -12230,35 +12322,19 @@
                 <w:sz w:val="24"/>
                 <w:szCs w:val="24"/>
               </w:rPr>
-              <w:t xml:space="preserve">(Yanhao) </w:t>
-            </w:r>
-            <w:r>
-              <w:rPr>
-                <w:rFonts w:ascii="Calibri" w:hAnsi="Calibri" w:cs="Helvetica"/>
-                <w:b w:val="0"/>
-                <w:sz w:val="24"/>
-                <w:szCs w:val="24"/>
-              </w:rPr>
-              <w:t>Code in JAVA (</w:t>
-            </w:r>
-            <w:r>
-              <w:rPr>
-                <w:rFonts w:ascii="Calibri" w:hAnsi="Calibri" w:cs="Helvetica"/>
-                <w:b w:val="0"/>
-                <w:sz w:val="24"/>
-                <w:szCs w:val="24"/>
-              </w:rPr>
-              <w:t>Fix Skill bugs</w:t>
-            </w:r>
-            <w:r>
-              <w:rPr>
-                <w:rFonts w:ascii="Calibri" w:hAnsi="Calibri" w:cs="Helvetica"/>
-                <w:b w:val="0"/>
-                <w:sz w:val="24"/>
-                <w:szCs w:val="24"/>
-              </w:rPr>
-              <w:t>)</w:t>
-            </w:r>
+              <w:t>(Yanhao) Code in JAVA (Help Menu logic, improved images, item shop improve)</w:t>
+            </w:r>
+          </w:p>
+          <w:p>
+            <w:pPr>
+              <w:pStyle w:val="TableStyle1"/>
+              <w:rPr>
+                <w:rFonts w:ascii="Calibri" w:hAnsi="Calibri" w:cs="Helvetica"/>
+                <w:b w:val="0"/>
+                <w:sz w:val="24"/>
+                <w:szCs w:val="24"/>
+              </w:rPr>
+            </w:pPr>
           </w:p>
         </w:tc>
         <w:tc>
@@ -12292,7 +12368,7 @@
                 <w:sz w:val="24"/>
                 <w:szCs w:val="24"/>
               </w:rPr>
-              <w:t>10/7/2014</w:t>
+              <w:t>21/7/2014</w:t>
             </w:r>
           </w:p>
         </w:tc>
@@ -12319,14 +12395,6 @@
                 <w:lang w:eastAsia="zh-CN"/>
               </w:rPr>
             </w:pPr>
-            <w:r>
-              <w:rPr>
-                <w:rFonts w:ascii="Calibri" w:eastAsia="Arial Unicode MS" w:hAnsi="Calibri" w:cs="Helvetica"/>
-                <w:color w:val="000000"/>
-                <w:lang w:eastAsia="zh-CN"/>
-              </w:rPr>
-              <w:t>0</w:t>
-            </w:r>
           </w:p>
         </w:tc>
         <w:tc>
@@ -12358,7 +12426,7 @@
                 <w:color w:val="000000"/>
                 <w:lang w:eastAsia="zh-CN"/>
               </w:rPr>
-              <w:t>3</w:t>
+              <w:t>8</w:t>
             </w:r>
           </w:p>
         </w:tc>
@@ -12428,35 +12496,19 @@
                 <w:sz w:val="24"/>
                 <w:szCs w:val="24"/>
               </w:rPr>
-              <w:t xml:space="preserve">(Yanhao) </w:t>
-            </w:r>
-            <w:r>
-              <w:rPr>
-                <w:rFonts w:ascii="Calibri" w:hAnsi="Calibri" w:cs="Helvetica"/>
-                <w:b w:val="0"/>
-                <w:sz w:val="24"/>
-                <w:szCs w:val="24"/>
-              </w:rPr>
-              <w:t>Code in JAVA (</w:t>
-            </w:r>
-            <w:r>
-              <w:rPr>
-                <w:rFonts w:ascii="Calibri" w:hAnsi="Calibri" w:cs="Helvetica"/>
-                <w:b w:val="0"/>
-                <w:sz w:val="24"/>
-                <w:szCs w:val="24"/>
-              </w:rPr>
-              <w:t>Design and Add Two Usable Items</w:t>
-            </w:r>
-            <w:r>
-              <w:rPr>
-                <w:rFonts w:ascii="Calibri" w:hAnsi="Calibri" w:cs="Helvetica"/>
-                <w:b w:val="0"/>
-                <w:sz w:val="24"/>
-                <w:szCs w:val="24"/>
-              </w:rPr>
-              <w:t>)</w:t>
-            </w:r>
+              <w:t>(Yanhao) Code in JAVA (Help Menu improve, debug…)</w:t>
+            </w:r>
+          </w:p>
+          <w:p>
+            <w:pPr>
+              <w:pStyle w:val="TableStyle1"/>
+              <w:rPr>
+                <w:rFonts w:ascii="Calibri" w:hAnsi="Calibri" w:cs="Helvetica"/>
+                <w:b w:val="0"/>
+                <w:sz w:val="24"/>
+                <w:szCs w:val="24"/>
+              </w:rPr>
+            </w:pPr>
           </w:p>
         </w:tc>
         <w:tc>
@@ -12490,7 +12542,7 @@
                 <w:sz w:val="24"/>
                 <w:szCs w:val="24"/>
               </w:rPr>
-              <w:t>11/7/2014</w:t>
+              <w:t>22/7/2014</w:t>
             </w:r>
           </w:p>
         </w:tc>
@@ -12517,14 +12569,6 @@
                 <w:lang w:eastAsia="zh-CN"/>
               </w:rPr>
             </w:pPr>
-            <w:r>
-              <w:rPr>
-                <w:rFonts w:ascii="Calibri" w:eastAsia="Arial Unicode MS" w:hAnsi="Calibri" w:cs="Helvetica"/>
-                <w:color w:val="000000"/>
-                <w:lang w:eastAsia="zh-CN"/>
-              </w:rPr>
-              <w:t>0</w:t>
-            </w:r>
           </w:p>
         </w:tc>
         <w:tc>
@@ -12556,7 +12600,7 @@
                 <w:color w:val="000000"/>
                 <w:lang w:eastAsia="zh-CN"/>
               </w:rPr>
-              <w:t>8</w:t>
+              <w:t>6</w:t>
             </w:r>
           </w:p>
         </w:tc>
@@ -12626,25 +12670,16 @@
                 <w:sz w:val="24"/>
                 <w:szCs w:val="24"/>
               </w:rPr>
-              <w:t xml:space="preserve">(Yanhao) </w:t>
-            </w:r>
-            <w:r>
-              <w:rPr>
-                <w:rFonts w:ascii="Calibri" w:hAnsi="Calibri" w:cs="Helvetica"/>
-                <w:b w:val="0"/>
-                <w:sz w:val="24"/>
-                <w:szCs w:val="24"/>
-              </w:rPr>
-              <w:t>Code in JAVA (</w:t>
-            </w:r>
-            <w:r>
-              <w:rPr>
-                <w:rFonts w:ascii="Calibri" w:hAnsi="Calibri" w:cs="Helvetica"/>
-                <w:b w:val="0"/>
-                <w:sz w:val="24"/>
-                <w:szCs w:val="24"/>
-              </w:rPr>
-              <w:t>Update WorldMap and NC database</w:t>
+              <w:t>(Yanhao) Code in JAVA (</w:t>
+            </w:r>
+            <w:r>
+              <w:rPr>
+                <w:rFonts w:ascii="Calibri" w:hAnsi="Calibri" w:cs="Helvetica"/>
+                <w:b w:val="0"/>
+                <w:sz w:val="24"/>
+                <w:szCs w:val="24"/>
+              </w:rPr>
+              <w:t>finalize PC help menu,  tree map and other minor changes</w:t>
             </w:r>
             <w:r>
               <w:rPr>
@@ -12656,6 +12691,17 @@
               <w:t>)</w:t>
             </w:r>
           </w:p>
+          <w:p>
+            <w:pPr>
+              <w:pStyle w:val="TableStyle1"/>
+              <w:rPr>
+                <w:rFonts w:ascii="Calibri" w:hAnsi="Calibri" w:cs="Helvetica"/>
+                <w:b w:val="0"/>
+                <w:sz w:val="24"/>
+                <w:szCs w:val="24"/>
+              </w:rPr>
+            </w:pPr>
+          </w:p>
         </w:tc>
         <w:tc>
           <w:tcPr>
@@ -12688,7 +12734,7 @@
                 <w:sz w:val="24"/>
                 <w:szCs w:val="24"/>
               </w:rPr>
-              <w:t>12/7/2014</w:t>
+              <w:t>23/7/2014</w:t>
             </w:r>
           </w:p>
         </w:tc>
@@ -12715,14 +12761,6 @@
                 <w:lang w:eastAsia="zh-CN"/>
               </w:rPr>
             </w:pPr>
-            <w:r>
-              <w:rPr>
-                <w:rFonts w:ascii="Calibri" w:eastAsia="Arial Unicode MS" w:hAnsi="Calibri" w:cs="Helvetica"/>
-                <w:color w:val="000000"/>
-                <w:lang w:eastAsia="zh-CN"/>
-              </w:rPr>
-              <w:t>0</w:t>
-            </w:r>
           </w:p>
         </w:tc>
         <w:tc>
@@ -12789,6 +12827,7 @@
               <w:rPr>
                 <w:rFonts w:ascii="Calibri" w:hAnsi="Calibri" w:cs="Helvetica"/>
               </w:rPr>
+              <w:lastRenderedPageBreak/>
               <w:t>62</w:t>
             </w:r>
           </w:p>
@@ -12824,34 +12863,7 @@
                 <w:sz w:val="24"/>
                 <w:szCs w:val="24"/>
               </w:rPr>
-              <w:t xml:space="preserve">(Yanhao) </w:t>
-            </w:r>
-            <w:r>
-              <w:rPr>
-                <w:rFonts w:ascii="Calibri" w:hAnsi="Calibri" w:cs="Helvetica"/>
-                <w:b w:val="0"/>
-                <w:sz w:val="24"/>
-                <w:szCs w:val="24"/>
-              </w:rPr>
-              <w:t>Code in JAVA (</w:t>
-            </w:r>
-            <w:r>
-              <w:rPr>
-                <w:rFonts w:ascii="Calibri" w:hAnsi="Calibri" w:cs="Helvetica"/>
-                <w:b w:val="0"/>
-                <w:sz w:val="24"/>
-                <w:szCs w:val="24"/>
-              </w:rPr>
-              <w:t>Fix various bugs, add NC spawning!</w:t>
-            </w:r>
-            <w:r>
-              <w:rPr>
-                <w:rFonts w:ascii="Calibri" w:hAnsi="Calibri" w:cs="Helvetica"/>
-                <w:b w:val="0"/>
-                <w:sz w:val="24"/>
-                <w:szCs w:val="24"/>
-              </w:rPr>
-              <w:t>)</w:t>
+              <w:t>(Yanhao) Code in JAVA (more skills and bug fixing) , output java to exe, webpage construct</w:t>
             </w:r>
           </w:p>
         </w:tc>
@@ -12886,7 +12898,7 @@
                 <w:sz w:val="24"/>
                 <w:szCs w:val="24"/>
               </w:rPr>
-              <w:t>13/7/2014</w:t>
+              <w:t>24/7/2014</w:t>
             </w:r>
           </w:p>
         </w:tc>
@@ -12913,14 +12925,6 @@
                 <w:lang w:eastAsia="zh-CN"/>
               </w:rPr>
             </w:pPr>
-            <w:r>
-              <w:rPr>
-                <w:rFonts w:ascii="Calibri" w:eastAsia="Arial Unicode MS" w:hAnsi="Calibri" w:cs="Helvetica"/>
-                <w:color w:val="000000"/>
-                <w:lang w:eastAsia="zh-CN"/>
-              </w:rPr>
-              <w:t>0</w:t>
-            </w:r>
           </w:p>
         </w:tc>
         <w:tc>
@@ -12952,7 +12956,7 @@
                 <w:color w:val="000000"/>
                 <w:lang w:eastAsia="zh-CN"/>
               </w:rPr>
-              <w:t>8</w:t>
+              <w:t>12</w:t>
             </w:r>
           </w:p>
         </w:tc>
@@ -13022,27 +13026,16 @@
                 <w:sz w:val="24"/>
                 <w:szCs w:val="24"/>
               </w:rPr>
-              <w:t>(Yanhao) break</w:t>
-            </w:r>
-          </w:p>
-          <w:p>
-            <w:pPr>
-              <w:pStyle w:val="TableStyle1"/>
-              <w:rPr>
-                <w:rFonts w:ascii="Calibri" w:hAnsi="Calibri" w:cs="Helvetica"/>
-                <w:b w:val="0"/>
-                <w:sz w:val="24"/>
-                <w:szCs w:val="24"/>
-              </w:rPr>
-            </w:pPr>
-            <w:r>
-              <w:rPr>
-                <w:rFonts w:ascii="Calibri" w:hAnsi="Calibri" w:cs="Helvetica"/>
-                <w:b w:val="0"/>
-                <w:sz w:val="24"/>
-                <w:szCs w:val="24"/>
-              </w:rPr>
-              <w:t>(Xiangfei) Break</w:t>
+              <w:t>(Yanhao) Code in JAVA (menu hyperlink to webpage), improve webpage</w:t>
+            </w:r>
+            <w:r>
+              <w:rPr>
+                <w:rFonts w:ascii="Calibri" w:hAnsi="Calibri" w:cs="Helvetica"/>
+                <w:b w:val="0"/>
+                <w:sz w:val="24"/>
+                <w:szCs w:val="24"/>
+              </w:rPr>
+              <w:t>, beta testing with potential players, improve program based on user feedback</w:t>
             </w:r>
           </w:p>
         </w:tc>
@@ -13077,7 +13070,7 @@
                 <w:sz w:val="24"/>
                 <w:szCs w:val="24"/>
               </w:rPr>
-              <w:t>14/7/2014</w:t>
+              <w:t>25/7/2014</w:t>
             </w:r>
           </w:p>
         </w:tc>
@@ -13104,14 +13097,6 @@
                 <w:lang w:eastAsia="zh-CN"/>
               </w:rPr>
             </w:pPr>
-            <w:r>
-              <w:rPr>
-                <w:rFonts w:ascii="Calibri" w:eastAsia="Arial Unicode MS" w:hAnsi="Calibri" w:cs="Helvetica"/>
-                <w:color w:val="000000"/>
-                <w:lang w:eastAsia="zh-CN"/>
-              </w:rPr>
-              <w:t>0</w:t>
-            </w:r>
           </w:p>
         </w:tc>
         <w:tc>
@@ -13143,7 +13128,7 @@
                 <w:color w:val="000000"/>
                 <w:lang w:eastAsia="zh-CN"/>
               </w:rPr>
-              <w:t>0</w:t>
+              <w:t>12</w:t>
             </w:r>
           </w:p>
         </w:tc>
@@ -13213,36 +13198,16 @@
                 <w:sz w:val="24"/>
                 <w:szCs w:val="24"/>
               </w:rPr>
-              <w:t>(Yanhao) break</w:t>
-            </w:r>
-            <w:r>
-              <w:rPr>
-                <w:rFonts w:ascii="Calibri" w:hAnsi="Calibri" w:cs="Helvetica"/>
-                <w:b w:val="0"/>
-                <w:sz w:val="24"/>
-                <w:szCs w:val="24"/>
-              </w:rPr>
-              <w:t xml:space="preserve"> (back to Singapore)</w:t>
-            </w:r>
-          </w:p>
-          <w:p>
-            <w:pPr>
-              <w:pStyle w:val="TableStyle1"/>
-              <w:rPr>
-                <w:rFonts w:ascii="Calibri" w:hAnsi="Calibri" w:cs="Helvetica"/>
-                <w:b w:val="0"/>
-                <w:sz w:val="24"/>
-                <w:szCs w:val="24"/>
-              </w:rPr>
-            </w:pPr>
-            <w:r>
-              <w:rPr>
-                <w:rFonts w:ascii="Calibri" w:hAnsi="Calibri" w:cs="Helvetica"/>
-                <w:b w:val="0"/>
-                <w:sz w:val="24"/>
-                <w:szCs w:val="24"/>
-              </w:rPr>
-              <w:t>(Xiangfei) Break</w:t>
+              <w:t>(Yanhao) Code in JAVA (redo enemy shadow map, skill bugs, damage log…) beta testing with potential players, improve program based on user feedback</w:t>
+            </w:r>
+            <w:r>
+              <w:rPr>
+                <w:rFonts w:ascii="Calibri" w:hAnsi="Calibri" w:cs="Helvetica"/>
+                <w:b w:val="0"/>
+                <w:sz w:val="24"/>
+                <w:szCs w:val="24"/>
+              </w:rPr>
+              <w:t>, record and upload testing video</w:t>
             </w:r>
           </w:p>
         </w:tc>
@@ -13277,7 +13242,7 @@
                 <w:sz w:val="24"/>
                 <w:szCs w:val="24"/>
               </w:rPr>
-              <w:t>15/7/2014</w:t>
+              <w:t>26/7/2014</w:t>
             </w:r>
           </w:p>
         </w:tc>
@@ -13304,14 +13269,6 @@
                 <w:lang w:eastAsia="zh-CN"/>
               </w:rPr>
             </w:pPr>
-            <w:r>
-              <w:rPr>
-                <w:rFonts w:ascii="Calibri" w:eastAsia="Arial Unicode MS" w:hAnsi="Calibri" w:cs="Helvetica"/>
-                <w:color w:val="000000"/>
-                <w:lang w:eastAsia="zh-CN"/>
-              </w:rPr>
-              <w:t>0</w:t>
-            </w:r>
           </w:p>
         </w:tc>
         <w:tc>
@@ -13343,7 +13300,7 @@
                 <w:color w:val="000000"/>
                 <w:lang w:eastAsia="zh-CN"/>
               </w:rPr>
-              <w:t>0</w:t>
+              <w:t>12</w:t>
             </w:r>
           </w:p>
         </w:tc>
@@ -13413,7 +13370,7 @@
                 <w:sz w:val="24"/>
                 <w:szCs w:val="24"/>
               </w:rPr>
-              <w:t>Communication</w:t>
+              <w:t>(Yanhao) Improve program based on user feedback, video recording for beta testing and milestone 3</w:t>
             </w:r>
           </w:p>
         </w:tc>
@@ -13448,7 +13405,7 @@
                 <w:sz w:val="24"/>
                 <w:szCs w:val="24"/>
               </w:rPr>
-              <w:t>16/7/2014</w:t>
+              <w:t>27/7/2014</w:t>
             </w:r>
           </w:p>
         </w:tc>
@@ -13475,14 +13432,6 @@
                 <w:lang w:eastAsia="zh-CN"/>
               </w:rPr>
             </w:pPr>
-            <w:r>
-              <w:rPr>
-                <w:rFonts w:ascii="Calibri" w:eastAsia="Arial Unicode MS" w:hAnsi="Calibri" w:cs="Helvetica"/>
-                <w:color w:val="000000"/>
-                <w:lang w:eastAsia="zh-CN"/>
-              </w:rPr>
-              <w:t>4</w:t>
-            </w:r>
           </w:p>
         </w:tc>
         <w:tc>
@@ -13514,7 +13463,7 @@
                 <w:color w:val="000000"/>
                 <w:lang w:eastAsia="zh-CN"/>
               </w:rPr>
-              <w:t>4</w:t>
+              <w:t>6</w:t>
             </w:r>
           </w:p>
         </w:tc>
@@ -13549,7 +13498,6 @@
               <w:rPr>
                 <w:rFonts w:ascii="Calibri" w:hAnsi="Calibri" w:cs="Helvetica"/>
               </w:rPr>
-              <w:lastRenderedPageBreak/>
               <w:t>66</w:t>
             </w:r>
           </w:p>
@@ -13585,45 +13533,7 @@
                 <w:sz w:val="24"/>
                 <w:szCs w:val="24"/>
               </w:rPr>
-              <w:t>(Yanhao) Code in JAVA (Neutral Creep complete</w:t>
-            </w:r>
-            <w:r>
-              <w:rPr>
-                <w:rFonts w:ascii="Calibri" w:hAnsi="Calibri" w:cs="Helvetica"/>
-                <w:b w:val="0"/>
-                <w:sz w:val="24"/>
-                <w:szCs w:val="24"/>
-              </w:rPr>
-              <w:t xml:space="preserve"> &amp; other minor logic change</w:t>
-            </w:r>
-            <w:r>
-              <w:rPr>
-                <w:rFonts w:ascii="Calibri" w:hAnsi="Calibri" w:cs="Helvetica"/>
-                <w:b w:val="0"/>
-                <w:sz w:val="24"/>
-                <w:szCs w:val="24"/>
-              </w:rPr>
-              <w:t>)</w:t>
-            </w:r>
-          </w:p>
-          <w:p>
-            <w:pPr>
-              <w:pStyle w:val="TableStyle1"/>
-              <w:rPr>
-                <w:rFonts w:ascii="Calibri" w:hAnsi="Calibri" w:cs="Helvetica"/>
-                <w:b w:val="0"/>
-                <w:sz w:val="24"/>
-                <w:szCs w:val="24"/>
-              </w:rPr>
-            </w:pPr>
-            <w:r>
-              <w:rPr>
-                <w:rFonts w:ascii="Calibri" w:hAnsi="Calibri" w:cs="Helvetica"/>
-                <w:b w:val="0"/>
-                <w:sz w:val="24"/>
-                <w:szCs w:val="24"/>
-              </w:rPr>
-              <w:t>(Xiangfei) Map in Android reconstruct, 3D modeling</w:t>
+              <w:t>(Yanhao) Code in JAVA(summon creep AI, keyboard handler), Readme for milestone 3</w:t>
             </w:r>
           </w:p>
         </w:tc>
@@ -13658,7 +13568,7 @@
                 <w:sz w:val="24"/>
                 <w:szCs w:val="24"/>
               </w:rPr>
-              <w:t>17/7/2014</w:t>
+              <w:t>28/7/2014</w:t>
             </w:r>
           </w:p>
         </w:tc>
@@ -13685,14 +13595,6 @@
                 <w:lang w:eastAsia="zh-CN"/>
               </w:rPr>
             </w:pPr>
-            <w:r>
-              <w:rPr>
-                <w:rFonts w:ascii="Calibri" w:eastAsia="Arial Unicode MS" w:hAnsi="Calibri" w:cs="Helvetica"/>
-                <w:color w:val="000000"/>
-                <w:lang w:eastAsia="zh-CN"/>
-              </w:rPr>
-              <w:t>6</w:t>
-            </w:r>
           </w:p>
         </w:tc>
         <w:tc>
@@ -13724,7 +13626,7 @@
                 <w:color w:val="000000"/>
                 <w:lang w:eastAsia="zh-CN"/>
               </w:rPr>
-              <w:t>6</w:t>
+              <w:t>10</w:t>
             </w:r>
           </w:p>
         </w:tc>
@@ -13755,12 +13657,6 @@
                 <w:rFonts w:ascii="Calibri" w:hAnsi="Calibri" w:cs="Helvetica"/>
               </w:rPr>
             </w:pPr>
-            <w:r>
-              <w:rPr>
-                <w:rFonts w:ascii="Calibri" w:hAnsi="Calibri" w:cs="Helvetica"/>
-              </w:rPr>
-              <w:t>67</w:t>
-            </w:r>
           </w:p>
         </w:tc>
         <w:tc>
@@ -13787,44 +13683,6 @@
                 <w:szCs w:val="24"/>
               </w:rPr>
             </w:pPr>
-            <w:r>
-              <w:rPr>
-                <w:rFonts w:ascii="Calibri" w:hAnsi="Calibri" w:cs="Helvetica"/>
-                <w:b w:val="0"/>
-                <w:sz w:val="24"/>
-                <w:szCs w:val="24"/>
-              </w:rPr>
-              <w:t>(Yanhao) Code in JAVA</w:t>
-            </w:r>
-            <w:r>
-              <w:rPr>
-                <w:rFonts w:ascii="Calibri" w:hAnsi="Calibri" w:cs="Helvetica"/>
-                <w:b w:val="0"/>
-                <w:sz w:val="24"/>
-                <w:szCs w:val="24"/>
-              </w:rPr>
-              <w:t xml:space="preserve"> (add AI attack preference, building protection)</w:t>
-            </w:r>
-          </w:p>
-          <w:p>
-            <w:pPr>
-              <w:pStyle w:val="TableStyle1"/>
-              <w:rPr>
-                <w:rFonts w:ascii="Calibri" w:hAnsi="Calibri" w:cs="Helvetica"/>
-                <w:b w:val="0"/>
-                <w:sz w:val="24"/>
-                <w:szCs w:val="24"/>
-              </w:rPr>
-            </w:pPr>
-            <w:r>
-              <w:rPr>
-                <w:rFonts w:ascii="Calibri" w:hAnsi="Calibri" w:cs="Helvetica"/>
-                <w:b w:val="0"/>
-                <w:sz w:val="24"/>
-                <w:szCs w:val="24"/>
-              </w:rPr>
-              <w:t>(Xiangfei) Graphics C++ port</w:t>
-            </w:r>
           </w:p>
         </w:tc>
         <w:tc>
@@ -13851,15 +13709,6 @@
                 <w:szCs w:val="24"/>
               </w:rPr>
             </w:pPr>
-            <w:r>
-              <w:rPr>
-                <w:rFonts w:ascii="Calibri" w:hAnsi="Calibri" w:cs="Helvetica"/>
-                <w:b w:val="0"/>
-                <w:sz w:val="24"/>
-                <w:szCs w:val="24"/>
-              </w:rPr>
-              <w:t>18/7/2014</w:t>
-            </w:r>
           </w:p>
         </w:tc>
         <w:tc>
@@ -13885,14 +13734,6 @@
                 <w:lang w:eastAsia="zh-CN"/>
               </w:rPr>
             </w:pPr>
-            <w:r>
-              <w:rPr>
-                <w:rFonts w:ascii="Calibri" w:eastAsia="Arial Unicode MS" w:hAnsi="Calibri" w:cs="Helvetica"/>
-                <w:color w:val="000000"/>
-                <w:lang w:eastAsia="zh-CN"/>
-              </w:rPr>
-              <w:t>8</w:t>
-            </w:r>
           </w:p>
         </w:tc>
         <w:tc>
@@ -13918,14 +13759,6 @@
                 <w:lang w:eastAsia="zh-CN"/>
               </w:rPr>
             </w:pPr>
-            <w:r>
-              <w:rPr>
-                <w:rFonts w:ascii="Calibri" w:eastAsia="Arial Unicode MS" w:hAnsi="Calibri" w:cs="Helvetica"/>
-                <w:color w:val="000000"/>
-                <w:lang w:eastAsia="zh-CN"/>
-              </w:rPr>
-              <w:t>6</w:t>
-            </w:r>
           </w:p>
         </w:tc>
       </w:tr>
@@ -13955,12 +13788,6 @@
                 <w:rFonts w:ascii="Calibri" w:hAnsi="Calibri" w:cs="Helvetica"/>
               </w:rPr>
             </w:pPr>
-            <w:r>
-              <w:rPr>
-                <w:rFonts w:ascii="Calibri" w:hAnsi="Calibri" w:cs="Helvetica"/>
-              </w:rPr>
-              <w:t>68</w:t>
-            </w:r>
           </w:p>
         </w:tc>
         <w:tc>
@@ -13994,45 +13821,7 @@
                 <w:sz w:val="24"/>
                 <w:szCs w:val="24"/>
               </w:rPr>
-              <w:t xml:space="preserve">(Yanhao) Code in JAVA (redo </w:t>
-            </w:r>
-            <w:r>
-              <w:rPr>
-                <w:rFonts w:ascii="Calibri" w:hAnsi="Calibri" w:cs="Helvetica"/>
-                <w:b w:val="0"/>
-                <w:sz w:val="24"/>
-                <w:szCs w:val="24"/>
-              </w:rPr>
-              <w:t xml:space="preserve">Shadow </w:t>
-            </w:r>
-            <w:r>
-              <w:rPr>
-                <w:rFonts w:ascii="Calibri" w:hAnsi="Calibri" w:cs="Helvetica"/>
-                <w:b w:val="0"/>
-                <w:sz w:val="24"/>
-                <w:szCs w:val="24"/>
-              </w:rPr>
-              <w:t>Map logic)</w:t>
-            </w:r>
-          </w:p>
-          <w:p>
-            <w:pPr>
-              <w:pStyle w:val="TableStyle1"/>
-              <w:rPr>
-                <w:rFonts w:ascii="Calibri" w:hAnsi="Calibri" w:cs="Helvetica"/>
-                <w:b w:val="0"/>
-                <w:sz w:val="24"/>
-                <w:szCs w:val="24"/>
-              </w:rPr>
-            </w:pPr>
-            <w:r>
-              <w:rPr>
-                <w:rFonts w:ascii="Calibri" w:hAnsi="Calibri" w:cs="Helvetica"/>
-                <w:b w:val="0"/>
-                <w:sz w:val="24"/>
-                <w:szCs w:val="24"/>
-              </w:rPr>
-              <w:t>(Xiangfei) Struggle with more graphics, tower 3D model</w:t>
+              <w:t>Total</w:t>
             </w:r>
           </w:p>
         </w:tc>
@@ -14060,15 +13849,6 @@
                 <w:szCs w:val="24"/>
               </w:rPr>
             </w:pPr>
-            <w:r>
-              <w:rPr>
-                <w:rFonts w:ascii="Calibri" w:hAnsi="Calibri" w:cs="Helvetica"/>
-                <w:b w:val="0"/>
-                <w:sz w:val="24"/>
-                <w:szCs w:val="24"/>
-              </w:rPr>
-              <w:t>19/7/2014</w:t>
-            </w:r>
           </w:p>
         </w:tc>
         <w:tc>
@@ -14094,14 +13874,6 @@
                 <w:lang w:eastAsia="zh-CN"/>
               </w:rPr>
             </w:pPr>
-            <w:r>
-              <w:rPr>
-                <w:rFonts w:ascii="Calibri" w:eastAsia="Arial Unicode MS" w:hAnsi="Calibri" w:cs="Helvetica"/>
-                <w:color w:val="000000"/>
-                <w:lang w:eastAsia="zh-CN"/>
-              </w:rPr>
-              <w:t>6</w:t>
-            </w:r>
           </w:p>
         </w:tc>
         <w:tc>
@@ -14133,1702 +13905,8 @@
                 <w:color w:val="000000"/>
                 <w:lang w:eastAsia="zh-CN"/>
               </w:rPr>
-              <w:t>6</w:t>
-            </w:r>
-          </w:p>
-        </w:tc>
-      </w:tr>
-      <w:tr>
-        <w:trPr>
-          <w:cantSplit/>
-          <w:trHeight w:val="279"/>
-        </w:trPr>
-        <w:tc>
-          <w:tcPr>
-            <w:tcW w:w="675" w:type="dxa"/>
-            <w:tcBorders>
-              <w:top w:val="single" w:sz="2" w:space="0" w:color="000001"/>
-              <w:left w:val="single" w:sz="2" w:space="0" w:color="000001"/>
-              <w:bottom w:val="single" w:sz="2" w:space="0" w:color="000001"/>
-              <w:right w:val="single" w:sz="2" w:space="0" w:color="000001"/>
-            </w:tcBorders>
-            <w:shd w:val="clear" w:color="auto" w:fill="E2E4E3"/>
-            <w:tcMar>
-              <w:left w:w="74" w:type="dxa"/>
-            </w:tcMar>
-          </w:tcPr>
-          <w:p>
-            <w:pPr>
-              <w:jc w:val="right"/>
-              <w:rPr>
-                <w:rFonts w:ascii="Calibri" w:hAnsi="Calibri" w:cs="Helvetica"/>
-              </w:rPr>
-            </w:pPr>
-            <w:r>
-              <w:rPr>
-                <w:rFonts w:ascii="Calibri" w:hAnsi="Calibri" w:cs="Helvetica"/>
-              </w:rPr>
-              <w:t>69</w:t>
-            </w:r>
-          </w:p>
-        </w:tc>
-        <w:tc>
-          <w:tcPr>
-            <w:tcW w:w="4609" w:type="dxa"/>
-            <w:tcBorders>
-              <w:top w:val="single" w:sz="2" w:space="0" w:color="000001"/>
-              <w:left w:val="single" w:sz="2" w:space="0" w:color="000001"/>
-              <w:bottom w:val="single" w:sz="2" w:space="0" w:color="000001"/>
-              <w:right w:val="single" w:sz="4" w:space="0" w:color="000001"/>
-            </w:tcBorders>
-            <w:shd w:val="clear" w:color="auto" w:fill="E2E4E3"/>
-            <w:tcMar>
-              <w:left w:w="74" w:type="dxa"/>
-            </w:tcMar>
-          </w:tcPr>
-          <w:p>
-            <w:pPr>
-              <w:pStyle w:val="TableStyle1"/>
-              <w:rPr>
-                <w:rFonts w:ascii="Calibri" w:hAnsi="Calibri" w:cs="Helvetica"/>
-                <w:b w:val="0"/>
-                <w:sz w:val="24"/>
-                <w:szCs w:val="24"/>
-              </w:rPr>
-            </w:pPr>
-            <w:r>
-              <w:rPr>
-                <w:rFonts w:ascii="Calibri" w:hAnsi="Calibri" w:cs="Helvetica"/>
-                <w:b w:val="0"/>
-                <w:sz w:val="24"/>
-                <w:szCs w:val="24"/>
-              </w:rPr>
-              <w:t>(Yanhao) Code in JAVA (</w:t>
-            </w:r>
-            <w:r>
-              <w:rPr>
-                <w:rFonts w:ascii="Calibri" w:hAnsi="Calibri" w:cs="Helvetica"/>
-                <w:b w:val="0"/>
-                <w:sz w:val="24"/>
-                <w:szCs w:val="24"/>
-              </w:rPr>
-              <w:t>Shadow</w:t>
-            </w:r>
-            <w:r>
-              <w:rPr>
-                <w:rFonts w:ascii="Calibri" w:hAnsi="Calibri" w:cs="Helvetica"/>
-                <w:b w:val="0"/>
-                <w:sz w:val="24"/>
-                <w:szCs w:val="24"/>
-              </w:rPr>
-              <w:t xml:space="preserve"> Map done with other minor bugs fixed)</w:t>
-            </w:r>
-          </w:p>
-          <w:p>
-            <w:pPr>
-              <w:pStyle w:val="TableStyle1"/>
-              <w:rPr>
-                <w:rFonts w:ascii="Calibri" w:hAnsi="Calibri" w:cs="Helvetica"/>
-                <w:b w:val="0"/>
-                <w:sz w:val="24"/>
-                <w:szCs w:val="24"/>
-              </w:rPr>
-            </w:pPr>
-            <w:r>
-              <w:rPr>
-                <w:rFonts w:ascii="Calibri" w:hAnsi="Calibri" w:cs="Helvetica"/>
-                <w:b w:val="0"/>
-                <w:sz w:val="24"/>
-                <w:szCs w:val="24"/>
-              </w:rPr>
-              <w:t>(Xiangfei) Graphics done, line creeps spawn</w:t>
-            </w:r>
-          </w:p>
-        </w:tc>
-        <w:tc>
-          <w:tcPr>
-            <w:tcW w:w="1273" w:type="dxa"/>
-            <w:tcBorders>
-              <w:top w:val="single" w:sz="2" w:space="0" w:color="000001"/>
-              <w:left w:val="single" w:sz="4" w:space="0" w:color="000001"/>
-              <w:bottom w:val="single" w:sz="2" w:space="0" w:color="000001"/>
-              <w:right w:val="single" w:sz="2" w:space="0" w:color="000001"/>
-            </w:tcBorders>
-            <w:shd w:val="clear" w:color="auto" w:fill="FFFFFF"/>
-            <w:tcMar>
-              <w:left w:w="70" w:type="dxa"/>
-            </w:tcMar>
-          </w:tcPr>
-          <w:p>
-            <w:pPr>
-              <w:pStyle w:val="TableStyle1"/>
-              <w:rPr>
-                <w:rFonts w:ascii="Calibri" w:hAnsi="Calibri" w:cs="Helvetica"/>
-                <w:b w:val="0"/>
-                <w:sz w:val="24"/>
-                <w:szCs w:val="24"/>
-              </w:rPr>
-            </w:pPr>
-            <w:r>
-              <w:rPr>
-                <w:rFonts w:ascii="Calibri" w:hAnsi="Calibri" w:cs="Helvetica"/>
-                <w:b w:val="0"/>
-                <w:sz w:val="24"/>
-                <w:szCs w:val="24"/>
-              </w:rPr>
-              <w:t>20/7/2014</w:t>
-            </w:r>
-          </w:p>
-        </w:tc>
-        <w:tc>
-          <w:tcPr>
-            <w:tcW w:w="1542" w:type="dxa"/>
-            <w:tcBorders>
-              <w:top w:val="single" w:sz="2" w:space="0" w:color="000001"/>
-              <w:left w:val="single" w:sz="2" w:space="0" w:color="000001"/>
-              <w:bottom w:val="single" w:sz="2" w:space="0" w:color="000001"/>
-              <w:right w:val="single" w:sz="2" w:space="0" w:color="000001"/>
-            </w:tcBorders>
-            <w:shd w:val="clear" w:color="auto" w:fill="FFFFFF"/>
-            <w:tcMar>
-              <w:left w:w="74" w:type="dxa"/>
-            </w:tcMar>
-          </w:tcPr>
-          <w:p>
-            <w:pPr>
-              <w:jc w:val="right"/>
-              <w:rPr>
-                <w:rFonts w:ascii="Calibri" w:eastAsia="Arial Unicode MS" w:hAnsi="Calibri" w:cs="Helvetica"/>
-                <w:color w:val="000000"/>
-                <w:lang w:eastAsia="zh-CN"/>
-              </w:rPr>
-            </w:pPr>
-            <w:r>
-              <w:rPr>
-                <w:rFonts w:ascii="Calibri" w:eastAsia="Arial Unicode MS" w:hAnsi="Calibri" w:cs="Helvetica"/>
-                <w:color w:val="000000"/>
-                <w:lang w:eastAsia="zh-CN"/>
-              </w:rPr>
-              <w:t>8</w:t>
-            </w:r>
-          </w:p>
-        </w:tc>
-        <w:tc>
-          <w:tcPr>
-            <w:tcW w:w="1509" w:type="dxa"/>
-            <w:tcBorders>
-              <w:top w:val="single" w:sz="2" w:space="0" w:color="000001"/>
-              <w:left w:val="single" w:sz="2" w:space="0" w:color="000001"/>
-              <w:bottom w:val="single" w:sz="2" w:space="0" w:color="000001"/>
-              <w:right w:val="single" w:sz="2" w:space="0" w:color="000001"/>
-            </w:tcBorders>
-            <w:shd w:val="clear" w:color="auto" w:fill="FFFFFF"/>
-            <w:tcMar>
-              <w:left w:w="74" w:type="dxa"/>
-            </w:tcMar>
-          </w:tcPr>
-          <w:p>
-            <w:pPr>
-              <w:jc w:val="right"/>
-              <w:rPr>
-                <w:rFonts w:ascii="Calibri" w:eastAsia="Arial Unicode MS" w:hAnsi="Calibri" w:cs="Helvetica"/>
-                <w:color w:val="000000"/>
-                <w:lang w:eastAsia="zh-CN"/>
-              </w:rPr>
-            </w:pPr>
-            <w:r>
-              <w:rPr>
-                <w:rFonts w:ascii="Calibri" w:eastAsia="Arial Unicode MS" w:hAnsi="Calibri" w:cs="Helvetica"/>
-                <w:color w:val="000000"/>
-                <w:lang w:eastAsia="zh-CN"/>
-              </w:rPr>
-              <w:t>8</w:t>
-            </w:r>
-          </w:p>
-        </w:tc>
-      </w:tr>
-      <w:tr>
-        <w:trPr>
-          <w:cantSplit/>
-          <w:trHeight w:val="279"/>
-        </w:trPr>
-        <w:tc>
-          <w:tcPr>
-            <w:tcW w:w="675" w:type="dxa"/>
-            <w:tcBorders>
-              <w:top w:val="single" w:sz="2" w:space="0" w:color="000001"/>
-              <w:left w:val="single" w:sz="2" w:space="0" w:color="000001"/>
-              <w:bottom w:val="single" w:sz="2" w:space="0" w:color="000001"/>
-              <w:right w:val="single" w:sz="2" w:space="0" w:color="000001"/>
-            </w:tcBorders>
-            <w:shd w:val="clear" w:color="auto" w:fill="E2E4E3"/>
-            <w:tcMar>
-              <w:left w:w="74" w:type="dxa"/>
-            </w:tcMar>
-          </w:tcPr>
-          <w:p>
-            <w:pPr>
-              <w:jc w:val="right"/>
-              <w:rPr>
-                <w:rFonts w:ascii="Calibri" w:hAnsi="Calibri" w:cs="Helvetica"/>
-              </w:rPr>
-            </w:pPr>
-            <w:r>
-              <w:rPr>
-                <w:rFonts w:ascii="Calibri" w:hAnsi="Calibri" w:cs="Helvetica"/>
-              </w:rPr>
-              <w:t>70</w:t>
-            </w:r>
-          </w:p>
-        </w:tc>
-        <w:tc>
-          <w:tcPr>
-            <w:tcW w:w="4609" w:type="dxa"/>
-            <w:tcBorders>
-              <w:top w:val="single" w:sz="2" w:space="0" w:color="000001"/>
-              <w:left w:val="single" w:sz="2" w:space="0" w:color="000001"/>
-              <w:bottom w:val="single" w:sz="2" w:space="0" w:color="000001"/>
-              <w:right w:val="single" w:sz="4" w:space="0" w:color="000001"/>
-            </w:tcBorders>
-            <w:shd w:val="clear" w:color="auto" w:fill="E2E4E3"/>
-            <w:tcMar>
-              <w:left w:w="74" w:type="dxa"/>
-            </w:tcMar>
-          </w:tcPr>
-          <w:p>
-            <w:pPr>
-              <w:pStyle w:val="TableStyle1"/>
-              <w:rPr>
-                <w:rFonts w:ascii="Calibri" w:hAnsi="Calibri" w:cs="Helvetica"/>
-                <w:b w:val="0"/>
-                <w:sz w:val="24"/>
-                <w:szCs w:val="24"/>
-              </w:rPr>
-            </w:pPr>
-            <w:r>
-              <w:rPr>
-                <w:rFonts w:ascii="Calibri" w:hAnsi="Calibri" w:cs="Helvetica"/>
-                <w:b w:val="0"/>
-                <w:sz w:val="24"/>
-                <w:szCs w:val="24"/>
-              </w:rPr>
-              <w:t>(Yanhao) Code in JAVA (Help Menu logic, improved images, item shop improve)</w:t>
-            </w:r>
-          </w:p>
-          <w:p>
-            <w:pPr>
-              <w:pStyle w:val="TableStyle1"/>
-              <w:rPr>
-                <w:rFonts w:ascii="Calibri" w:hAnsi="Calibri" w:cs="Helvetica"/>
-                <w:b w:val="0"/>
-                <w:sz w:val="24"/>
-                <w:szCs w:val="24"/>
-              </w:rPr>
-            </w:pPr>
-          </w:p>
-        </w:tc>
-        <w:tc>
-          <w:tcPr>
-            <w:tcW w:w="1273" w:type="dxa"/>
-            <w:tcBorders>
-              <w:top w:val="single" w:sz="2" w:space="0" w:color="000001"/>
-              <w:left w:val="single" w:sz="4" w:space="0" w:color="000001"/>
-              <w:bottom w:val="single" w:sz="2" w:space="0" w:color="000001"/>
-              <w:right w:val="single" w:sz="2" w:space="0" w:color="000001"/>
-            </w:tcBorders>
-            <w:shd w:val="clear" w:color="auto" w:fill="FFFFFF"/>
-            <w:tcMar>
-              <w:left w:w="70" w:type="dxa"/>
-            </w:tcMar>
-          </w:tcPr>
-          <w:p>
-            <w:pPr>
-              <w:pStyle w:val="TableStyle1"/>
-              <w:rPr>
-                <w:rFonts w:ascii="Calibri" w:hAnsi="Calibri" w:cs="Helvetica"/>
-                <w:b w:val="0"/>
-                <w:sz w:val="24"/>
-                <w:szCs w:val="24"/>
-              </w:rPr>
-            </w:pPr>
-            <w:r>
-              <w:rPr>
-                <w:rFonts w:ascii="Calibri" w:hAnsi="Calibri" w:cs="Helvetica"/>
-                <w:b w:val="0"/>
-                <w:sz w:val="24"/>
-                <w:szCs w:val="24"/>
-              </w:rPr>
-              <w:t>21/7/2014</w:t>
-            </w:r>
-          </w:p>
-        </w:tc>
-        <w:tc>
-          <w:tcPr>
-            <w:tcW w:w="1542" w:type="dxa"/>
-            <w:tcBorders>
-              <w:top w:val="single" w:sz="2" w:space="0" w:color="000001"/>
-              <w:left w:val="single" w:sz="2" w:space="0" w:color="000001"/>
-              <w:bottom w:val="single" w:sz="2" w:space="0" w:color="000001"/>
-              <w:right w:val="single" w:sz="2" w:space="0" w:color="000001"/>
-            </w:tcBorders>
-            <w:shd w:val="clear" w:color="auto" w:fill="FFFFFF"/>
-            <w:tcMar>
-              <w:left w:w="74" w:type="dxa"/>
-            </w:tcMar>
-          </w:tcPr>
-          <w:p>
-            <w:pPr>
-              <w:jc w:val="right"/>
-              <w:rPr>
-                <w:rFonts w:ascii="Calibri" w:eastAsia="Arial Unicode MS" w:hAnsi="Calibri" w:cs="Helvetica"/>
-                <w:color w:val="000000"/>
-                <w:lang w:eastAsia="zh-CN"/>
-              </w:rPr>
-            </w:pPr>
-          </w:p>
-        </w:tc>
-        <w:tc>
-          <w:tcPr>
-            <w:tcW w:w="1509" w:type="dxa"/>
-            <w:tcBorders>
-              <w:top w:val="single" w:sz="2" w:space="0" w:color="000001"/>
-              <w:left w:val="single" w:sz="2" w:space="0" w:color="000001"/>
-              <w:bottom w:val="single" w:sz="2" w:space="0" w:color="000001"/>
-              <w:right w:val="single" w:sz="2" w:space="0" w:color="000001"/>
-            </w:tcBorders>
-            <w:shd w:val="clear" w:color="auto" w:fill="FFFFFF"/>
-            <w:tcMar>
-              <w:left w:w="74" w:type="dxa"/>
-            </w:tcMar>
-          </w:tcPr>
-          <w:p>
-            <w:pPr>
-              <w:jc w:val="right"/>
-              <w:rPr>
-                <w:rFonts w:ascii="Calibri" w:eastAsia="Arial Unicode MS" w:hAnsi="Calibri" w:cs="Helvetica"/>
-                <w:color w:val="000000"/>
-                <w:lang w:eastAsia="zh-CN"/>
-              </w:rPr>
-            </w:pPr>
-            <w:r>
-              <w:rPr>
-                <w:rFonts w:ascii="Calibri" w:eastAsia="Arial Unicode MS" w:hAnsi="Calibri" w:cs="Helvetica"/>
-                <w:color w:val="000000"/>
-                <w:lang w:eastAsia="zh-CN"/>
-              </w:rPr>
-              <w:t>8</w:t>
-            </w:r>
-          </w:p>
-        </w:tc>
-      </w:tr>
-      <w:tr>
-        <w:trPr>
-          <w:cantSplit/>
-          <w:trHeight w:val="279"/>
-        </w:trPr>
-        <w:tc>
-          <w:tcPr>
-            <w:tcW w:w="675" w:type="dxa"/>
-            <w:tcBorders>
-              <w:top w:val="single" w:sz="2" w:space="0" w:color="000001"/>
-              <w:left w:val="single" w:sz="2" w:space="0" w:color="000001"/>
-              <w:bottom w:val="single" w:sz="2" w:space="0" w:color="000001"/>
-              <w:right w:val="single" w:sz="2" w:space="0" w:color="000001"/>
-            </w:tcBorders>
-            <w:shd w:val="clear" w:color="auto" w:fill="E2E4E3"/>
-            <w:tcMar>
-              <w:left w:w="74" w:type="dxa"/>
-            </w:tcMar>
-          </w:tcPr>
-          <w:p>
-            <w:pPr>
-              <w:jc w:val="right"/>
-              <w:rPr>
-                <w:rFonts w:ascii="Calibri" w:hAnsi="Calibri" w:cs="Helvetica"/>
-              </w:rPr>
-            </w:pPr>
-            <w:r>
-              <w:rPr>
-                <w:rFonts w:ascii="Calibri" w:hAnsi="Calibri" w:cs="Helvetica"/>
-              </w:rPr>
-              <w:t>71</w:t>
-            </w:r>
-          </w:p>
-        </w:tc>
-        <w:tc>
-          <w:tcPr>
-            <w:tcW w:w="4609" w:type="dxa"/>
-            <w:tcBorders>
-              <w:top w:val="single" w:sz="2" w:space="0" w:color="000001"/>
-              <w:left w:val="single" w:sz="2" w:space="0" w:color="000001"/>
-              <w:bottom w:val="single" w:sz="2" w:space="0" w:color="000001"/>
-              <w:right w:val="single" w:sz="4" w:space="0" w:color="000001"/>
-            </w:tcBorders>
-            <w:shd w:val="clear" w:color="auto" w:fill="E2E4E3"/>
-            <w:tcMar>
-              <w:left w:w="74" w:type="dxa"/>
-            </w:tcMar>
-          </w:tcPr>
-          <w:p>
-            <w:pPr>
-              <w:pStyle w:val="TableStyle1"/>
-              <w:rPr>
-                <w:rFonts w:ascii="Calibri" w:hAnsi="Calibri" w:cs="Helvetica"/>
-                <w:b w:val="0"/>
-                <w:sz w:val="24"/>
-                <w:szCs w:val="24"/>
-              </w:rPr>
-            </w:pPr>
-            <w:r>
-              <w:rPr>
-                <w:rFonts w:ascii="Calibri" w:hAnsi="Calibri" w:cs="Helvetica"/>
-                <w:b w:val="0"/>
-                <w:sz w:val="24"/>
-                <w:szCs w:val="24"/>
-              </w:rPr>
-              <w:t>(Yanhao) Code in JAVA (Help Menu improve, debug…)</w:t>
-            </w:r>
-          </w:p>
-          <w:p>
-            <w:pPr>
-              <w:pStyle w:val="TableStyle1"/>
-              <w:rPr>
-                <w:rFonts w:ascii="Calibri" w:hAnsi="Calibri" w:cs="Helvetica"/>
-                <w:b w:val="0"/>
-                <w:sz w:val="24"/>
-                <w:szCs w:val="24"/>
-              </w:rPr>
-            </w:pPr>
-          </w:p>
-        </w:tc>
-        <w:tc>
-          <w:tcPr>
-            <w:tcW w:w="1273" w:type="dxa"/>
-            <w:tcBorders>
-              <w:top w:val="single" w:sz="2" w:space="0" w:color="000001"/>
-              <w:left w:val="single" w:sz="4" w:space="0" w:color="000001"/>
-              <w:bottom w:val="single" w:sz="2" w:space="0" w:color="000001"/>
-              <w:right w:val="single" w:sz="2" w:space="0" w:color="000001"/>
-            </w:tcBorders>
-            <w:shd w:val="clear" w:color="auto" w:fill="FFFFFF"/>
-            <w:tcMar>
-              <w:left w:w="70" w:type="dxa"/>
-            </w:tcMar>
-          </w:tcPr>
-          <w:p>
-            <w:pPr>
-              <w:pStyle w:val="TableStyle1"/>
-              <w:rPr>
-                <w:rFonts w:ascii="Calibri" w:hAnsi="Calibri" w:cs="Helvetica"/>
-                <w:b w:val="0"/>
-                <w:sz w:val="24"/>
-                <w:szCs w:val="24"/>
-              </w:rPr>
-            </w:pPr>
-            <w:r>
-              <w:rPr>
-                <w:rFonts w:ascii="Calibri" w:hAnsi="Calibri" w:cs="Helvetica"/>
-                <w:b w:val="0"/>
-                <w:sz w:val="24"/>
-                <w:szCs w:val="24"/>
-              </w:rPr>
-              <w:t>22/7/2014</w:t>
-            </w:r>
-          </w:p>
-        </w:tc>
-        <w:tc>
-          <w:tcPr>
-            <w:tcW w:w="1542" w:type="dxa"/>
-            <w:tcBorders>
-              <w:top w:val="single" w:sz="2" w:space="0" w:color="000001"/>
-              <w:left w:val="single" w:sz="2" w:space="0" w:color="000001"/>
-              <w:bottom w:val="single" w:sz="2" w:space="0" w:color="000001"/>
-              <w:right w:val="single" w:sz="2" w:space="0" w:color="000001"/>
-            </w:tcBorders>
-            <w:shd w:val="clear" w:color="auto" w:fill="FFFFFF"/>
-            <w:tcMar>
-              <w:left w:w="74" w:type="dxa"/>
-            </w:tcMar>
-          </w:tcPr>
-          <w:p>
-            <w:pPr>
-              <w:jc w:val="right"/>
-              <w:rPr>
-                <w:rFonts w:ascii="Calibri" w:eastAsia="Arial Unicode MS" w:hAnsi="Calibri" w:cs="Helvetica"/>
-                <w:color w:val="000000"/>
-                <w:lang w:eastAsia="zh-CN"/>
-              </w:rPr>
-            </w:pPr>
-          </w:p>
-        </w:tc>
-        <w:tc>
-          <w:tcPr>
-            <w:tcW w:w="1509" w:type="dxa"/>
-            <w:tcBorders>
-              <w:top w:val="single" w:sz="2" w:space="0" w:color="000001"/>
-              <w:left w:val="single" w:sz="2" w:space="0" w:color="000001"/>
-              <w:bottom w:val="single" w:sz="2" w:space="0" w:color="000001"/>
-              <w:right w:val="single" w:sz="2" w:space="0" w:color="000001"/>
-            </w:tcBorders>
-            <w:shd w:val="clear" w:color="auto" w:fill="FFFFFF"/>
-            <w:tcMar>
-              <w:left w:w="74" w:type="dxa"/>
-            </w:tcMar>
-          </w:tcPr>
-          <w:p>
-            <w:pPr>
-              <w:jc w:val="right"/>
-              <w:rPr>
-                <w:rFonts w:ascii="Calibri" w:eastAsia="Arial Unicode MS" w:hAnsi="Calibri" w:cs="Helvetica"/>
-                <w:color w:val="000000"/>
-                <w:lang w:eastAsia="zh-CN"/>
-              </w:rPr>
-            </w:pPr>
-            <w:r>
-              <w:rPr>
-                <w:rFonts w:ascii="Calibri" w:eastAsia="Arial Unicode MS" w:hAnsi="Calibri" w:cs="Helvetica"/>
-                <w:color w:val="000000"/>
-                <w:lang w:eastAsia="zh-CN"/>
-              </w:rPr>
-              <w:t>6</w:t>
-            </w:r>
-          </w:p>
-        </w:tc>
-      </w:tr>
-      <w:tr>
-        <w:trPr>
-          <w:cantSplit/>
-          <w:trHeight w:val="279"/>
-        </w:trPr>
-        <w:tc>
-          <w:tcPr>
-            <w:tcW w:w="675" w:type="dxa"/>
-            <w:tcBorders>
-              <w:top w:val="single" w:sz="2" w:space="0" w:color="000001"/>
-              <w:left w:val="single" w:sz="2" w:space="0" w:color="000001"/>
-              <w:bottom w:val="single" w:sz="2" w:space="0" w:color="000001"/>
-              <w:right w:val="single" w:sz="2" w:space="0" w:color="000001"/>
-            </w:tcBorders>
-            <w:shd w:val="clear" w:color="auto" w:fill="E2E4E3"/>
-            <w:tcMar>
-              <w:left w:w="74" w:type="dxa"/>
-            </w:tcMar>
-          </w:tcPr>
-          <w:p>
-            <w:pPr>
-              <w:jc w:val="right"/>
-              <w:rPr>
-                <w:rFonts w:ascii="Calibri" w:hAnsi="Calibri" w:cs="Helvetica"/>
-              </w:rPr>
-            </w:pPr>
-            <w:r>
-              <w:rPr>
-                <w:rFonts w:ascii="Calibri" w:hAnsi="Calibri" w:cs="Helvetica"/>
-              </w:rPr>
-              <w:t>72</w:t>
-            </w:r>
-          </w:p>
-        </w:tc>
-        <w:tc>
-          <w:tcPr>
-            <w:tcW w:w="4609" w:type="dxa"/>
-            <w:tcBorders>
-              <w:top w:val="single" w:sz="2" w:space="0" w:color="000001"/>
-              <w:left w:val="single" w:sz="2" w:space="0" w:color="000001"/>
-              <w:bottom w:val="single" w:sz="2" w:space="0" w:color="000001"/>
-              <w:right w:val="single" w:sz="4" w:space="0" w:color="000001"/>
-            </w:tcBorders>
-            <w:shd w:val="clear" w:color="auto" w:fill="E2E4E3"/>
-            <w:tcMar>
-              <w:left w:w="74" w:type="dxa"/>
-            </w:tcMar>
-          </w:tcPr>
-          <w:p>
-            <w:pPr>
-              <w:pStyle w:val="TableStyle1"/>
-              <w:rPr>
-                <w:rFonts w:ascii="Calibri" w:hAnsi="Calibri" w:cs="Helvetica"/>
-                <w:b w:val="0"/>
-                <w:sz w:val="24"/>
-                <w:szCs w:val="24"/>
-              </w:rPr>
-            </w:pPr>
-            <w:r>
-              <w:rPr>
-                <w:rFonts w:ascii="Calibri" w:hAnsi="Calibri" w:cs="Helvetica"/>
-                <w:b w:val="0"/>
-                <w:sz w:val="24"/>
-                <w:szCs w:val="24"/>
-              </w:rPr>
-              <w:t>(Yanhao) Code in JAVA (</w:t>
-            </w:r>
-            <w:r>
-              <w:rPr>
-                <w:rFonts w:ascii="Calibri" w:hAnsi="Calibri" w:cs="Helvetica"/>
-                <w:b w:val="0"/>
-                <w:sz w:val="24"/>
-                <w:szCs w:val="24"/>
-              </w:rPr>
-              <w:t>finalize PC help menu,  tree map and other minor changes</w:t>
-            </w:r>
-            <w:r>
-              <w:rPr>
-                <w:rFonts w:ascii="Calibri" w:hAnsi="Calibri" w:cs="Helvetica"/>
-                <w:b w:val="0"/>
-                <w:sz w:val="24"/>
-                <w:szCs w:val="24"/>
-              </w:rPr>
-              <w:t>)</w:t>
-            </w:r>
-          </w:p>
-          <w:p>
-            <w:pPr>
-              <w:pStyle w:val="TableStyle1"/>
-              <w:rPr>
-                <w:rFonts w:ascii="Calibri" w:hAnsi="Calibri" w:cs="Helvetica"/>
-                <w:b w:val="0"/>
-                <w:sz w:val="24"/>
-                <w:szCs w:val="24"/>
-              </w:rPr>
-            </w:pPr>
-          </w:p>
-        </w:tc>
-        <w:tc>
-          <w:tcPr>
-            <w:tcW w:w="1273" w:type="dxa"/>
-            <w:tcBorders>
-              <w:top w:val="single" w:sz="2" w:space="0" w:color="000001"/>
-              <w:left w:val="single" w:sz="4" w:space="0" w:color="000001"/>
-              <w:bottom w:val="single" w:sz="2" w:space="0" w:color="000001"/>
-              <w:right w:val="single" w:sz="2" w:space="0" w:color="000001"/>
-            </w:tcBorders>
-            <w:shd w:val="clear" w:color="auto" w:fill="FFFFFF"/>
-            <w:tcMar>
-              <w:left w:w="70" w:type="dxa"/>
-            </w:tcMar>
-          </w:tcPr>
-          <w:p>
-            <w:pPr>
-              <w:pStyle w:val="TableStyle1"/>
-              <w:rPr>
-                <w:rFonts w:ascii="Calibri" w:hAnsi="Calibri" w:cs="Helvetica"/>
-                <w:b w:val="0"/>
-                <w:sz w:val="24"/>
-                <w:szCs w:val="24"/>
-              </w:rPr>
-            </w:pPr>
-            <w:r>
-              <w:rPr>
-                <w:rFonts w:ascii="Calibri" w:hAnsi="Calibri" w:cs="Helvetica"/>
-                <w:b w:val="0"/>
-                <w:sz w:val="24"/>
-                <w:szCs w:val="24"/>
-              </w:rPr>
-              <w:t>23/7/2014</w:t>
-            </w:r>
-          </w:p>
-        </w:tc>
-        <w:tc>
-          <w:tcPr>
-            <w:tcW w:w="1542" w:type="dxa"/>
-            <w:tcBorders>
-              <w:top w:val="single" w:sz="2" w:space="0" w:color="000001"/>
-              <w:left w:val="single" w:sz="2" w:space="0" w:color="000001"/>
-              <w:bottom w:val="single" w:sz="2" w:space="0" w:color="000001"/>
-              <w:right w:val="single" w:sz="2" w:space="0" w:color="000001"/>
-            </w:tcBorders>
-            <w:shd w:val="clear" w:color="auto" w:fill="FFFFFF"/>
-            <w:tcMar>
-              <w:left w:w="74" w:type="dxa"/>
-            </w:tcMar>
-          </w:tcPr>
-          <w:p>
-            <w:pPr>
-              <w:jc w:val="right"/>
-              <w:rPr>
-                <w:rFonts w:ascii="Calibri" w:eastAsia="Arial Unicode MS" w:hAnsi="Calibri" w:cs="Helvetica"/>
-                <w:color w:val="000000"/>
-                <w:lang w:eastAsia="zh-CN"/>
-              </w:rPr>
-            </w:pPr>
-          </w:p>
-        </w:tc>
-        <w:tc>
-          <w:tcPr>
-            <w:tcW w:w="1509" w:type="dxa"/>
-            <w:tcBorders>
-              <w:top w:val="single" w:sz="2" w:space="0" w:color="000001"/>
-              <w:left w:val="single" w:sz="2" w:space="0" w:color="000001"/>
-              <w:bottom w:val="single" w:sz="2" w:space="0" w:color="000001"/>
-              <w:right w:val="single" w:sz="2" w:space="0" w:color="000001"/>
-            </w:tcBorders>
-            <w:shd w:val="clear" w:color="auto" w:fill="FFFFFF"/>
-            <w:tcMar>
-              <w:left w:w="74" w:type="dxa"/>
-            </w:tcMar>
-          </w:tcPr>
-          <w:p>
-            <w:pPr>
-              <w:jc w:val="right"/>
-              <w:rPr>
-                <w:rFonts w:ascii="Calibri" w:eastAsia="Arial Unicode MS" w:hAnsi="Calibri" w:cs="Helvetica"/>
-                <w:color w:val="000000"/>
-                <w:lang w:eastAsia="zh-CN"/>
-              </w:rPr>
-            </w:pPr>
-            <w:r>
-              <w:rPr>
-                <w:rFonts w:ascii="Calibri" w:eastAsia="Arial Unicode MS" w:hAnsi="Calibri" w:cs="Helvetica"/>
-                <w:color w:val="000000"/>
-                <w:lang w:eastAsia="zh-CN"/>
-              </w:rPr>
-              <w:t>8</w:t>
-            </w:r>
-          </w:p>
-        </w:tc>
-      </w:tr>
-      <w:tr>
-        <w:trPr>
-          <w:cantSplit/>
-          <w:trHeight w:val="279"/>
-        </w:trPr>
-        <w:tc>
-          <w:tcPr>
-            <w:tcW w:w="675" w:type="dxa"/>
-            <w:tcBorders>
-              <w:top w:val="single" w:sz="2" w:space="0" w:color="000001"/>
-              <w:left w:val="single" w:sz="2" w:space="0" w:color="000001"/>
-              <w:bottom w:val="single" w:sz="2" w:space="0" w:color="000001"/>
-              <w:right w:val="single" w:sz="2" w:space="0" w:color="000001"/>
-            </w:tcBorders>
-            <w:shd w:val="clear" w:color="auto" w:fill="E2E4E3"/>
-            <w:tcMar>
-              <w:left w:w="74" w:type="dxa"/>
-            </w:tcMar>
-          </w:tcPr>
-          <w:p>
-            <w:pPr>
-              <w:jc w:val="right"/>
-              <w:rPr>
-                <w:rFonts w:ascii="Calibri" w:hAnsi="Calibri" w:cs="Helvetica"/>
-              </w:rPr>
-            </w:pPr>
-            <w:r>
-              <w:rPr>
-                <w:rFonts w:ascii="Calibri" w:hAnsi="Calibri" w:cs="Helvetica"/>
-              </w:rPr>
-              <w:t>73</w:t>
-            </w:r>
-          </w:p>
-        </w:tc>
-        <w:tc>
-          <w:tcPr>
-            <w:tcW w:w="4609" w:type="dxa"/>
-            <w:tcBorders>
-              <w:top w:val="single" w:sz="2" w:space="0" w:color="000001"/>
-              <w:left w:val="single" w:sz="2" w:space="0" w:color="000001"/>
-              <w:bottom w:val="single" w:sz="2" w:space="0" w:color="000001"/>
-              <w:right w:val="single" w:sz="4" w:space="0" w:color="000001"/>
-            </w:tcBorders>
-            <w:shd w:val="clear" w:color="auto" w:fill="E2E4E3"/>
-            <w:tcMar>
-              <w:left w:w="74" w:type="dxa"/>
-            </w:tcMar>
-          </w:tcPr>
-          <w:p>
-            <w:pPr>
-              <w:pStyle w:val="TableStyle1"/>
-              <w:rPr>
-                <w:rFonts w:ascii="Calibri" w:hAnsi="Calibri" w:cs="Helvetica"/>
-                <w:b w:val="0"/>
-                <w:sz w:val="24"/>
-                <w:szCs w:val="24"/>
-              </w:rPr>
-            </w:pPr>
-            <w:r>
-              <w:rPr>
-                <w:rFonts w:ascii="Calibri" w:hAnsi="Calibri" w:cs="Helvetica"/>
-                <w:b w:val="0"/>
-                <w:sz w:val="24"/>
-                <w:szCs w:val="24"/>
-              </w:rPr>
-              <w:t>(Yanhao) Code in JAVA (more skills and bug fixing) , output java to exe, webpage construct</w:t>
-            </w:r>
-          </w:p>
-        </w:tc>
-        <w:tc>
-          <w:tcPr>
-            <w:tcW w:w="1273" w:type="dxa"/>
-            <w:tcBorders>
-              <w:top w:val="single" w:sz="2" w:space="0" w:color="000001"/>
-              <w:left w:val="single" w:sz="4" w:space="0" w:color="000001"/>
-              <w:bottom w:val="single" w:sz="2" w:space="0" w:color="000001"/>
-              <w:right w:val="single" w:sz="2" w:space="0" w:color="000001"/>
-            </w:tcBorders>
-            <w:shd w:val="clear" w:color="auto" w:fill="FFFFFF"/>
-            <w:tcMar>
-              <w:left w:w="70" w:type="dxa"/>
-            </w:tcMar>
-          </w:tcPr>
-          <w:p>
-            <w:pPr>
-              <w:pStyle w:val="TableStyle1"/>
-              <w:rPr>
-                <w:rFonts w:ascii="Calibri" w:hAnsi="Calibri" w:cs="Helvetica"/>
-                <w:b w:val="0"/>
-                <w:sz w:val="24"/>
-                <w:szCs w:val="24"/>
-              </w:rPr>
-            </w:pPr>
-            <w:r>
-              <w:rPr>
-                <w:rFonts w:ascii="Calibri" w:hAnsi="Calibri" w:cs="Helvetica"/>
-                <w:b w:val="0"/>
-                <w:sz w:val="24"/>
-                <w:szCs w:val="24"/>
-              </w:rPr>
-              <w:t>24/7/2014</w:t>
-            </w:r>
-          </w:p>
-        </w:tc>
-        <w:tc>
-          <w:tcPr>
-            <w:tcW w:w="1542" w:type="dxa"/>
-            <w:tcBorders>
-              <w:top w:val="single" w:sz="2" w:space="0" w:color="000001"/>
-              <w:left w:val="single" w:sz="2" w:space="0" w:color="000001"/>
-              <w:bottom w:val="single" w:sz="2" w:space="0" w:color="000001"/>
-              <w:right w:val="single" w:sz="2" w:space="0" w:color="000001"/>
-            </w:tcBorders>
-            <w:shd w:val="clear" w:color="auto" w:fill="FFFFFF"/>
-            <w:tcMar>
-              <w:left w:w="74" w:type="dxa"/>
-            </w:tcMar>
-          </w:tcPr>
-          <w:p>
-            <w:pPr>
-              <w:jc w:val="right"/>
-              <w:rPr>
-                <w:rFonts w:ascii="Calibri" w:eastAsia="Arial Unicode MS" w:hAnsi="Calibri" w:cs="Helvetica"/>
-                <w:color w:val="000000"/>
-                <w:lang w:eastAsia="zh-CN"/>
-              </w:rPr>
-            </w:pPr>
-          </w:p>
-        </w:tc>
-        <w:tc>
-          <w:tcPr>
-            <w:tcW w:w="1509" w:type="dxa"/>
-            <w:tcBorders>
-              <w:top w:val="single" w:sz="2" w:space="0" w:color="000001"/>
-              <w:left w:val="single" w:sz="2" w:space="0" w:color="000001"/>
-              <w:bottom w:val="single" w:sz="2" w:space="0" w:color="000001"/>
-              <w:right w:val="single" w:sz="2" w:space="0" w:color="000001"/>
-            </w:tcBorders>
-            <w:shd w:val="clear" w:color="auto" w:fill="FFFFFF"/>
-            <w:tcMar>
-              <w:left w:w="74" w:type="dxa"/>
-            </w:tcMar>
-          </w:tcPr>
-          <w:p>
-            <w:pPr>
-              <w:jc w:val="right"/>
-              <w:rPr>
-                <w:rFonts w:ascii="Calibri" w:eastAsia="Arial Unicode MS" w:hAnsi="Calibri" w:cs="Helvetica"/>
-                <w:color w:val="000000"/>
-                <w:lang w:eastAsia="zh-CN"/>
-              </w:rPr>
-            </w:pPr>
-            <w:r>
-              <w:rPr>
-                <w:rFonts w:ascii="Calibri" w:eastAsia="Arial Unicode MS" w:hAnsi="Calibri" w:cs="Helvetica"/>
-                <w:color w:val="000000"/>
-                <w:lang w:eastAsia="zh-CN"/>
-              </w:rPr>
-              <w:t>12</w:t>
-            </w:r>
-          </w:p>
-        </w:tc>
-      </w:tr>
-      <w:tr>
-        <w:trPr>
-          <w:cantSplit/>
-          <w:trHeight w:val="279"/>
-        </w:trPr>
-        <w:tc>
-          <w:tcPr>
-            <w:tcW w:w="675" w:type="dxa"/>
-            <w:tcBorders>
-              <w:top w:val="single" w:sz="2" w:space="0" w:color="000001"/>
-              <w:left w:val="single" w:sz="2" w:space="0" w:color="000001"/>
-              <w:bottom w:val="single" w:sz="2" w:space="0" w:color="000001"/>
-              <w:right w:val="single" w:sz="2" w:space="0" w:color="000001"/>
-            </w:tcBorders>
-            <w:shd w:val="clear" w:color="auto" w:fill="E2E4E3"/>
-            <w:tcMar>
-              <w:left w:w="74" w:type="dxa"/>
-            </w:tcMar>
-          </w:tcPr>
-          <w:p>
-            <w:pPr>
-              <w:jc w:val="right"/>
-              <w:rPr>
-                <w:rFonts w:ascii="Calibri" w:hAnsi="Calibri" w:cs="Helvetica"/>
-              </w:rPr>
-            </w:pPr>
-            <w:r>
-              <w:rPr>
-                <w:rFonts w:ascii="Calibri" w:hAnsi="Calibri" w:cs="Helvetica"/>
-              </w:rPr>
-              <w:t>74</w:t>
-            </w:r>
-          </w:p>
-        </w:tc>
-        <w:tc>
-          <w:tcPr>
-            <w:tcW w:w="4609" w:type="dxa"/>
-            <w:tcBorders>
-              <w:top w:val="single" w:sz="2" w:space="0" w:color="000001"/>
-              <w:left w:val="single" w:sz="2" w:space="0" w:color="000001"/>
-              <w:bottom w:val="single" w:sz="2" w:space="0" w:color="000001"/>
-              <w:right w:val="single" w:sz="4" w:space="0" w:color="000001"/>
-            </w:tcBorders>
-            <w:shd w:val="clear" w:color="auto" w:fill="E2E4E3"/>
-            <w:tcMar>
-              <w:left w:w="74" w:type="dxa"/>
-            </w:tcMar>
-          </w:tcPr>
-          <w:p>
-            <w:pPr>
-              <w:pStyle w:val="TableStyle1"/>
-              <w:rPr>
-                <w:rFonts w:ascii="Calibri" w:hAnsi="Calibri" w:cs="Helvetica"/>
-                <w:b w:val="0"/>
-                <w:sz w:val="24"/>
-                <w:szCs w:val="24"/>
-              </w:rPr>
-            </w:pPr>
-            <w:r>
-              <w:rPr>
-                <w:rFonts w:ascii="Calibri" w:hAnsi="Calibri" w:cs="Helvetica"/>
-                <w:b w:val="0"/>
-                <w:sz w:val="24"/>
-                <w:szCs w:val="24"/>
-              </w:rPr>
-              <w:t>(Yanhao) Code in JAVA (menu hyperlink to webpage), improve webpage</w:t>
-            </w:r>
-            <w:r>
-              <w:rPr>
-                <w:rFonts w:ascii="Calibri" w:hAnsi="Calibri" w:cs="Helvetica"/>
-                <w:b w:val="0"/>
-                <w:sz w:val="24"/>
-                <w:szCs w:val="24"/>
-              </w:rPr>
-              <w:t>, beta testing with potential players, improve program based on user feedback</w:t>
-            </w:r>
-          </w:p>
-        </w:tc>
-        <w:tc>
-          <w:tcPr>
-            <w:tcW w:w="1273" w:type="dxa"/>
-            <w:tcBorders>
-              <w:top w:val="single" w:sz="2" w:space="0" w:color="000001"/>
-              <w:left w:val="single" w:sz="4" w:space="0" w:color="000001"/>
-              <w:bottom w:val="single" w:sz="2" w:space="0" w:color="000001"/>
-              <w:right w:val="single" w:sz="2" w:space="0" w:color="000001"/>
-            </w:tcBorders>
-            <w:shd w:val="clear" w:color="auto" w:fill="FFFFFF"/>
-            <w:tcMar>
-              <w:left w:w="70" w:type="dxa"/>
-            </w:tcMar>
-          </w:tcPr>
-          <w:p>
-            <w:pPr>
-              <w:pStyle w:val="TableStyle1"/>
-              <w:rPr>
-                <w:rFonts w:ascii="Calibri" w:hAnsi="Calibri" w:cs="Helvetica"/>
-                <w:b w:val="0"/>
-                <w:sz w:val="24"/>
-                <w:szCs w:val="24"/>
-              </w:rPr>
-            </w:pPr>
-            <w:r>
-              <w:rPr>
-                <w:rFonts w:ascii="Calibri" w:hAnsi="Calibri" w:cs="Helvetica"/>
-                <w:b w:val="0"/>
-                <w:sz w:val="24"/>
-                <w:szCs w:val="24"/>
-              </w:rPr>
-              <w:t>25/7/2014</w:t>
-            </w:r>
-          </w:p>
-        </w:tc>
-        <w:tc>
-          <w:tcPr>
-            <w:tcW w:w="1542" w:type="dxa"/>
-            <w:tcBorders>
-              <w:top w:val="single" w:sz="2" w:space="0" w:color="000001"/>
-              <w:left w:val="single" w:sz="2" w:space="0" w:color="000001"/>
-              <w:bottom w:val="single" w:sz="2" w:space="0" w:color="000001"/>
-              <w:right w:val="single" w:sz="2" w:space="0" w:color="000001"/>
-            </w:tcBorders>
-            <w:shd w:val="clear" w:color="auto" w:fill="FFFFFF"/>
-            <w:tcMar>
-              <w:left w:w="74" w:type="dxa"/>
-            </w:tcMar>
-          </w:tcPr>
-          <w:p>
-            <w:pPr>
-              <w:jc w:val="right"/>
-              <w:rPr>
-                <w:rFonts w:ascii="Calibri" w:eastAsia="Arial Unicode MS" w:hAnsi="Calibri" w:cs="Helvetica"/>
-                <w:color w:val="000000"/>
-                <w:lang w:eastAsia="zh-CN"/>
-              </w:rPr>
-            </w:pPr>
-          </w:p>
-        </w:tc>
-        <w:tc>
-          <w:tcPr>
-            <w:tcW w:w="1509" w:type="dxa"/>
-            <w:tcBorders>
-              <w:top w:val="single" w:sz="2" w:space="0" w:color="000001"/>
-              <w:left w:val="single" w:sz="2" w:space="0" w:color="000001"/>
-              <w:bottom w:val="single" w:sz="2" w:space="0" w:color="000001"/>
-              <w:right w:val="single" w:sz="2" w:space="0" w:color="000001"/>
-            </w:tcBorders>
-            <w:shd w:val="clear" w:color="auto" w:fill="FFFFFF"/>
-            <w:tcMar>
-              <w:left w:w="74" w:type="dxa"/>
-            </w:tcMar>
-          </w:tcPr>
-          <w:p>
-            <w:pPr>
-              <w:jc w:val="right"/>
-              <w:rPr>
-                <w:rFonts w:ascii="Calibri" w:eastAsia="Arial Unicode MS" w:hAnsi="Calibri" w:cs="Helvetica"/>
-                <w:color w:val="000000"/>
-                <w:lang w:eastAsia="zh-CN"/>
-              </w:rPr>
-            </w:pPr>
-            <w:r>
-              <w:rPr>
-                <w:rFonts w:ascii="Calibri" w:eastAsia="Arial Unicode MS" w:hAnsi="Calibri" w:cs="Helvetica"/>
-                <w:color w:val="000000"/>
-                <w:lang w:eastAsia="zh-CN"/>
-              </w:rPr>
-              <w:t>12</w:t>
-            </w:r>
-          </w:p>
-        </w:tc>
-      </w:tr>
-      <w:tr>
-        <w:trPr>
-          <w:cantSplit/>
-          <w:trHeight w:val="279"/>
-        </w:trPr>
-        <w:tc>
-          <w:tcPr>
-            <w:tcW w:w="675" w:type="dxa"/>
-            <w:tcBorders>
-              <w:top w:val="single" w:sz="2" w:space="0" w:color="000001"/>
-              <w:left w:val="single" w:sz="2" w:space="0" w:color="000001"/>
-              <w:bottom w:val="single" w:sz="2" w:space="0" w:color="000001"/>
-              <w:right w:val="single" w:sz="2" w:space="0" w:color="000001"/>
-            </w:tcBorders>
-            <w:shd w:val="clear" w:color="auto" w:fill="E2E4E3"/>
-            <w:tcMar>
-              <w:left w:w="74" w:type="dxa"/>
-            </w:tcMar>
-          </w:tcPr>
-          <w:p>
-            <w:pPr>
-              <w:jc w:val="right"/>
-              <w:rPr>
-                <w:rFonts w:ascii="Calibri" w:hAnsi="Calibri" w:cs="Helvetica"/>
-              </w:rPr>
-            </w:pPr>
-            <w:r>
-              <w:rPr>
-                <w:rFonts w:ascii="Calibri" w:hAnsi="Calibri" w:cs="Helvetica"/>
-              </w:rPr>
-              <w:t>75</w:t>
-            </w:r>
-          </w:p>
-        </w:tc>
-        <w:tc>
-          <w:tcPr>
-            <w:tcW w:w="4609" w:type="dxa"/>
-            <w:tcBorders>
-              <w:top w:val="single" w:sz="2" w:space="0" w:color="000001"/>
-              <w:left w:val="single" w:sz="2" w:space="0" w:color="000001"/>
-              <w:bottom w:val="single" w:sz="2" w:space="0" w:color="000001"/>
-              <w:right w:val="single" w:sz="4" w:space="0" w:color="000001"/>
-            </w:tcBorders>
-            <w:shd w:val="clear" w:color="auto" w:fill="E2E4E3"/>
-            <w:tcMar>
-              <w:left w:w="74" w:type="dxa"/>
-            </w:tcMar>
-          </w:tcPr>
-          <w:p>
-            <w:pPr>
-              <w:pStyle w:val="TableStyle1"/>
-              <w:rPr>
-                <w:rFonts w:ascii="Calibri" w:hAnsi="Calibri" w:cs="Helvetica"/>
-                <w:b w:val="0"/>
-                <w:sz w:val="24"/>
-                <w:szCs w:val="24"/>
-              </w:rPr>
-            </w:pPr>
-            <w:r>
-              <w:rPr>
-                <w:rFonts w:ascii="Calibri" w:hAnsi="Calibri" w:cs="Helvetica"/>
-                <w:b w:val="0"/>
-                <w:sz w:val="24"/>
-                <w:szCs w:val="24"/>
-              </w:rPr>
-              <w:t>(Yanhao) Code in JAVA (redo enemy shadow map, skill bugs, damage log…) beta testing with potential players, improve program based on user feedback</w:t>
-            </w:r>
-            <w:r>
-              <w:rPr>
-                <w:rFonts w:ascii="Calibri" w:hAnsi="Calibri" w:cs="Helvetica"/>
-                <w:b w:val="0"/>
-                <w:sz w:val="24"/>
-                <w:szCs w:val="24"/>
-              </w:rPr>
-              <w:t>, record and upload testing video</w:t>
-            </w:r>
-          </w:p>
-        </w:tc>
-        <w:tc>
-          <w:tcPr>
-            <w:tcW w:w="1273" w:type="dxa"/>
-            <w:tcBorders>
-              <w:top w:val="single" w:sz="2" w:space="0" w:color="000001"/>
-              <w:left w:val="single" w:sz="4" w:space="0" w:color="000001"/>
-              <w:bottom w:val="single" w:sz="2" w:space="0" w:color="000001"/>
-              <w:right w:val="single" w:sz="2" w:space="0" w:color="000001"/>
-            </w:tcBorders>
-            <w:shd w:val="clear" w:color="auto" w:fill="FFFFFF"/>
-            <w:tcMar>
-              <w:left w:w="70" w:type="dxa"/>
-            </w:tcMar>
-          </w:tcPr>
-          <w:p>
-            <w:pPr>
-              <w:pStyle w:val="TableStyle1"/>
-              <w:rPr>
-                <w:rFonts w:ascii="Calibri" w:hAnsi="Calibri" w:cs="Helvetica"/>
-                <w:b w:val="0"/>
-                <w:sz w:val="24"/>
-                <w:szCs w:val="24"/>
-              </w:rPr>
-            </w:pPr>
-            <w:r>
-              <w:rPr>
-                <w:rFonts w:ascii="Calibri" w:hAnsi="Calibri" w:cs="Helvetica"/>
-                <w:b w:val="0"/>
-                <w:sz w:val="24"/>
-                <w:szCs w:val="24"/>
-              </w:rPr>
-              <w:t>26/7/2014</w:t>
-            </w:r>
-          </w:p>
-        </w:tc>
-        <w:tc>
-          <w:tcPr>
-            <w:tcW w:w="1542" w:type="dxa"/>
-            <w:tcBorders>
-              <w:top w:val="single" w:sz="2" w:space="0" w:color="000001"/>
-              <w:left w:val="single" w:sz="2" w:space="0" w:color="000001"/>
-              <w:bottom w:val="single" w:sz="2" w:space="0" w:color="000001"/>
-              <w:right w:val="single" w:sz="2" w:space="0" w:color="000001"/>
-            </w:tcBorders>
-            <w:shd w:val="clear" w:color="auto" w:fill="FFFFFF"/>
-            <w:tcMar>
-              <w:left w:w="74" w:type="dxa"/>
-            </w:tcMar>
-          </w:tcPr>
-          <w:p>
-            <w:pPr>
-              <w:jc w:val="right"/>
-              <w:rPr>
-                <w:rFonts w:ascii="Calibri" w:eastAsia="Arial Unicode MS" w:hAnsi="Calibri" w:cs="Helvetica"/>
-                <w:color w:val="000000"/>
-                <w:lang w:eastAsia="zh-CN"/>
-              </w:rPr>
-            </w:pPr>
-          </w:p>
-        </w:tc>
-        <w:tc>
-          <w:tcPr>
-            <w:tcW w:w="1509" w:type="dxa"/>
-            <w:tcBorders>
-              <w:top w:val="single" w:sz="2" w:space="0" w:color="000001"/>
-              <w:left w:val="single" w:sz="2" w:space="0" w:color="000001"/>
-              <w:bottom w:val="single" w:sz="2" w:space="0" w:color="000001"/>
-              <w:right w:val="single" w:sz="2" w:space="0" w:color="000001"/>
-            </w:tcBorders>
-            <w:shd w:val="clear" w:color="auto" w:fill="FFFFFF"/>
-            <w:tcMar>
-              <w:left w:w="74" w:type="dxa"/>
-            </w:tcMar>
-          </w:tcPr>
-          <w:p>
-            <w:pPr>
-              <w:jc w:val="right"/>
-              <w:rPr>
-                <w:rFonts w:ascii="Calibri" w:eastAsia="Arial Unicode MS" w:hAnsi="Calibri" w:cs="Helvetica"/>
-                <w:color w:val="000000"/>
-                <w:lang w:eastAsia="zh-CN"/>
-              </w:rPr>
-            </w:pPr>
-            <w:r>
-              <w:rPr>
-                <w:rFonts w:ascii="Calibri" w:eastAsia="Arial Unicode MS" w:hAnsi="Calibri" w:cs="Helvetica"/>
-                <w:color w:val="000000"/>
-                <w:lang w:eastAsia="zh-CN"/>
-              </w:rPr>
-              <w:t>12</w:t>
-            </w:r>
-          </w:p>
-        </w:tc>
-      </w:tr>
-      <w:tr>
-        <w:trPr>
-          <w:cantSplit/>
-          <w:trHeight w:val="279"/>
-        </w:trPr>
-        <w:tc>
-          <w:tcPr>
-            <w:tcW w:w="675" w:type="dxa"/>
-            <w:tcBorders>
-              <w:top w:val="single" w:sz="2" w:space="0" w:color="000001"/>
-              <w:left w:val="single" w:sz="2" w:space="0" w:color="000001"/>
-              <w:bottom w:val="single" w:sz="2" w:space="0" w:color="000001"/>
-              <w:right w:val="single" w:sz="2" w:space="0" w:color="000001"/>
-            </w:tcBorders>
-            <w:shd w:val="clear" w:color="auto" w:fill="E2E4E3"/>
-            <w:tcMar>
-              <w:left w:w="74" w:type="dxa"/>
-            </w:tcMar>
-          </w:tcPr>
-          <w:p>
-            <w:pPr>
-              <w:jc w:val="right"/>
-              <w:rPr>
-                <w:rFonts w:ascii="Calibri" w:hAnsi="Calibri" w:cs="Helvetica"/>
-              </w:rPr>
-            </w:pPr>
-            <w:r>
-              <w:rPr>
-                <w:rFonts w:ascii="Calibri" w:hAnsi="Calibri" w:cs="Helvetica"/>
-              </w:rPr>
-              <w:t>76</w:t>
-            </w:r>
-          </w:p>
-        </w:tc>
-        <w:tc>
-          <w:tcPr>
-            <w:tcW w:w="4609" w:type="dxa"/>
-            <w:tcBorders>
-              <w:top w:val="single" w:sz="2" w:space="0" w:color="000001"/>
-              <w:left w:val="single" w:sz="2" w:space="0" w:color="000001"/>
-              <w:bottom w:val="single" w:sz="2" w:space="0" w:color="000001"/>
-              <w:right w:val="single" w:sz="4" w:space="0" w:color="000001"/>
-            </w:tcBorders>
-            <w:shd w:val="clear" w:color="auto" w:fill="E2E4E3"/>
-            <w:tcMar>
-              <w:left w:w="74" w:type="dxa"/>
-            </w:tcMar>
-          </w:tcPr>
-          <w:p>
-            <w:pPr>
-              <w:pStyle w:val="TableStyle1"/>
-              <w:rPr>
-                <w:rFonts w:ascii="Calibri" w:hAnsi="Calibri" w:cs="Helvetica"/>
-                <w:b w:val="0"/>
-                <w:sz w:val="24"/>
-                <w:szCs w:val="24"/>
-              </w:rPr>
-            </w:pPr>
-          </w:p>
-        </w:tc>
-        <w:tc>
-          <w:tcPr>
-            <w:tcW w:w="1273" w:type="dxa"/>
-            <w:tcBorders>
-              <w:top w:val="single" w:sz="2" w:space="0" w:color="000001"/>
-              <w:left w:val="single" w:sz="4" w:space="0" w:color="000001"/>
-              <w:bottom w:val="single" w:sz="2" w:space="0" w:color="000001"/>
-              <w:right w:val="single" w:sz="2" w:space="0" w:color="000001"/>
-            </w:tcBorders>
-            <w:shd w:val="clear" w:color="auto" w:fill="FFFFFF"/>
-            <w:tcMar>
-              <w:left w:w="70" w:type="dxa"/>
-            </w:tcMar>
-          </w:tcPr>
-          <w:p>
-            <w:pPr>
-              <w:pStyle w:val="TableStyle1"/>
-              <w:rPr>
-                <w:rFonts w:ascii="Calibri" w:hAnsi="Calibri" w:cs="Helvetica"/>
-                <w:b w:val="0"/>
-                <w:sz w:val="24"/>
-                <w:szCs w:val="24"/>
-              </w:rPr>
-            </w:pPr>
-            <w:r>
-              <w:rPr>
-                <w:rFonts w:ascii="Calibri" w:hAnsi="Calibri" w:cs="Helvetica"/>
-                <w:b w:val="0"/>
-                <w:sz w:val="24"/>
-                <w:szCs w:val="24"/>
-              </w:rPr>
-              <w:t>27/7/2014</w:t>
-            </w:r>
-          </w:p>
-        </w:tc>
-        <w:tc>
-          <w:tcPr>
-            <w:tcW w:w="1542" w:type="dxa"/>
-            <w:tcBorders>
-              <w:top w:val="single" w:sz="2" w:space="0" w:color="000001"/>
-              <w:left w:val="single" w:sz="2" w:space="0" w:color="000001"/>
-              <w:bottom w:val="single" w:sz="2" w:space="0" w:color="000001"/>
-              <w:right w:val="single" w:sz="2" w:space="0" w:color="000001"/>
-            </w:tcBorders>
-            <w:shd w:val="clear" w:color="auto" w:fill="FFFFFF"/>
-            <w:tcMar>
-              <w:left w:w="74" w:type="dxa"/>
-            </w:tcMar>
-          </w:tcPr>
-          <w:p>
-            <w:pPr>
-              <w:jc w:val="right"/>
-              <w:rPr>
-                <w:rFonts w:ascii="Calibri" w:eastAsia="Arial Unicode MS" w:hAnsi="Calibri" w:cs="Helvetica"/>
-                <w:color w:val="000000"/>
-                <w:lang w:eastAsia="zh-CN"/>
-              </w:rPr>
-            </w:pPr>
-          </w:p>
-        </w:tc>
-        <w:tc>
-          <w:tcPr>
-            <w:tcW w:w="1509" w:type="dxa"/>
-            <w:tcBorders>
-              <w:top w:val="single" w:sz="2" w:space="0" w:color="000001"/>
-              <w:left w:val="single" w:sz="2" w:space="0" w:color="000001"/>
-              <w:bottom w:val="single" w:sz="2" w:space="0" w:color="000001"/>
-              <w:right w:val="single" w:sz="2" w:space="0" w:color="000001"/>
-            </w:tcBorders>
-            <w:shd w:val="clear" w:color="auto" w:fill="FFFFFF"/>
-            <w:tcMar>
-              <w:left w:w="74" w:type="dxa"/>
-            </w:tcMar>
-          </w:tcPr>
-          <w:p>
-            <w:pPr>
-              <w:jc w:val="right"/>
-              <w:rPr>
-                <w:rFonts w:ascii="Calibri" w:eastAsia="Arial Unicode MS" w:hAnsi="Calibri" w:cs="Helvetica"/>
-                <w:color w:val="000000"/>
-                <w:lang w:eastAsia="zh-CN"/>
-              </w:rPr>
-            </w:pPr>
-          </w:p>
-        </w:tc>
-      </w:tr>
-      <w:tr>
-        <w:trPr>
-          <w:cantSplit/>
-          <w:trHeight w:val="279"/>
-        </w:trPr>
-        <w:tc>
-          <w:tcPr>
-            <w:tcW w:w="675" w:type="dxa"/>
-            <w:tcBorders>
-              <w:top w:val="single" w:sz="2" w:space="0" w:color="000001"/>
-              <w:left w:val="single" w:sz="2" w:space="0" w:color="000001"/>
-              <w:bottom w:val="single" w:sz="2" w:space="0" w:color="000001"/>
-              <w:right w:val="single" w:sz="2" w:space="0" w:color="000001"/>
-            </w:tcBorders>
-            <w:shd w:val="clear" w:color="auto" w:fill="E2E4E3"/>
-            <w:tcMar>
-              <w:left w:w="74" w:type="dxa"/>
-            </w:tcMar>
-          </w:tcPr>
-          <w:p>
-            <w:pPr>
-              <w:jc w:val="right"/>
-              <w:rPr>
-                <w:rFonts w:ascii="Calibri" w:hAnsi="Calibri" w:cs="Helvetica"/>
-              </w:rPr>
-            </w:pPr>
-            <w:r>
-              <w:rPr>
-                <w:rFonts w:ascii="Calibri" w:hAnsi="Calibri" w:cs="Helvetica"/>
-              </w:rPr>
-              <w:t>77</w:t>
-            </w:r>
-          </w:p>
-        </w:tc>
-        <w:tc>
-          <w:tcPr>
-            <w:tcW w:w="4609" w:type="dxa"/>
-            <w:tcBorders>
-              <w:top w:val="single" w:sz="2" w:space="0" w:color="000001"/>
-              <w:left w:val="single" w:sz="2" w:space="0" w:color="000001"/>
-              <w:bottom w:val="single" w:sz="2" w:space="0" w:color="000001"/>
-              <w:right w:val="single" w:sz="4" w:space="0" w:color="000001"/>
-            </w:tcBorders>
-            <w:shd w:val="clear" w:color="auto" w:fill="E2E4E3"/>
-            <w:tcMar>
-              <w:left w:w="74" w:type="dxa"/>
-            </w:tcMar>
-          </w:tcPr>
-          <w:p>
-            <w:pPr>
-              <w:pStyle w:val="TableStyle1"/>
-              <w:rPr>
-                <w:rFonts w:ascii="Calibri" w:hAnsi="Calibri" w:cs="Helvetica"/>
-                <w:b w:val="0"/>
-                <w:sz w:val="24"/>
-                <w:szCs w:val="24"/>
-              </w:rPr>
-            </w:pPr>
-          </w:p>
-        </w:tc>
-        <w:tc>
-          <w:tcPr>
-            <w:tcW w:w="1273" w:type="dxa"/>
-            <w:tcBorders>
-              <w:top w:val="single" w:sz="2" w:space="0" w:color="000001"/>
-              <w:left w:val="single" w:sz="4" w:space="0" w:color="000001"/>
-              <w:bottom w:val="single" w:sz="2" w:space="0" w:color="000001"/>
-              <w:right w:val="single" w:sz="2" w:space="0" w:color="000001"/>
-            </w:tcBorders>
-            <w:shd w:val="clear" w:color="auto" w:fill="FFFFFF"/>
-            <w:tcMar>
-              <w:left w:w="70" w:type="dxa"/>
-            </w:tcMar>
-          </w:tcPr>
-          <w:p>
-            <w:pPr>
-              <w:pStyle w:val="TableStyle1"/>
-              <w:rPr>
-                <w:rFonts w:ascii="Calibri" w:hAnsi="Calibri" w:cs="Helvetica"/>
-                <w:b w:val="0"/>
-                <w:sz w:val="24"/>
-                <w:szCs w:val="24"/>
-              </w:rPr>
-            </w:pPr>
-            <w:r>
-              <w:rPr>
-                <w:rFonts w:ascii="Calibri" w:hAnsi="Calibri" w:cs="Helvetica"/>
-                <w:b w:val="0"/>
-                <w:sz w:val="24"/>
-                <w:szCs w:val="24"/>
-              </w:rPr>
-              <w:t>28/7/2014</w:t>
-            </w:r>
-          </w:p>
-        </w:tc>
-        <w:tc>
-          <w:tcPr>
-            <w:tcW w:w="1542" w:type="dxa"/>
-            <w:tcBorders>
-              <w:top w:val="single" w:sz="2" w:space="0" w:color="000001"/>
-              <w:left w:val="single" w:sz="2" w:space="0" w:color="000001"/>
-              <w:bottom w:val="single" w:sz="2" w:space="0" w:color="000001"/>
-              <w:right w:val="single" w:sz="2" w:space="0" w:color="000001"/>
-            </w:tcBorders>
-            <w:shd w:val="clear" w:color="auto" w:fill="FFFFFF"/>
-            <w:tcMar>
-              <w:left w:w="74" w:type="dxa"/>
-            </w:tcMar>
-          </w:tcPr>
-          <w:p>
-            <w:pPr>
-              <w:jc w:val="right"/>
-              <w:rPr>
-                <w:rFonts w:ascii="Calibri" w:eastAsia="Arial Unicode MS" w:hAnsi="Calibri" w:cs="Helvetica"/>
-                <w:color w:val="000000"/>
-                <w:lang w:eastAsia="zh-CN"/>
-              </w:rPr>
-            </w:pPr>
-          </w:p>
-        </w:tc>
-        <w:tc>
-          <w:tcPr>
-            <w:tcW w:w="1509" w:type="dxa"/>
-            <w:tcBorders>
-              <w:top w:val="single" w:sz="2" w:space="0" w:color="000001"/>
-              <w:left w:val="single" w:sz="2" w:space="0" w:color="000001"/>
-              <w:bottom w:val="single" w:sz="2" w:space="0" w:color="000001"/>
-              <w:right w:val="single" w:sz="2" w:space="0" w:color="000001"/>
-            </w:tcBorders>
-            <w:shd w:val="clear" w:color="auto" w:fill="FFFFFF"/>
-            <w:tcMar>
-              <w:left w:w="74" w:type="dxa"/>
-            </w:tcMar>
-          </w:tcPr>
-          <w:p>
-            <w:pPr>
-              <w:jc w:val="right"/>
-              <w:rPr>
-                <w:rFonts w:ascii="Calibri" w:eastAsia="Arial Unicode MS" w:hAnsi="Calibri" w:cs="Helvetica"/>
-                <w:color w:val="000000"/>
-                <w:lang w:eastAsia="zh-CN"/>
-              </w:rPr>
-            </w:pPr>
-          </w:p>
-        </w:tc>
-      </w:tr>
-      <w:tr>
-        <w:trPr>
-          <w:cantSplit/>
-          <w:trHeight w:val="279"/>
-        </w:trPr>
-        <w:tc>
-          <w:tcPr>
-            <w:tcW w:w="675" w:type="dxa"/>
-            <w:tcBorders>
-              <w:top w:val="single" w:sz="2" w:space="0" w:color="000001"/>
-              <w:left w:val="single" w:sz="2" w:space="0" w:color="000001"/>
-              <w:bottom w:val="single" w:sz="2" w:space="0" w:color="000001"/>
-              <w:right w:val="single" w:sz="2" w:space="0" w:color="000001"/>
-            </w:tcBorders>
-            <w:shd w:val="clear" w:color="auto" w:fill="E2E4E3"/>
-            <w:tcMar>
-              <w:left w:w="74" w:type="dxa"/>
-            </w:tcMar>
-          </w:tcPr>
-          <w:p>
-            <w:pPr>
-              <w:jc w:val="right"/>
-              <w:rPr>
-                <w:rFonts w:ascii="Calibri" w:hAnsi="Calibri" w:cs="Helvetica"/>
-              </w:rPr>
-            </w:pPr>
-            <w:r>
-              <w:rPr>
-                <w:rFonts w:ascii="Calibri" w:hAnsi="Calibri" w:cs="Helvetica"/>
-              </w:rPr>
-              <w:t>78</w:t>
-            </w:r>
-          </w:p>
-        </w:tc>
-        <w:tc>
-          <w:tcPr>
-            <w:tcW w:w="4609" w:type="dxa"/>
-            <w:tcBorders>
-              <w:top w:val="single" w:sz="2" w:space="0" w:color="000001"/>
-              <w:left w:val="single" w:sz="2" w:space="0" w:color="000001"/>
-              <w:bottom w:val="single" w:sz="2" w:space="0" w:color="000001"/>
-              <w:right w:val="single" w:sz="4" w:space="0" w:color="000001"/>
-            </w:tcBorders>
-            <w:shd w:val="clear" w:color="auto" w:fill="E2E4E3"/>
-            <w:tcMar>
-              <w:left w:w="74" w:type="dxa"/>
-            </w:tcMar>
-          </w:tcPr>
-          <w:p>
-            <w:pPr>
-              <w:pStyle w:val="TableStyle1"/>
-              <w:rPr>
-                <w:rFonts w:ascii="Calibri" w:hAnsi="Calibri" w:cs="Helvetica"/>
-                <w:b w:val="0"/>
-                <w:sz w:val="24"/>
-                <w:szCs w:val="24"/>
-              </w:rPr>
-            </w:pPr>
-          </w:p>
-        </w:tc>
-        <w:tc>
-          <w:tcPr>
-            <w:tcW w:w="1273" w:type="dxa"/>
-            <w:tcBorders>
-              <w:top w:val="single" w:sz="2" w:space="0" w:color="000001"/>
-              <w:left w:val="single" w:sz="4" w:space="0" w:color="000001"/>
-              <w:bottom w:val="single" w:sz="2" w:space="0" w:color="000001"/>
-              <w:right w:val="single" w:sz="2" w:space="0" w:color="000001"/>
-            </w:tcBorders>
-            <w:shd w:val="clear" w:color="auto" w:fill="FFFFFF"/>
-            <w:tcMar>
-              <w:left w:w="70" w:type="dxa"/>
-            </w:tcMar>
-          </w:tcPr>
-          <w:p>
-            <w:pPr>
-              <w:pStyle w:val="TableStyle1"/>
-              <w:rPr>
-                <w:rFonts w:ascii="Calibri" w:hAnsi="Calibri" w:cs="Helvetica"/>
-                <w:b w:val="0"/>
-                <w:sz w:val="24"/>
-                <w:szCs w:val="24"/>
-              </w:rPr>
-            </w:pPr>
-            <w:r>
-              <w:rPr>
-                <w:rFonts w:ascii="Calibri" w:hAnsi="Calibri" w:cs="Helvetica"/>
-                <w:b w:val="0"/>
-                <w:sz w:val="24"/>
-                <w:szCs w:val="24"/>
-              </w:rPr>
-              <w:t>29/7/2014</w:t>
-            </w:r>
-          </w:p>
-        </w:tc>
-        <w:tc>
-          <w:tcPr>
-            <w:tcW w:w="1542" w:type="dxa"/>
-            <w:tcBorders>
-              <w:top w:val="single" w:sz="2" w:space="0" w:color="000001"/>
-              <w:left w:val="single" w:sz="2" w:space="0" w:color="000001"/>
-              <w:bottom w:val="single" w:sz="2" w:space="0" w:color="000001"/>
-              <w:right w:val="single" w:sz="2" w:space="0" w:color="000001"/>
-            </w:tcBorders>
-            <w:shd w:val="clear" w:color="auto" w:fill="FFFFFF"/>
-            <w:tcMar>
-              <w:left w:w="74" w:type="dxa"/>
-            </w:tcMar>
-          </w:tcPr>
-          <w:p>
-            <w:pPr>
-              <w:jc w:val="right"/>
-              <w:rPr>
-                <w:rFonts w:ascii="Calibri" w:eastAsia="Arial Unicode MS" w:hAnsi="Calibri" w:cs="Helvetica"/>
-                <w:color w:val="000000"/>
-                <w:lang w:eastAsia="zh-CN"/>
-              </w:rPr>
-            </w:pPr>
-          </w:p>
-        </w:tc>
-        <w:tc>
-          <w:tcPr>
-            <w:tcW w:w="1509" w:type="dxa"/>
-            <w:tcBorders>
-              <w:top w:val="single" w:sz="2" w:space="0" w:color="000001"/>
-              <w:left w:val="single" w:sz="2" w:space="0" w:color="000001"/>
-              <w:bottom w:val="single" w:sz="2" w:space="0" w:color="000001"/>
-              <w:right w:val="single" w:sz="2" w:space="0" w:color="000001"/>
-            </w:tcBorders>
-            <w:shd w:val="clear" w:color="auto" w:fill="FFFFFF"/>
-            <w:tcMar>
-              <w:left w:w="74" w:type="dxa"/>
-            </w:tcMar>
-          </w:tcPr>
-          <w:p>
-            <w:pPr>
-              <w:jc w:val="right"/>
-              <w:rPr>
-                <w:rFonts w:ascii="Calibri" w:eastAsia="Arial Unicode MS" w:hAnsi="Calibri" w:cs="Helvetica"/>
-                <w:color w:val="000000"/>
-                <w:lang w:eastAsia="zh-CN"/>
-              </w:rPr>
-            </w:pPr>
+              <w:t>390</w:t>
+            </w:r>
           </w:p>
         </w:tc>
       </w:tr>

</xml_diff>